<commit_message>
ER and DB models are constructed by script
</commit_message>
<xml_diff>
--- a/Галько_Міла_Курсова_ЗемельніДілянки.docx
+++ b/Галько_Міла_Курсова_ЗемельніДілянки.docx
@@ -6048,7 +6048,10 @@
         </w:numPr>
       </w:pPr>
       <w:r>
-        <w:t>Усі номера телефонів унікальні.</w:t>
+        <w:t>Н</w:t>
+      </w:r>
+      <w:r>
+        <w:t>омера телефонів унікальні.</w:t>
       </w:r>
     </w:p>
     <w:p>
@@ -6084,7 +6087,10 @@
         </w:numPr>
       </w:pPr>
       <w:r>
-        <w:t>Покупець та продавець у акті не може бути однією й тою самою людиною.</w:t>
+        <w:t>Покупець та продавець у акті не може бути однією</w:t>
+      </w:r>
+      <w:r>
+        <w:t xml:space="preserve"> людиною.</w:t>
       </w:r>
     </w:p>
     <w:p>
@@ -6242,7 +6248,6 @@
         <w:rPr>
           <w:lang w:eastAsia="ru-UA"/>
         </w:rPr>
-        <w:lastRenderedPageBreak/>
         <w:t xml:space="preserve"> Відображення актів, де продавець був фізична особа.</w:t>
       </w:r>
     </w:p>
@@ -6261,6 +6266,7 @@
         <w:rPr>
           <w:lang w:eastAsia="ru-UA"/>
         </w:rPr>
+        <w:lastRenderedPageBreak/>
         <w:t xml:space="preserve">Відображення </w:t>
       </w:r>
       <w:r>
@@ -8641,7 +8647,25 @@
               <w:rPr>
                 <w:lang w:eastAsia="ru-UA"/>
               </w:rPr>
-              <w:t>1:1</w:t>
+              <w:t>1</w:t>
+            </w:r>
+            <w:r>
+              <w:rPr>
+                <w:lang w:val="en-US" w:eastAsia="ru-UA"/>
+              </w:rPr>
+              <w:t xml:space="preserve"> </w:t>
+            </w:r>
+            <w:r>
+              <w:rPr>
+                <w:lang w:eastAsia="ru-UA"/>
+              </w:rPr>
+              <w:t>:</w:t>
+            </w:r>
+            <w:r>
+              <w:rPr>
+                <w:lang w:val="en-US" w:eastAsia="ru-UA"/>
+              </w:rPr>
+              <w:t xml:space="preserve"> many</w:t>
             </w:r>
             <w:r>
               <w:rPr>
@@ -8932,10 +8956,10 @@
       <w:r>
         <w:lastRenderedPageBreak/>
         <w:drawing>
-          <wp:inline distT="0" distB="0" distL="0" distR="0" wp14:anchorId="427E32DE" wp14:editId="75C0D153">
-            <wp:extent cx="5576708" cy="5010150"/>
-            <wp:effectExtent l="0" t="0" r="5080" b="0"/>
-            <wp:docPr id="4" name="Рисунок 4"/>
+          <wp:inline distT="0" distB="0" distL="0" distR="0" wp14:anchorId="380798DE" wp14:editId="06482922">
+            <wp:extent cx="4768215" cy="4288790"/>
+            <wp:effectExtent l="0" t="0" r="0" b="0"/>
+            <wp:docPr id="6" name="Рисунок 6"/>
             <wp:cNvGraphicFramePr>
               <a:graphicFrameLocks xmlns:a="http://schemas.openxmlformats.org/drawingml/2006/main" noChangeAspect="1"/>
             </wp:cNvGraphicFramePr>
@@ -8943,7 +8967,7 @@
               <a:graphicData uri="http://schemas.openxmlformats.org/drawingml/2006/picture">
                 <pic:pic xmlns:pic="http://schemas.openxmlformats.org/drawingml/2006/picture">
                   <pic:nvPicPr>
-                    <pic:cNvPr id="0" name="Picture 1"/>
+                    <pic:cNvPr id="0" name="Picture 3"/>
                     <pic:cNvPicPr>
                       <a:picLocks noChangeAspect="1" noChangeArrowheads="1"/>
                     </pic:cNvPicPr>
@@ -8964,7 +8988,7 @@
                   <pic:spPr bwMode="auto">
                     <a:xfrm>
                       <a:off x="0" y="0"/>
-                      <a:ext cx="5580535" cy="5013588"/>
+                      <a:ext cx="4768215" cy="4288790"/>
                     </a:xfrm>
                     <a:prstGeom prst="rect">
                       <a:avLst/>
@@ -9358,6 +9382,59 @@
           </w:p>
         </w:tc>
       </w:tr>
+      <w:tr>
+        <w:tc>
+          <w:tcPr>
+            <w:tcW w:w="4813" w:type="dxa"/>
+          </w:tcPr>
+          <w:p>
+            <w:pPr>
+              <w:ind w:firstLine="0"/>
+              <w:jc w:val="left"/>
+              <w:rPr>
+                <w:color w:val="333333"/>
+                <w:lang w:val="en-US"/>
+              </w:rPr>
+            </w:pPr>
+            <w:r>
+              <w:rPr>
+                <w:color w:val="333333"/>
+                <w:lang w:val="en-US"/>
+              </w:rPr>
+              <w:t xml:space="preserve">(FK) </w:t>
+            </w:r>
+            <w:proofErr w:type="spellStart"/>
+            <w:r>
+              <w:rPr>
+                <w:color w:val="333333"/>
+                <w:lang w:val="en-US"/>
+              </w:rPr>
+              <w:t>IdUtility</w:t>
+            </w:r>
+            <w:proofErr w:type="spellEnd"/>
+          </w:p>
+        </w:tc>
+        <w:tc>
+          <w:tcPr>
+            <w:tcW w:w="4814" w:type="dxa"/>
+          </w:tcPr>
+          <w:p>
+            <w:pPr>
+              <w:ind w:firstLine="0"/>
+              <w:jc w:val="left"/>
+              <w:rPr>
+                <w:lang w:val="en-US" w:eastAsia="ru-UA"/>
+              </w:rPr>
+            </w:pPr>
+            <w:r>
+              <w:rPr>
+                <w:lang w:val="en-US" w:eastAsia="ru-UA"/>
+              </w:rPr>
+              <w:t>INT</w:t>
+            </w:r>
+          </w:p>
+        </w:tc>
+      </w:tr>
     </w:tbl>
     <w:p>
       <w:pPr>
@@ -9892,14 +9969,14 @@
               <w:ind w:firstLine="0"/>
               <w:jc w:val="left"/>
               <w:rPr>
-                <w:lang w:eastAsia="ru-UA"/>
+                <w:lang w:val="en-US" w:eastAsia="ru-UA"/>
               </w:rPr>
             </w:pPr>
             <w:r>
               <w:rPr>
-                <w:lang w:eastAsia="ru-UA"/>
-              </w:rPr>
-              <w:t>REAL</w:t>
+                <w:lang w:val="en-US" w:eastAsia="ru-UA"/>
+              </w:rPr>
+              <w:t>FLOAT</w:t>
             </w:r>
           </w:p>
         </w:tc>
@@ -10092,15 +10169,98 @@
           </w:p>
         </w:tc>
       </w:tr>
+    </w:tbl>
+    <w:p>
+      <w:pPr>
+        <w:pStyle w:val="Default"/>
+        <w:spacing w:line="360" w:lineRule="auto"/>
+        <w:ind w:firstLine="720"/>
+        <w:rPr>
+          <w:sz w:val="28"/>
+          <w:szCs w:val="28"/>
+          <w:lang w:val="uk-UA"/>
+        </w:rPr>
+      </w:pPr>
+    </w:p>
+    <w:p>
+      <w:pPr>
+        <w:pStyle w:val="Default"/>
+        <w:spacing w:line="360" w:lineRule="auto"/>
+        <w:ind w:firstLine="720"/>
+        <w:rPr>
+          <w:sz w:val="28"/>
+          <w:szCs w:val="28"/>
+          <w:lang w:val="uk-UA"/>
+        </w:rPr>
+      </w:pPr>
+      <w:r>
+        <w:rPr>
+          <w:sz w:val="28"/>
+          <w:szCs w:val="28"/>
+          <w:lang w:val="uk-UA"/>
+        </w:rPr>
+        <w:lastRenderedPageBreak/>
+        <w:t xml:space="preserve">Продовження таблиці </w:t>
+      </w:r>
+      <w:r>
+        <w:rPr>
+          <w:sz w:val="28"/>
+          <w:szCs w:val="28"/>
+          <w:lang w:val="en-US"/>
+        </w:rPr>
+        <w:t>4</w:t>
+      </w:r>
+      <w:r>
+        <w:rPr>
+          <w:sz w:val="28"/>
+          <w:szCs w:val="28"/>
+          <w:lang w:val="uk-UA"/>
+        </w:rPr>
+        <w:t>.</w:t>
+      </w:r>
+      <w:r>
+        <w:rPr>
+          <w:sz w:val="28"/>
+          <w:szCs w:val="28"/>
+          <w:lang w:val="en-US"/>
+        </w:rPr>
+        <w:t>4</w:t>
+      </w:r>
+      <w:r>
+        <w:rPr>
+          <w:sz w:val="28"/>
+          <w:szCs w:val="28"/>
+          <w:lang w:val="uk-UA"/>
+        </w:rPr>
+        <w:t xml:space="preserve"> </w:t>
+      </w:r>
+    </w:p>
+    <w:tbl>
+      <w:tblPr>
+        <w:tblStyle w:val="af"/>
+        <w:tblW w:w="9634" w:type="dxa"/>
+        <w:jc w:val="center"/>
+        <w:tblLook w:val="04A0" w:firstRow="1" w:lastRow="0" w:firstColumn="1" w:lastColumn="0" w:noHBand="0" w:noVBand="1"/>
+      </w:tblPr>
+      <w:tblGrid>
+        <w:gridCol w:w="4890"/>
+        <w:gridCol w:w="4744"/>
+      </w:tblGrid>
       <w:tr>
+        <w:trPr>
+          <w:jc w:val="center"/>
+        </w:trPr>
         <w:tc>
           <w:tcPr>
-            <w:tcW w:w="4813" w:type="dxa"/>
+            <w:tcW w:w="4890" w:type="dxa"/>
           </w:tcPr>
           <w:p>
             <w:pPr>
-              <w:ind w:firstLine="0"/>
-              <w:jc w:val="left"/>
+              <w:pStyle w:val="a2"/>
+              <w:numPr>
+                <w:ilvl w:val="0"/>
+                <w:numId w:val="0"/>
+              </w:numPr>
               <w:rPr>
                 <w:lang w:eastAsia="ru-UA"/>
               </w:rPr>
@@ -10117,21 +10277,24 @@
         </w:tc>
         <w:tc>
           <w:tcPr>
-            <w:tcW w:w="4814" w:type="dxa"/>
+            <w:tcW w:w="4744" w:type="dxa"/>
           </w:tcPr>
           <w:p>
             <w:pPr>
-              <w:ind w:firstLine="0"/>
-              <w:jc w:val="left"/>
+              <w:pStyle w:val="a2"/>
+              <w:numPr>
+                <w:ilvl w:val="0"/>
+                <w:numId w:val="0"/>
+              </w:numPr>
               <w:rPr>
                 <w:lang w:eastAsia="ru-UA"/>
               </w:rPr>
             </w:pPr>
             <w:r>
               <w:rPr>
-                <w:lang w:eastAsia="ru-UA"/>
-              </w:rPr>
-              <w:t>REAL</w:t>
+                <w:lang w:val="en-US" w:eastAsia="ru-UA"/>
+              </w:rPr>
+              <w:t>FLOAT</w:t>
             </w:r>
           </w:p>
         </w:tc>
@@ -10161,7 +10324,6 @@
         <w:rPr>
           <w:lang w:eastAsia="ru-UA"/>
         </w:rPr>
-        <w:lastRenderedPageBreak/>
         <w:t xml:space="preserve">Схема таблиці </w:t>
       </w:r>
       <w:proofErr w:type="spellStart"/>
@@ -10243,23 +10405,15 @@
               <w:ind w:firstLine="0"/>
               <w:jc w:val="left"/>
               <w:rPr>
-                <w:lang w:eastAsia="ru-UA"/>
+                <w:lang w:val="en-US" w:eastAsia="ru-UA"/>
               </w:rPr>
             </w:pPr>
             <w:r>
               <w:rPr>
-                <w:lang w:eastAsia="ru-UA"/>
-              </w:rPr>
-              <w:t xml:space="preserve">(FK) </w:t>
-            </w:r>
-            <w:proofErr w:type="spellStart"/>
-            <w:r>
-              <w:rPr>
-                <w:lang w:eastAsia="ru-UA"/>
-              </w:rPr>
-              <w:t>IdLand</w:t>
-            </w:r>
-            <w:proofErr w:type="spellEnd"/>
+                <w:lang w:val="en-US" w:eastAsia="ru-UA"/>
+              </w:rPr>
+              <w:t>(PK) ID</w:t>
+            </w:r>
           </w:p>
         </w:tc>
         <w:tc>
@@ -10271,12 +10425,12 @@
               <w:ind w:firstLine="0"/>
               <w:jc w:val="left"/>
               <w:rPr>
-                <w:lang w:eastAsia="ru-UA"/>
+                <w:lang w:val="en-US" w:eastAsia="ru-UA"/>
               </w:rPr>
             </w:pPr>
             <w:r>
               <w:rPr>
-                <w:lang w:eastAsia="ru-UA"/>
+                <w:lang w:val="en-US" w:eastAsia="ru-UA"/>
               </w:rPr>
               <w:t>INT</w:t>
             </w:r>
@@ -10307,7 +10461,7 @@
               <w:rPr>
                 <w:lang w:eastAsia="ru-UA"/>
               </w:rPr>
-              <w:t>IdResource</w:t>
+              <w:t>IdLand</w:t>
             </w:r>
             <w:proofErr w:type="spellEnd"/>
           </w:p>
@@ -10351,7 +10505,7 @@
               <w:rPr>
                 <w:lang w:eastAsia="ru-UA"/>
               </w:rPr>
-              <w:t>LatitudeLU</w:t>
+              <w:t>LatitudeL</w:t>
             </w:r>
             <w:proofErr w:type="spellEnd"/>
           </w:p>
@@ -10365,14 +10519,14 @@
               <w:ind w:firstLine="0"/>
               <w:jc w:val="left"/>
               <w:rPr>
-                <w:lang w:eastAsia="ru-UA"/>
+                <w:lang w:val="en-US" w:eastAsia="ru-UA"/>
               </w:rPr>
             </w:pPr>
             <w:r>
               <w:rPr>
-                <w:lang w:eastAsia="ru-UA"/>
-              </w:rPr>
-              <w:t>REAL</w:t>
+                <w:lang w:val="en-US" w:eastAsia="ru-UA"/>
+              </w:rPr>
+              <w:t>FLOAT</w:t>
             </w:r>
           </w:p>
         </w:tc>
@@ -10395,7 +10549,7 @@
               <w:rPr>
                 <w:lang w:eastAsia="ru-UA"/>
               </w:rPr>
-              <w:t>LatitudeRL</w:t>
+              <w:t>LatitudeR</w:t>
             </w:r>
             <w:proofErr w:type="spellEnd"/>
           </w:p>
@@ -10409,14 +10563,14 @@
               <w:ind w:firstLine="0"/>
               <w:jc w:val="left"/>
               <w:rPr>
-                <w:lang w:eastAsia="ru-UA"/>
+                <w:lang w:val="en-US" w:eastAsia="ru-UA"/>
               </w:rPr>
             </w:pPr>
             <w:r>
               <w:rPr>
-                <w:lang w:eastAsia="ru-UA"/>
-              </w:rPr>
-              <w:t>REAL</w:t>
+                <w:lang w:val="en-US" w:eastAsia="ru-UA"/>
+              </w:rPr>
+              <w:t>FLOAT</w:t>
             </w:r>
           </w:p>
         </w:tc>
@@ -10439,7 +10593,7 @@
               <w:rPr>
                 <w:lang w:eastAsia="ru-UA"/>
               </w:rPr>
-              <w:t>LongtitudeLU</w:t>
+              <w:t>LongtitudeU</w:t>
             </w:r>
             <w:proofErr w:type="spellEnd"/>
           </w:p>
@@ -10453,14 +10607,14 @@
               <w:ind w:firstLine="0"/>
               <w:jc w:val="left"/>
               <w:rPr>
-                <w:lang w:eastAsia="ru-UA"/>
+                <w:lang w:val="en-US" w:eastAsia="ru-UA"/>
               </w:rPr>
             </w:pPr>
             <w:r>
               <w:rPr>
-                <w:lang w:eastAsia="ru-UA"/>
-              </w:rPr>
-              <w:t>REAL</w:t>
+                <w:lang w:val="en-US" w:eastAsia="ru-UA"/>
+              </w:rPr>
+              <w:t>FLOAT</w:t>
             </w:r>
           </w:p>
         </w:tc>
@@ -10475,7 +10629,7 @@
               <w:ind w:firstLine="0"/>
               <w:jc w:val="left"/>
               <w:rPr>
-                <w:lang w:eastAsia="ru-UA"/>
+                <w:lang w:val="en-US" w:eastAsia="ru-UA"/>
               </w:rPr>
             </w:pPr>
             <w:proofErr w:type="spellStart"/>
@@ -10483,9 +10637,15 @@
               <w:rPr>
                 <w:lang w:eastAsia="ru-UA"/>
               </w:rPr>
-              <w:t>LongtitudeRL</w:t>
+              <w:t>Longtitude</w:t>
             </w:r>
             <w:proofErr w:type="spellEnd"/>
+            <w:r>
+              <w:rPr>
+                <w:lang w:val="en-US" w:eastAsia="ru-UA"/>
+              </w:rPr>
+              <w:t>D</w:t>
+            </w:r>
           </w:p>
         </w:tc>
         <w:tc>
@@ -10497,14 +10657,14 @@
               <w:ind w:firstLine="0"/>
               <w:jc w:val="left"/>
               <w:rPr>
-                <w:lang w:eastAsia="ru-UA"/>
+                <w:lang w:val="en-US" w:eastAsia="ru-UA"/>
               </w:rPr>
             </w:pPr>
             <w:r>
               <w:rPr>
-                <w:lang w:eastAsia="ru-UA"/>
-              </w:rPr>
-              <w:t>REAL</w:t>
+                <w:lang w:val="en-US" w:eastAsia="ru-UA"/>
+              </w:rPr>
+              <w:t>FLOAT</w:t>
             </w:r>
           </w:p>
         </w:tc>
@@ -10657,15 +10817,21 @@
               <w:ind w:firstLine="0"/>
               <w:jc w:val="left"/>
               <w:rPr>
-                <w:lang w:eastAsia="ru-UA"/>
+                <w:lang w:val="en-US" w:eastAsia="ru-UA"/>
               </w:rPr>
             </w:pPr>
+            <w:r>
+              <w:rPr>
+                <w:lang w:val="en-US" w:eastAsia="ru-UA"/>
+              </w:rPr>
+              <w:t xml:space="preserve">(FK) </w:t>
+            </w:r>
             <w:proofErr w:type="spellStart"/>
             <w:r>
               <w:rPr>
-                <w:lang w:eastAsia="ru-UA"/>
-              </w:rPr>
-              <w:t>Name</w:t>
+                <w:lang w:val="en-US" w:eastAsia="ru-UA"/>
+              </w:rPr>
+              <w:t>IdObject</w:t>
             </w:r>
             <w:proofErr w:type="spellEnd"/>
           </w:p>
@@ -10679,26 +10845,14 @@
               <w:ind w:firstLine="0"/>
               <w:jc w:val="left"/>
               <w:rPr>
-                <w:lang w:eastAsia="ru-UA"/>
+                <w:lang w:val="en-US" w:eastAsia="ru-UA"/>
               </w:rPr>
             </w:pPr>
             <w:r>
               <w:rPr>
-                <w:lang w:eastAsia="ru-UA"/>
-              </w:rPr>
-              <w:t>VARCHAR(</w:t>
-            </w:r>
-            <w:r>
-              <w:rPr>
-                <w:lang w:eastAsia="ru-UA"/>
-              </w:rPr>
-              <w:t>50</w:t>
-            </w:r>
-            <w:r>
-              <w:rPr>
-                <w:lang w:eastAsia="ru-UA"/>
-              </w:rPr>
-              <w:t>)</w:t>
+                <w:lang w:val="en-US" w:eastAsia="ru-UA"/>
+              </w:rPr>
+              <w:t>INT</w:t>
             </w:r>
           </w:p>
         </w:tc>
@@ -10716,12 +10870,14 @@
                 <w:lang w:eastAsia="ru-UA"/>
               </w:rPr>
             </w:pPr>
+            <w:proofErr w:type="spellStart"/>
             <w:r>
               <w:rPr>
                 <w:lang w:eastAsia="ru-UA"/>
               </w:rPr>
-              <w:t>TAX</w:t>
-            </w:r>
+              <w:t>Name</w:t>
+            </w:r>
+            <w:proofErr w:type="spellEnd"/>
           </w:p>
         </w:tc>
         <w:tc>
@@ -10740,7 +10896,61 @@
               <w:rPr>
                 <w:lang w:eastAsia="ru-UA"/>
               </w:rPr>
-              <w:t>REAL</w:t>
+              <w:t>VARCHAR(</w:t>
+            </w:r>
+            <w:r>
+              <w:rPr>
+                <w:lang w:eastAsia="ru-UA"/>
+              </w:rPr>
+              <w:t>50</w:t>
+            </w:r>
+            <w:r>
+              <w:rPr>
+                <w:lang w:eastAsia="ru-UA"/>
+              </w:rPr>
+              <w:t>)</w:t>
+            </w:r>
+          </w:p>
+        </w:tc>
+      </w:tr>
+      <w:tr>
+        <w:tc>
+          <w:tcPr>
+            <w:tcW w:w="4813" w:type="dxa"/>
+          </w:tcPr>
+          <w:p>
+            <w:pPr>
+              <w:ind w:firstLine="0"/>
+              <w:jc w:val="left"/>
+              <w:rPr>
+                <w:lang w:eastAsia="ru-UA"/>
+              </w:rPr>
+            </w:pPr>
+            <w:r>
+              <w:rPr>
+                <w:lang w:eastAsia="ru-UA"/>
+              </w:rPr>
+              <w:t>TAX</w:t>
+            </w:r>
+          </w:p>
+        </w:tc>
+        <w:tc>
+          <w:tcPr>
+            <w:tcW w:w="4814" w:type="dxa"/>
+          </w:tcPr>
+          <w:p>
+            <w:pPr>
+              <w:ind w:firstLine="0"/>
+              <w:jc w:val="left"/>
+              <w:rPr>
+                <w:lang w:val="en-US" w:eastAsia="ru-UA"/>
+              </w:rPr>
+            </w:pPr>
+            <w:r>
+              <w:rPr>
+                <w:lang w:val="en-US" w:eastAsia="ru-UA"/>
+              </w:rPr>
+              <w:t>FLOAT</w:t>
             </w:r>
           </w:p>
         </w:tc>
@@ -10845,41 +11055,15 @@
               <w:ind w:firstLine="0"/>
               <w:jc w:val="left"/>
               <w:rPr>
-                <w:lang w:eastAsia="ru-UA"/>
+                <w:lang w:val="en-US" w:eastAsia="ru-UA"/>
               </w:rPr>
             </w:pPr>
             <w:r>
               <w:rPr>
-                <w:lang w:eastAsia="ru-UA"/>
-              </w:rPr>
-              <w:t>(</w:t>
-            </w:r>
-            <w:r>
-              <w:rPr>
-                <w:lang w:eastAsia="ru-UA"/>
-              </w:rPr>
-              <w:t>F</w:t>
-            </w:r>
-            <w:r>
-              <w:rPr>
-                <w:lang w:eastAsia="ru-UA"/>
-              </w:rPr>
-              <w:t>K)</w:t>
-            </w:r>
-            <w:r>
-              <w:rPr>
-                <w:lang w:eastAsia="ru-UA"/>
-              </w:rPr>
-              <w:t xml:space="preserve"> </w:t>
-            </w:r>
-            <w:proofErr w:type="spellStart"/>
-            <w:r>
-              <w:rPr>
-                <w:lang w:eastAsia="ru-UA"/>
-              </w:rPr>
-              <w:t>IdLand</w:t>
-            </w:r>
-            <w:proofErr w:type="spellEnd"/>
+                <w:lang w:val="en-US" w:eastAsia="ru-UA"/>
+              </w:rPr>
+              <w:t>(PK) ID</w:t>
+            </w:r>
           </w:p>
         </w:tc>
         <w:tc>
@@ -10891,12 +11075,12 @@
               <w:ind w:firstLine="0"/>
               <w:jc w:val="left"/>
               <w:rPr>
-                <w:lang w:eastAsia="ru-UA"/>
+                <w:lang w:val="en-US" w:eastAsia="ru-UA"/>
               </w:rPr>
             </w:pPr>
             <w:r>
               <w:rPr>
-                <w:lang w:eastAsia="ru-UA"/>
+                <w:lang w:val="en-US" w:eastAsia="ru-UA"/>
               </w:rPr>
               <w:t>INT</w:t>
             </w:r>
@@ -10916,12 +11100,36 @@
                 <w:lang w:eastAsia="ru-UA"/>
               </w:rPr>
             </w:pPr>
+            <w:r>
+              <w:rPr>
+                <w:lang w:eastAsia="ru-UA"/>
+              </w:rPr>
+              <w:t>(</w:t>
+            </w:r>
+            <w:r>
+              <w:rPr>
+                <w:lang w:eastAsia="ru-UA"/>
+              </w:rPr>
+              <w:t>F</w:t>
+            </w:r>
+            <w:r>
+              <w:rPr>
+                <w:lang w:eastAsia="ru-UA"/>
+              </w:rPr>
+              <w:t>K)</w:t>
+            </w:r>
+            <w:r>
+              <w:rPr>
+                <w:lang w:eastAsia="ru-UA"/>
+              </w:rPr>
+              <w:t xml:space="preserve"> </w:t>
+            </w:r>
             <w:proofErr w:type="spellStart"/>
             <w:r>
               <w:rPr>
                 <w:lang w:eastAsia="ru-UA"/>
               </w:rPr>
-              <w:t>Plumbing</w:t>
+              <w:t>IdLand</w:t>
             </w:r>
             <w:proofErr w:type="spellEnd"/>
           </w:p>
@@ -10942,13 +11150,7 @@
               <w:rPr>
                 <w:lang w:eastAsia="ru-UA"/>
               </w:rPr>
-              <w:t>B</w:t>
-            </w:r>
-            <w:r>
-              <w:rPr>
-                <w:lang w:eastAsia="ru-UA"/>
-              </w:rPr>
-              <w:t>IT</w:t>
+              <w:t>INT</w:t>
             </w:r>
           </w:p>
         </w:tc>
@@ -10971,7 +11173,7 @@
               <w:rPr>
                 <w:lang w:eastAsia="ru-UA"/>
               </w:rPr>
-              <w:t>Sanitation</w:t>
+              <w:t>Plumbing</w:t>
             </w:r>
             <w:proofErr w:type="spellEnd"/>
           </w:p>
@@ -11021,7 +11223,7 @@
               <w:rPr>
                 <w:lang w:eastAsia="ru-UA"/>
               </w:rPr>
-              <w:t>Heating</w:t>
+              <w:t>Sanitation</w:t>
             </w:r>
             <w:proofErr w:type="spellEnd"/>
           </w:p>
@@ -11071,7 +11273,7 @@
               <w:rPr>
                 <w:lang w:eastAsia="ru-UA"/>
               </w:rPr>
-              <w:t>Gas</w:t>
+              <w:t>Heating</w:t>
             </w:r>
             <w:proofErr w:type="spellEnd"/>
           </w:p>
@@ -11121,7 +11323,7 @@
               <w:rPr>
                 <w:lang w:eastAsia="ru-UA"/>
               </w:rPr>
-              <w:t>Electricity</w:t>
+              <w:t>Gas</w:t>
             </w:r>
             <w:proofErr w:type="spellEnd"/>
           </w:p>
@@ -11153,6 +11355,56 @@
           </w:p>
         </w:tc>
       </w:tr>
+      <w:tr>
+        <w:tc>
+          <w:tcPr>
+            <w:tcW w:w="4813" w:type="dxa"/>
+          </w:tcPr>
+          <w:p>
+            <w:pPr>
+              <w:ind w:firstLine="0"/>
+              <w:jc w:val="left"/>
+              <w:rPr>
+                <w:lang w:eastAsia="ru-UA"/>
+              </w:rPr>
+            </w:pPr>
+            <w:proofErr w:type="spellStart"/>
+            <w:r>
+              <w:rPr>
+                <w:lang w:eastAsia="ru-UA"/>
+              </w:rPr>
+              <w:t>Electricity</w:t>
+            </w:r>
+            <w:proofErr w:type="spellEnd"/>
+          </w:p>
+        </w:tc>
+        <w:tc>
+          <w:tcPr>
+            <w:tcW w:w="4814" w:type="dxa"/>
+          </w:tcPr>
+          <w:p>
+            <w:pPr>
+              <w:ind w:firstLine="0"/>
+              <w:jc w:val="left"/>
+              <w:rPr>
+                <w:lang w:eastAsia="ru-UA"/>
+              </w:rPr>
+            </w:pPr>
+            <w:r>
+              <w:rPr>
+                <w:lang w:eastAsia="ru-UA"/>
+              </w:rPr>
+              <w:t>B</w:t>
+            </w:r>
+            <w:r>
+              <w:rPr>
+                <w:lang w:eastAsia="ru-UA"/>
+              </w:rPr>
+              <w:t>IT</w:t>
+            </w:r>
+          </w:p>
+        </w:tc>
+      </w:tr>
     </w:tbl>
     <w:p>
       <w:pPr>
@@ -11173,6 +11425,7 @@
         <w:rPr>
           <w:lang w:eastAsia="ru-UA"/>
         </w:rPr>
+        <w:lastRenderedPageBreak/>
         <w:t xml:space="preserve">Схема таблиці </w:t>
       </w:r>
       <w:proofErr w:type="spellStart"/>

</xml_diff>

<commit_message>
20 requests are done + report
</commit_message>
<xml_diff>
--- a/Галько_Міла_Курсова_ЗемельніДілянки.docx
+++ b/Галько_Міла_Курсова_ЗемельніДілянки.docx
@@ -6376,6 +6376,12 @@
         <w:rPr>
           <w:lang w:eastAsia="ru-UA"/>
         </w:rPr>
+        <w:t xml:space="preserve"> </w:t>
+      </w:r>
+      <w:r>
+        <w:rPr>
+          <w:lang w:eastAsia="ru-UA"/>
+        </w:rPr>
         <w:t>Відображання осіб з найбільшою площею ділянки.</w:t>
       </w:r>
     </w:p>
@@ -6394,7 +6400,13 @@
         <w:rPr>
           <w:lang w:eastAsia="ru-UA"/>
         </w:rPr>
-        <w:t>Відображення історії купівлі-продажу ділянки.</w:t>
+        <w:t xml:space="preserve"> </w:t>
+      </w:r>
+      <w:r>
+        <w:rPr>
+          <w:lang w:eastAsia="ru-UA"/>
+        </w:rPr>
+        <w:t>Відображення усіх ділянок із каналізацією.</w:t>
       </w:r>
     </w:p>
     <w:p>
@@ -6412,7 +6424,25 @@
         <w:rPr>
           <w:lang w:eastAsia="ru-UA"/>
         </w:rPr>
-        <w:t>Відображення усіх ділянок із каналізацією.</w:t>
+        <w:t xml:space="preserve"> </w:t>
+      </w:r>
+      <w:r>
+        <w:rPr>
+          <w:lang w:eastAsia="ru-UA"/>
+        </w:rPr>
+        <w:t xml:space="preserve">Відображення історії купівлі-продажу </w:t>
+      </w:r>
+      <w:r>
+        <w:rPr>
+          <w:lang w:eastAsia="ru-UA"/>
+        </w:rPr>
+        <w:t xml:space="preserve">певної </w:t>
+      </w:r>
+      <w:r>
+        <w:rPr>
+          <w:lang w:eastAsia="ru-UA"/>
+        </w:rPr>
+        <w:t>ділянки.</w:t>
       </w:r>
     </w:p>
     <w:p>
@@ -6428,6 +6458,12 @@
       </w:pPr>
       <w:r>
         <w:rPr>
+          <w:lang w:val="ru-RU" w:eastAsia="ru-UA"/>
+        </w:rPr>
+        <w:t xml:space="preserve"> </w:t>
+      </w:r>
+      <w:r>
+        <w:rPr>
           <w:lang w:eastAsia="ru-UA"/>
         </w:rPr>
         <w:t>Відображення ділянок, де є опалення.</w:t>
@@ -6446,6 +6482,12 @@
       </w:pPr>
       <w:r>
         <w:rPr>
+          <w:lang w:val="ru-RU" w:eastAsia="ru-UA"/>
+        </w:rPr>
+        <w:t xml:space="preserve"> </w:t>
+      </w:r>
+      <w:r>
+        <w:rPr>
           <w:lang w:eastAsia="ru-UA"/>
         </w:rPr>
         <w:t>Відображення власників ділянки із електроенергією.</w:t>
@@ -6490,7 +6532,31 @@
         <w:rPr>
           <w:lang w:eastAsia="ru-UA"/>
         </w:rPr>
-        <w:t>Відображання ділянок у яких був лише 1 власник.</w:t>
+        <w:t xml:space="preserve">Відображання ділянок у яких </w:t>
+      </w:r>
+      <w:r>
+        <w:rPr>
+          <w:lang w:eastAsia="ru-UA"/>
+        </w:rPr>
+        <w:t>було Х</w:t>
+      </w:r>
+      <w:r>
+        <w:rPr>
+          <w:lang w:eastAsia="ru-UA"/>
+        </w:rPr>
+        <w:t xml:space="preserve"> власник</w:t>
+      </w:r>
+      <w:r>
+        <w:rPr>
+          <w:lang w:eastAsia="ru-UA"/>
+        </w:rPr>
+        <w:t>ів</w:t>
+      </w:r>
+      <w:r>
+        <w:rPr>
+          <w:lang w:eastAsia="ru-UA"/>
+        </w:rPr>
+        <w:t>.</w:t>
       </w:r>
     </w:p>
     <w:p>
@@ -13884,11 +13950,6 @@
     </w:p>
     <w:p>
       <w:r>
-        <w:t>Для підтримки роботи реєстру земельних ділянок, а саме його бази даних, необхідно розробити запити та обмеження, які вже були зазначені у розділі «Аналіз предметної області».</w:t>
-      </w:r>
-    </w:p>
-    <w:p>
-      <w:r>
         <w:t>Реалізуємо</w:t>
       </w:r>
       <w:r>
@@ -14169,7 +14230,6 @@
         <w:ind w:left="1080"/>
       </w:pPr>
       <w:r>
-        <w:lastRenderedPageBreak/>
         <w:t>add constraint CH_LocationTax check (Tax &gt;= 0)</w:t>
       </w:r>
     </w:p>
@@ -14205,6 +14265,7 @@
         </w:numPr>
       </w:pPr>
       <w:r>
+        <w:lastRenderedPageBreak/>
         <w:t xml:space="preserve">«Довгота лівого нижнього кута повинна бути меншою за довготу правого верхнього»: </w:t>
       </w:r>
     </w:p>
@@ -14503,7 +14564,6 @@
         <w:ind w:left="1069"/>
       </w:pPr>
       <w:r>
-        <w:lastRenderedPageBreak/>
         <w:t xml:space="preserve">create trigger ActOwnerToOwner </w:t>
       </w:r>
     </w:p>
@@ -14543,6 +14603,7 @@
         <w:ind w:left="1069"/>
       </w:pPr>
       <w:r>
+        <w:lastRenderedPageBreak/>
         <w:tab/>
         <w:t>declare @seller int = (select FkSellerID from inserted)</w:t>
       </w:r>
@@ -15384,25 +15445,26 @@
     </w:p>
     <w:p>
       <w:pPr>
-        <w:pStyle w:val="a4"/>
-        <w:numPr>
-          <w:ilvl w:val="0"/>
-          <w:numId w:val="0"/>
-        </w:numPr>
-        <w:ind w:left="1069"/>
-      </w:pPr>
-    </w:p>
-    <w:p>
-      <w:pPr>
-        <w:pStyle w:val="a4"/>
-        <w:numPr>
-          <w:ilvl w:val="0"/>
-          <w:numId w:val="0"/>
-        </w:numPr>
-        <w:ind w:left="1069"/>
+        <w:pStyle w:val="2"/>
       </w:pPr>
       <w:r>
         <w:t xml:space="preserve">Створення </w:t>
+      </w:r>
+      <w:r>
+        <w:t>запитів</w:t>
+      </w:r>
+    </w:p>
+    <w:p>
+      <w:pPr>
+        <w:rPr>
+          <w:lang w:val="en-US"/>
+        </w:rPr>
+      </w:pPr>
+      <w:r>
+        <w:t>Для підтримки роботи реєстру земельних ділянок, а саме його бази даних, необхідно розробити запити та обмеження, які вже були зазначені у розділі «Аналіз предметної області»</w:t>
+      </w:r>
+      <w:r>
+        <w:t>:</w:t>
       </w:r>
     </w:p>
     <w:p>
@@ -15486,10 +15548,10 @@
       </w:pPr>
       <w:r>
         <w:drawing>
-          <wp:inline distT="0" distB="0" distL="0" distR="0" wp14:anchorId="1D4718CD" wp14:editId="4B8F3F86">
-            <wp:extent cx="3391373" cy="3439005"/>
-            <wp:effectExtent l="0" t="0" r="0" b="9525"/>
-            <wp:docPr id="9" name="Рисунок 9"/>
+          <wp:inline distT="0" distB="0" distL="0" distR="0" wp14:anchorId="7FF29986" wp14:editId="18F89967">
+            <wp:extent cx="3229426" cy="2276793"/>
+            <wp:effectExtent l="0" t="0" r="9525" b="9525"/>
+            <wp:docPr id="21" name="Рисунок 21"/>
             <wp:cNvGraphicFramePr>
               <a:graphicFrameLocks xmlns:a="http://schemas.openxmlformats.org/drawingml/2006/main" noChangeAspect="1"/>
             </wp:cNvGraphicFramePr>
@@ -15509,7 +15571,7 @@
                   <pic:spPr>
                     <a:xfrm>
                       <a:off x="0" y="0"/>
-                      <a:ext cx="3391373" cy="3439005"/>
+                      <a:ext cx="3229426" cy="2276793"/>
                     </a:xfrm>
                     <a:prstGeom prst="rect">
                       <a:avLst/>
@@ -15592,14 +15654,13 @@
       </w:pPr>
       <w:r>
         <w:rPr>
-          <w:noProof/>
           <w:lang w:eastAsia="ru-UA"/>
         </w:rPr>
         <w:drawing>
-          <wp:inline distT="0" distB="0" distL="0" distR="0" wp14:anchorId="0F89D738" wp14:editId="093FFC11">
-            <wp:extent cx="6119495" cy="522605"/>
-            <wp:effectExtent l="0" t="0" r="0" b="0"/>
-            <wp:docPr id="10" name="Рисунок 10"/>
+          <wp:inline distT="0" distB="0" distL="0" distR="0" wp14:anchorId="08AC9A7B" wp14:editId="77C5690F">
+            <wp:extent cx="5919438" cy="1371600"/>
+            <wp:effectExtent l="0" t="0" r="5715" b="0"/>
+            <wp:docPr id="25" name="Рисунок 25"/>
             <wp:cNvGraphicFramePr>
               <a:graphicFrameLocks xmlns:a="http://schemas.openxmlformats.org/drawingml/2006/main" noChangeAspect="1"/>
             </wp:cNvGraphicFramePr>
@@ -15619,7 +15680,7 @@
                   <pic:spPr>
                     <a:xfrm>
                       <a:off x="0" y="0"/>
-                      <a:ext cx="6119495" cy="522605"/>
+                      <a:ext cx="5949591" cy="1378587"/>
                     </a:xfrm>
                     <a:prstGeom prst="rect">
                       <a:avLst/>
@@ -15652,14 +15713,13 @@
       </w:pPr>
       <w:r>
         <w:rPr>
-          <w:noProof/>
           <w:lang w:eastAsia="ru-UA"/>
         </w:rPr>
         <w:drawing>
-          <wp:inline distT="0" distB="0" distL="0" distR="0" wp14:anchorId="69170EE1" wp14:editId="05C538AD">
-            <wp:extent cx="3165152" cy="468086"/>
-            <wp:effectExtent l="0" t="0" r="0" b="8255"/>
-            <wp:docPr id="11" name="Рисунок 11"/>
+          <wp:inline distT="0" distB="0" distL="0" distR="0" wp14:anchorId="5B6F6197" wp14:editId="5AFFCB8D">
+            <wp:extent cx="2524477" cy="409632"/>
+            <wp:effectExtent l="0" t="0" r="9525" b="9525"/>
+            <wp:docPr id="22" name="Рисунок 22"/>
             <wp:cNvGraphicFramePr>
               <a:graphicFrameLocks xmlns:a="http://schemas.openxmlformats.org/drawingml/2006/main" noChangeAspect="1"/>
             </wp:cNvGraphicFramePr>
@@ -15679,7 +15739,7 @@
                   <pic:spPr>
                     <a:xfrm>
                       <a:off x="0" y="0"/>
-                      <a:ext cx="3166214" cy="468243"/>
+                      <a:ext cx="2524477" cy="409632"/>
                     </a:xfrm>
                     <a:prstGeom prst="rect">
                       <a:avLst/>
@@ -15816,14 +15876,13 @@
       </w:pPr>
       <w:r>
         <w:rPr>
-          <w:noProof/>
           <w:lang w:eastAsia="ru-UA"/>
         </w:rPr>
         <w:drawing>
-          <wp:inline distT="0" distB="0" distL="0" distR="0" wp14:anchorId="5E098A48" wp14:editId="2F0AE577">
-            <wp:extent cx="3067478" cy="1000265"/>
-            <wp:effectExtent l="0" t="0" r="0" b="9525"/>
-            <wp:docPr id="17" name="Рисунок 17"/>
+          <wp:inline distT="0" distB="0" distL="0" distR="0" wp14:anchorId="1AAE5BBE" wp14:editId="2E025533">
+            <wp:extent cx="3077004" cy="1924319"/>
+            <wp:effectExtent l="0" t="0" r="0" b="0"/>
+            <wp:docPr id="26" name="Рисунок 26"/>
             <wp:cNvGraphicFramePr>
               <a:graphicFrameLocks xmlns:a="http://schemas.openxmlformats.org/drawingml/2006/main" noChangeAspect="1"/>
             </wp:cNvGraphicFramePr>
@@ -15843,7 +15902,7 @@
                   <pic:spPr>
                     <a:xfrm>
                       <a:off x="0" y="0"/>
-                      <a:ext cx="3067478" cy="1000265"/>
+                      <a:ext cx="3077004" cy="1924319"/>
                     </a:xfrm>
                     <a:prstGeom prst="rect">
                       <a:avLst/>
@@ -15991,15 +16050,14 @@
       </w:pPr>
       <w:r>
         <w:rPr>
-          <w:noProof/>
           <w:lang w:eastAsia="ru-UA"/>
         </w:rPr>
         <w:lastRenderedPageBreak/>
         <w:drawing>
-          <wp:inline distT="0" distB="0" distL="0" distR="0" wp14:anchorId="1E8F8B47" wp14:editId="03DEEF13">
-            <wp:extent cx="2791215" cy="2676899"/>
-            <wp:effectExtent l="0" t="0" r="9525" b="9525"/>
-            <wp:docPr id="24" name="Рисунок 24"/>
+          <wp:inline distT="0" distB="0" distL="0" distR="0" wp14:anchorId="44A0F942" wp14:editId="6E8720FB">
+            <wp:extent cx="2505425" cy="2305372"/>
+            <wp:effectExtent l="0" t="0" r="9525" b="0"/>
+            <wp:docPr id="28" name="Рисунок 28"/>
             <wp:cNvGraphicFramePr>
               <a:graphicFrameLocks xmlns:a="http://schemas.openxmlformats.org/drawingml/2006/main" noChangeAspect="1"/>
             </wp:cNvGraphicFramePr>
@@ -16019,7 +16077,7 @@
                   <pic:spPr>
                     <a:xfrm>
                       <a:off x="0" y="0"/>
-                      <a:ext cx="2791215" cy="2676899"/>
+                      <a:ext cx="2505425" cy="2305372"/>
                     </a:xfrm>
                     <a:prstGeom prst="rect">
                       <a:avLst/>
@@ -16156,14 +16214,13 @@
       </w:pPr>
       <w:r>
         <w:rPr>
-          <w:noProof/>
           <w:lang w:eastAsia="ru-UA"/>
         </w:rPr>
         <w:drawing>
-          <wp:inline distT="0" distB="0" distL="0" distR="0" wp14:anchorId="6B0AD7B3" wp14:editId="643F3FAA">
-            <wp:extent cx="3694339" cy="3050290"/>
-            <wp:effectExtent l="0" t="0" r="1905" b="0"/>
-            <wp:docPr id="37" name="Рисунок 37"/>
+          <wp:inline distT="0" distB="0" distL="0" distR="0" wp14:anchorId="28AEC619" wp14:editId="53F2850C">
+            <wp:extent cx="3839111" cy="2286319"/>
+            <wp:effectExtent l="0" t="0" r="9525" b="0"/>
+            <wp:docPr id="29" name="Рисунок 29"/>
             <wp:cNvGraphicFramePr>
               <a:graphicFrameLocks xmlns:a="http://schemas.openxmlformats.org/drawingml/2006/main" noChangeAspect="1"/>
             </wp:cNvGraphicFramePr>
@@ -16183,7 +16240,7 @@
                   <pic:spPr>
                     <a:xfrm>
                       <a:off x="0" y="0"/>
-                      <a:ext cx="3697630" cy="3053008"/>
+                      <a:ext cx="3839111" cy="2286319"/>
                     </a:xfrm>
                     <a:prstGeom prst="rect">
                       <a:avLst/>
@@ -16252,23 +16309,20 @@
     </w:p>
     <w:p>
       <w:pPr>
-        <w:pStyle w:val="a9"/>
-        <w:ind w:left="1069" w:firstLine="0"/>
-        <w:jc w:val="center"/>
-        <w:rPr>
-          <w:lang w:eastAsia="ru-UA"/>
-        </w:rPr>
-      </w:pPr>
-      <w:r>
-        <w:rPr>
-          <w:noProof/>
-          <w:lang w:eastAsia="ru-UA"/>
-        </w:rPr>
+        <w:pStyle w:val="a"/>
+        <w:numPr>
+          <w:ilvl w:val="0"/>
+          <w:numId w:val="0"/>
+        </w:numPr>
+        <w:ind w:left="709"/>
+      </w:pPr>
+      <w:r>
+        <w:lastRenderedPageBreak/>
         <w:drawing>
-          <wp:inline distT="0" distB="0" distL="0" distR="0" wp14:anchorId="667EE1BE" wp14:editId="2CA7146F">
-            <wp:extent cx="4048690" cy="1562318"/>
-            <wp:effectExtent l="0" t="0" r="9525" b="0"/>
-            <wp:docPr id="38" name="Рисунок 38"/>
+          <wp:inline distT="0" distB="0" distL="0" distR="0" wp14:anchorId="072B50C2" wp14:editId="318357F8">
+            <wp:extent cx="5404900" cy="2046515"/>
+            <wp:effectExtent l="0" t="0" r="5715" b="0"/>
+            <wp:docPr id="74" name="Рисунок 74"/>
             <wp:cNvGraphicFramePr>
               <a:graphicFrameLocks xmlns:a="http://schemas.openxmlformats.org/drawingml/2006/main" noChangeAspect="1"/>
             </wp:cNvGraphicFramePr>
@@ -16288,7 +16342,7 @@
                   <pic:spPr>
                     <a:xfrm>
                       <a:off x="0" y="0"/>
-                      <a:ext cx="4048690" cy="1562318"/>
+                      <a:ext cx="5410205" cy="2048524"/>
                     </a:xfrm>
                     <a:prstGeom prst="rect">
                       <a:avLst/>
@@ -16329,14 +16383,13 @@
       </w:pPr>
       <w:r>
         <w:rPr>
-          <w:noProof/>
           <w:lang w:eastAsia="ru-UA"/>
         </w:rPr>
         <w:drawing>
-          <wp:inline distT="0" distB="0" distL="0" distR="0" wp14:anchorId="46AF8356" wp14:editId="564E4FBC">
-            <wp:extent cx="2486372" cy="2095792"/>
-            <wp:effectExtent l="0" t="0" r="9525" b="0"/>
-            <wp:docPr id="39" name="Рисунок 39"/>
+          <wp:inline distT="0" distB="0" distL="0" distR="0" wp14:anchorId="40C84F87" wp14:editId="5F9FD811">
+            <wp:extent cx="2381582" cy="2295845"/>
+            <wp:effectExtent l="0" t="0" r="0" b="9525"/>
+            <wp:docPr id="30" name="Рисунок 30"/>
             <wp:cNvGraphicFramePr>
               <a:graphicFrameLocks xmlns:a="http://schemas.openxmlformats.org/drawingml/2006/main" noChangeAspect="1"/>
             </wp:cNvGraphicFramePr>
@@ -16356,7 +16409,7 @@
                   <pic:spPr>
                     <a:xfrm>
                       <a:off x="0" y="0"/>
-                      <a:ext cx="2486372" cy="2095792"/>
+                      <a:ext cx="2381582" cy="2295845"/>
                     </a:xfrm>
                     <a:prstGeom prst="rect">
                       <a:avLst/>
@@ -16496,15 +16549,14 @@
       </w:pPr>
       <w:r>
         <w:rPr>
-          <w:noProof/>
           <w:lang w:eastAsia="ru-UA"/>
         </w:rPr>
         <w:lastRenderedPageBreak/>
         <w:drawing>
-          <wp:inline distT="0" distB="0" distL="0" distR="0" wp14:anchorId="5BD85B10" wp14:editId="162A5194">
-            <wp:extent cx="1838582" cy="3057952"/>
-            <wp:effectExtent l="0" t="0" r="9525" b="9525"/>
-            <wp:docPr id="45" name="Рисунок 45"/>
+          <wp:inline distT="0" distB="0" distL="0" distR="0" wp14:anchorId="1847046E" wp14:editId="55E84F13">
+            <wp:extent cx="1621971" cy="2068228"/>
+            <wp:effectExtent l="0" t="0" r="0" b="8255"/>
+            <wp:docPr id="31" name="Рисунок 31"/>
             <wp:cNvGraphicFramePr>
               <a:graphicFrameLocks xmlns:a="http://schemas.openxmlformats.org/drawingml/2006/main" noChangeAspect="1"/>
             </wp:cNvGraphicFramePr>
@@ -16524,7 +16576,7 @@
                   <pic:spPr>
                     <a:xfrm>
                       <a:off x="0" y="0"/>
-                      <a:ext cx="1838582" cy="3057952"/>
+                      <a:ext cx="1623700" cy="2070433"/>
                     </a:xfrm>
                     <a:prstGeom prst="rect">
                       <a:avLst/>
@@ -16620,14 +16672,13 @@
       </w:pPr>
       <w:r>
         <w:rPr>
-          <w:noProof/>
           <w:lang w:eastAsia="ru-UA"/>
         </w:rPr>
         <w:drawing>
-          <wp:inline distT="0" distB="0" distL="0" distR="0" wp14:anchorId="53DD86F5" wp14:editId="748F4330">
-            <wp:extent cx="5287113" cy="1933845"/>
-            <wp:effectExtent l="0" t="0" r="8890" b="9525"/>
-            <wp:docPr id="47" name="Рисунок 47"/>
+          <wp:inline distT="0" distB="0" distL="0" distR="0" wp14:anchorId="424FDFA5" wp14:editId="0D438CD2">
+            <wp:extent cx="4782217" cy="2876951"/>
+            <wp:effectExtent l="0" t="0" r="0" b="0"/>
+            <wp:docPr id="32" name="Рисунок 32"/>
             <wp:cNvGraphicFramePr>
               <a:graphicFrameLocks xmlns:a="http://schemas.openxmlformats.org/drawingml/2006/main" noChangeAspect="1"/>
             </wp:cNvGraphicFramePr>
@@ -16647,7 +16698,7 @@
                   <pic:spPr>
                     <a:xfrm>
                       <a:off x="0" y="0"/>
-                      <a:ext cx="5287113" cy="1933845"/>
+                      <a:ext cx="4782217" cy="2876951"/>
                     </a:xfrm>
                     <a:prstGeom prst="rect">
                       <a:avLst/>
@@ -16690,14 +16741,13 @@
       </w:pPr>
       <w:r>
         <w:rPr>
-          <w:noProof/>
           <w:lang w:eastAsia="ru-UA"/>
         </w:rPr>
         <w:drawing>
-          <wp:inline distT="0" distB="0" distL="0" distR="0" wp14:anchorId="04A1CFA2" wp14:editId="4EA72B61">
-            <wp:extent cx="1333686" cy="800212"/>
-            <wp:effectExtent l="0" t="0" r="0" b="0"/>
-            <wp:docPr id="49" name="Рисунок 49"/>
+          <wp:inline distT="0" distB="0" distL="0" distR="0" wp14:anchorId="168EBD0E" wp14:editId="7C9444D4">
+            <wp:extent cx="2317983" cy="2100943"/>
+            <wp:effectExtent l="0" t="0" r="6350" b="0"/>
+            <wp:docPr id="33" name="Рисунок 33"/>
             <wp:cNvGraphicFramePr>
               <a:graphicFrameLocks xmlns:a="http://schemas.openxmlformats.org/drawingml/2006/main" noChangeAspect="1"/>
             </wp:cNvGraphicFramePr>
@@ -16717,7 +16767,7 @@
                   <pic:spPr>
                     <a:xfrm>
                       <a:off x="0" y="0"/>
-                      <a:ext cx="1333686" cy="800212"/>
+                      <a:ext cx="2335743" cy="2117040"/>
                     </a:xfrm>
                     <a:prstGeom prst="rect">
                       <a:avLst/>
@@ -16789,15 +16839,13 @@
       </w:pPr>
       <w:r>
         <w:rPr>
-          <w:noProof/>
-          <w:lang w:eastAsia="ru-UA"/>
-        </w:rPr>
-        <w:lastRenderedPageBreak/>
+          <w:lang w:eastAsia="ru-UA"/>
+        </w:rPr>
         <w:drawing>
-          <wp:inline distT="0" distB="0" distL="0" distR="0" wp14:anchorId="30422EE1" wp14:editId="760D409B">
-            <wp:extent cx="4505954" cy="990738"/>
-            <wp:effectExtent l="0" t="0" r="9525" b="0"/>
-            <wp:docPr id="56" name="Рисунок 56"/>
+          <wp:inline distT="0" distB="0" distL="0" distR="0" wp14:anchorId="640C2B54" wp14:editId="41E723F6">
+            <wp:extent cx="5649113" cy="943107"/>
+            <wp:effectExtent l="0" t="0" r="0" b="9525"/>
+            <wp:docPr id="40" name="Рисунок 40"/>
             <wp:cNvGraphicFramePr>
               <a:graphicFrameLocks xmlns:a="http://schemas.openxmlformats.org/drawingml/2006/main" noChangeAspect="1"/>
             </wp:cNvGraphicFramePr>
@@ -16817,7 +16865,7 @@
                   <pic:spPr>
                     <a:xfrm>
                       <a:off x="0" y="0"/>
-                      <a:ext cx="4505954" cy="990738"/>
+                      <a:ext cx="5649113" cy="943107"/>
                     </a:xfrm>
                     <a:prstGeom prst="rect">
                       <a:avLst/>
@@ -16860,14 +16908,13 @@
       </w:pPr>
       <w:r>
         <w:rPr>
-          <w:noProof/>
           <w:lang w:eastAsia="ru-UA"/>
         </w:rPr>
         <w:drawing>
-          <wp:inline distT="0" distB="0" distL="0" distR="0" wp14:anchorId="2E135CC0" wp14:editId="37DA0AD7">
-            <wp:extent cx="2000529" cy="1162212"/>
+          <wp:inline distT="0" distB="0" distL="0" distR="0" wp14:anchorId="02548300" wp14:editId="7F325496">
+            <wp:extent cx="3829584" cy="419158"/>
             <wp:effectExtent l="0" t="0" r="0" b="0"/>
-            <wp:docPr id="57" name="Рисунок 57"/>
+            <wp:docPr id="41" name="Рисунок 41"/>
             <wp:cNvGraphicFramePr>
               <a:graphicFrameLocks xmlns:a="http://schemas.openxmlformats.org/drawingml/2006/main" noChangeAspect="1"/>
             </wp:cNvGraphicFramePr>
@@ -16887,7 +16934,7 @@
                   <pic:spPr>
                     <a:xfrm>
                       <a:off x="0" y="0"/>
-                      <a:ext cx="2000529" cy="1162212"/>
+                      <a:ext cx="3829584" cy="419158"/>
                     </a:xfrm>
                     <a:prstGeom prst="rect">
                       <a:avLst/>
@@ -16959,14 +17006,13 @@
       </w:pPr>
       <w:r>
         <w:rPr>
-          <w:noProof/>
           <w:lang w:eastAsia="ru-UA"/>
         </w:rPr>
         <w:drawing>
-          <wp:inline distT="0" distB="0" distL="0" distR="0" wp14:anchorId="57F88CEB" wp14:editId="584173BD">
-            <wp:extent cx="6119495" cy="3399155"/>
-            <wp:effectExtent l="0" t="0" r="0" b="0"/>
-            <wp:docPr id="54" name="Рисунок 54"/>
+          <wp:inline distT="0" distB="0" distL="0" distR="0" wp14:anchorId="6772E729" wp14:editId="37BC4E24">
+            <wp:extent cx="5889172" cy="3428883"/>
+            <wp:effectExtent l="0" t="0" r="0" b="635"/>
+            <wp:docPr id="42" name="Рисунок 42"/>
             <wp:cNvGraphicFramePr>
               <a:graphicFrameLocks xmlns:a="http://schemas.openxmlformats.org/drawingml/2006/main" noChangeAspect="1"/>
             </wp:cNvGraphicFramePr>
@@ -16986,7 +17032,7 @@
                   <pic:spPr>
                     <a:xfrm>
                       <a:off x="0" y="0"/>
-                      <a:ext cx="6119495" cy="3399155"/>
+                      <a:ext cx="5896402" cy="3433093"/>
                     </a:xfrm>
                     <a:prstGeom prst="rect">
                       <a:avLst/>
@@ -17035,14 +17081,13 @@
       </w:pPr>
       <w:r>
         <w:rPr>
-          <w:noProof/>
           <w:lang w:eastAsia="ru-UA"/>
         </w:rPr>
         <w:drawing>
-          <wp:inline distT="0" distB="0" distL="0" distR="0" wp14:anchorId="710F7B2C" wp14:editId="79F54815">
+          <wp:inline distT="0" distB="0" distL="0" distR="0" wp14:anchorId="35AC0A26" wp14:editId="240E1FA2">
             <wp:extent cx="2524477" cy="1171739"/>
             <wp:effectExtent l="0" t="0" r="0" b="9525"/>
-            <wp:docPr id="55" name="Рисунок 55"/>
+            <wp:docPr id="51" name="Рисунок 51"/>
             <wp:cNvGraphicFramePr>
               <a:graphicFrameLocks xmlns:a="http://schemas.openxmlformats.org/drawingml/2006/main" noChangeAspect="1"/>
             </wp:cNvGraphicFramePr>
@@ -17080,7 +17125,6 @@
         <w:pStyle w:val="aff4"/>
       </w:pPr>
       <w:r>
-        <w:lastRenderedPageBreak/>
         <w:t>Рисунок 7.20 – Результат запиту</w:t>
       </w:r>
     </w:p>
@@ -17118,14 +17162,13 @@
       </w:pPr>
       <w:r>
         <w:rPr>
-          <w:noProof/>
           <w:lang w:eastAsia="ru-UA"/>
         </w:rPr>
         <w:drawing>
-          <wp:inline distT="0" distB="0" distL="0" distR="0" wp14:anchorId="1C1A2619" wp14:editId="32344DD2">
-            <wp:extent cx="2915057" cy="924054"/>
-            <wp:effectExtent l="0" t="0" r="0" b="9525"/>
-            <wp:docPr id="58" name="Рисунок 58"/>
+          <wp:inline distT="0" distB="0" distL="0" distR="0" wp14:anchorId="2A2D8CEF" wp14:editId="3084647F">
+            <wp:extent cx="2886478" cy="924054"/>
+            <wp:effectExtent l="0" t="0" r="9525" b="9525"/>
+            <wp:docPr id="53" name="Рисунок 53"/>
             <wp:cNvGraphicFramePr>
               <a:graphicFrameLocks xmlns:a="http://schemas.openxmlformats.org/drawingml/2006/main" noChangeAspect="1"/>
             </wp:cNvGraphicFramePr>
@@ -17145,7 +17188,7 @@
                   <pic:spPr>
                     <a:xfrm>
                       <a:off x="0" y="0"/>
-                      <a:ext cx="2915057" cy="924054"/>
+                      <a:ext cx="2886478" cy="924054"/>
                     </a:xfrm>
                     <a:prstGeom prst="rect">
                       <a:avLst/>
@@ -17185,14 +17228,13 @@
       </w:pPr>
       <w:r>
         <w:rPr>
-          <w:noProof/>
           <w:lang w:eastAsia="ru-UA"/>
         </w:rPr>
         <w:drawing>
-          <wp:inline distT="0" distB="0" distL="0" distR="0" wp14:anchorId="1B9A48BC" wp14:editId="08E506CD">
-            <wp:extent cx="1971950" cy="962159"/>
-            <wp:effectExtent l="0" t="0" r="9525" b="9525"/>
-            <wp:docPr id="59" name="Рисунок 59"/>
+          <wp:inline distT="0" distB="0" distL="0" distR="0" wp14:anchorId="364B59C3" wp14:editId="03BF6F40">
+            <wp:extent cx="2019582" cy="2314898"/>
+            <wp:effectExtent l="0" t="0" r="0" b="9525"/>
+            <wp:docPr id="64" name="Рисунок 64"/>
             <wp:cNvGraphicFramePr>
               <a:graphicFrameLocks xmlns:a="http://schemas.openxmlformats.org/drawingml/2006/main" noChangeAspect="1"/>
             </wp:cNvGraphicFramePr>
@@ -17212,7 +17254,7 @@
                   <pic:spPr>
                     <a:xfrm>
                       <a:off x="0" y="0"/>
-                      <a:ext cx="1971950" cy="962159"/>
+                      <a:ext cx="2019582" cy="2314898"/>
                     </a:xfrm>
                     <a:prstGeom prst="rect">
                       <a:avLst/>
@@ -17235,14 +17277,8 @@
     </w:p>
     <w:p>
       <w:pPr>
-        <w:pStyle w:val="aff4"/>
-      </w:pPr>
-    </w:p>
-    <w:p>
-      <w:pPr>
         <w:pStyle w:val="a9"/>
         <w:ind w:left="0" w:firstLine="0"/>
-        <w:jc w:val="center"/>
         <w:rPr>
           <w:lang w:eastAsia="ru-UA"/>
         </w:rPr>
@@ -17269,7 +17305,25 @@
         <w:rPr>
           <w:lang w:eastAsia="ru-UA"/>
         </w:rPr>
-        <w:t>ідображення історії купівлі-продажу ділянки</w:t>
+        <w:t>ідображення історії купівлі-продажу</w:t>
+      </w:r>
+      <w:r>
+        <w:rPr>
+          <w:lang w:val="ru-RU" w:eastAsia="ru-UA"/>
+        </w:rPr>
+        <w:t xml:space="preserve"> </w:t>
+      </w:r>
+      <w:r>
+        <w:rPr>
+          <w:lang w:eastAsia="ru-UA"/>
+        </w:rPr>
+        <w:t>певної</w:t>
+      </w:r>
+      <w:r>
+        <w:rPr>
+          <w:lang w:eastAsia="ru-UA"/>
+        </w:rPr>
+        <w:t xml:space="preserve"> ділянки</w:t>
       </w:r>
       <w:r>
         <w:rPr>
@@ -17281,90 +17335,21 @@
     <w:p>
       <w:pPr>
         <w:pStyle w:val="a9"/>
-        <w:ind w:left="1069" w:firstLine="0"/>
+        <w:ind w:left="1080" w:firstLine="0"/>
         <w:jc w:val="center"/>
-      </w:pPr>
-      <w:r>
-        <w:t>Рисунок 7.21 – Скрипт для відображення</w:t>
-      </w:r>
-    </w:p>
-    <w:p>
-      <w:pPr>
-        <w:pStyle w:val="aff4"/>
-      </w:pPr>
-      <w:r>
-        <w:t>Рисунок 7.22 – Результат запиту</w:t>
-      </w:r>
-    </w:p>
-    <w:p>
-      <w:pPr>
-        <w:pStyle w:val="a9"/>
-        <w:ind w:left="1069" w:firstLine="0"/>
-        <w:jc w:val="center"/>
-        <w:rPr>
-          <w:lang w:eastAsia="ru-UA"/>
-        </w:rPr>
-      </w:pPr>
-    </w:p>
-    <w:p>
-      <w:pPr>
-        <w:pStyle w:val="a9"/>
-        <w:ind w:left="1069" w:firstLine="0"/>
-        <w:jc w:val="center"/>
-        <w:rPr>
-          <w:lang w:eastAsia="ru-UA"/>
-        </w:rPr>
-      </w:pPr>
-    </w:p>
-    <w:p>
-      <w:pPr>
-        <w:pStyle w:val="a9"/>
-        <w:numPr>
-          <w:ilvl w:val="0"/>
-          <w:numId w:val="39"/>
-        </w:numPr>
-        <w:rPr>
-          <w:lang w:eastAsia="ru-UA"/>
-        </w:rPr>
-      </w:pPr>
-      <w:r>
-        <w:rPr>
-          <w:lang w:eastAsia="ru-UA"/>
-        </w:rPr>
-        <w:t xml:space="preserve"> Запит на в</w:t>
-      </w:r>
-      <w:r>
-        <w:rPr>
-          <w:lang w:eastAsia="ru-UA"/>
-        </w:rPr>
-        <w:t>ідображення ділянок, де є опалення</w:t>
-      </w:r>
-      <w:r>
-        <w:rPr>
-          <w:lang w:eastAsia="ru-UA"/>
-        </w:rPr>
-        <w:t>:</w:t>
-      </w:r>
-    </w:p>
-    <w:p>
-      <w:pPr>
-        <w:pStyle w:val="a9"/>
-        <w:ind w:left="1069" w:firstLine="0"/>
-        <w:jc w:val="center"/>
-        <w:rPr>
-          <w:lang w:eastAsia="ru-UA"/>
-        </w:rPr>
-      </w:pPr>
-      <w:r>
-        <w:rPr>
-          <w:noProof/>
+        <w:rPr>
+          <w:lang w:eastAsia="ru-UA"/>
+        </w:rPr>
+      </w:pPr>
+      <w:r>
+        <w:rPr>
           <w:lang w:eastAsia="ru-UA"/>
         </w:rPr>
         <w:drawing>
-          <wp:inline distT="0" distB="0" distL="0" distR="0" wp14:anchorId="1ADF9EEA" wp14:editId="0FE024B8">
-            <wp:extent cx="3000794" cy="971686"/>
+          <wp:inline distT="0" distB="0" distL="0" distR="0" wp14:anchorId="705A85D1" wp14:editId="5BCCA320">
+            <wp:extent cx="3496163" cy="1581371"/>
             <wp:effectExtent l="0" t="0" r="0" b="0"/>
-            <wp:docPr id="60" name="Рисунок 60"/>
+            <wp:docPr id="75" name="Рисунок 75"/>
             <wp:cNvGraphicFramePr>
               <a:graphicFrameLocks xmlns:a="http://schemas.openxmlformats.org/drawingml/2006/main" noChangeAspect="1"/>
             </wp:cNvGraphicFramePr>
@@ -17384,7 +17369,7 @@
                   <pic:spPr>
                     <a:xfrm>
                       <a:off x="0" y="0"/>
-                      <a:ext cx="3000794" cy="971686"/>
+                      <a:ext cx="3496163" cy="1581371"/>
                     </a:xfrm>
                     <a:prstGeom prst="rect">
                       <a:avLst/>
@@ -17402,18 +17387,9 @@
         <w:pStyle w:val="a9"/>
         <w:ind w:left="1069" w:firstLine="0"/>
         <w:jc w:val="center"/>
-        <w:rPr>
-          <w:lang w:eastAsia="ru-UA"/>
-        </w:rPr>
-      </w:pPr>
-      <w:r>
-        <w:t xml:space="preserve">Рисунок 7.25 – Скрипт для відображення </w:t>
-      </w:r>
-      <w:r>
-        <w:rPr>
-          <w:lang w:eastAsia="ru-UA"/>
-        </w:rPr>
-        <w:t>ділянок, де є опалення</w:t>
+      </w:pPr>
+      <w:r>
+        <w:t>Рисунок 7.21 – Скрипт для відображення</w:t>
       </w:r>
     </w:p>
     <w:p>
@@ -17423,14 +17399,11 @@
         <w:jc w:val="center"/>
       </w:pPr>
       <w:r>
-        <w:rPr>
-          <w:noProof/>
-        </w:rPr>
         <w:drawing>
-          <wp:inline distT="0" distB="0" distL="0" distR="0" wp14:anchorId="375FB87E" wp14:editId="6E3584C6">
-            <wp:extent cx="1962424" cy="1533739"/>
-            <wp:effectExtent l="0" t="0" r="0" b="9525"/>
-            <wp:docPr id="62" name="Рисунок 62"/>
+          <wp:inline distT="0" distB="0" distL="0" distR="0" wp14:anchorId="5F7F2A37" wp14:editId="2C836609">
+            <wp:extent cx="4267796" cy="1009791"/>
+            <wp:effectExtent l="0" t="0" r="0" b="0"/>
+            <wp:docPr id="76" name="Рисунок 76"/>
             <wp:cNvGraphicFramePr>
               <a:graphicFrameLocks xmlns:a="http://schemas.openxmlformats.org/drawingml/2006/main" noChangeAspect="1"/>
             </wp:cNvGraphicFramePr>
@@ -17450,7 +17423,7 @@
                   <pic:spPr>
                     <a:xfrm>
                       <a:off x="0" y="0"/>
-                      <a:ext cx="1962424" cy="1533739"/>
+                      <a:ext cx="4267796" cy="1009791"/>
                     </a:xfrm>
                     <a:prstGeom prst="rect">
                       <a:avLst/>
@@ -17466,17 +17439,26 @@
     <w:p>
       <w:pPr>
         <w:pStyle w:val="aff4"/>
-        <w:ind w:left="1069"/>
-      </w:pPr>
-      <w:r>
-        <w:lastRenderedPageBreak/>
-        <w:t>Рисунок 7.26 – Результат запиту</w:t>
+      </w:pPr>
+      <w:r>
+        <w:t>Рисунок 7.22 – Результат запиту</w:t>
       </w:r>
     </w:p>
     <w:p>
       <w:pPr>
         <w:pStyle w:val="a9"/>
         <w:ind w:left="1069" w:firstLine="0"/>
+        <w:jc w:val="center"/>
+        <w:rPr>
+          <w:lang w:eastAsia="ru-UA"/>
+        </w:rPr>
+      </w:pPr>
+    </w:p>
+    <w:p>
+      <w:pPr>
+        <w:pStyle w:val="a9"/>
+        <w:ind w:left="1069" w:firstLine="0"/>
+        <w:jc w:val="center"/>
         <w:rPr>
           <w:lang w:eastAsia="ru-UA"/>
         </w:rPr>
@@ -17503,7 +17485,7 @@
         <w:rPr>
           <w:lang w:eastAsia="ru-UA"/>
         </w:rPr>
-        <w:t>ідображення власників ділянки із електроенергією</w:t>
+        <w:t>ідображення ділянок, де є опалення</w:t>
       </w:r>
       <w:r>
         <w:rPr>
@@ -17523,14 +17505,13 @@
       </w:pPr>
       <w:r>
         <w:rPr>
-          <w:noProof/>
           <w:lang w:eastAsia="ru-UA"/>
         </w:rPr>
         <w:drawing>
-          <wp:inline distT="0" distB="0" distL="0" distR="0" wp14:anchorId="41598CDA" wp14:editId="6E9E4A49">
-            <wp:extent cx="3874645" cy="979385"/>
-            <wp:effectExtent l="0" t="0" r="0" b="0"/>
-            <wp:docPr id="63" name="Рисунок 63"/>
+          <wp:inline distT="0" distB="0" distL="0" distR="0" wp14:anchorId="47055AA7" wp14:editId="33738519">
+            <wp:extent cx="2896004" cy="943107"/>
+            <wp:effectExtent l="0" t="0" r="0" b="9525"/>
+            <wp:docPr id="68" name="Рисунок 68"/>
             <wp:cNvGraphicFramePr>
               <a:graphicFrameLocks xmlns:a="http://schemas.openxmlformats.org/drawingml/2006/main" noChangeAspect="1"/>
             </wp:cNvGraphicFramePr>
@@ -17550,7 +17531,7 @@
                   <pic:spPr>
                     <a:xfrm>
                       <a:off x="0" y="0"/>
-                      <a:ext cx="3897901" cy="985263"/>
+                      <a:ext cx="2896004" cy="943107"/>
                     </a:xfrm>
                     <a:prstGeom prst="rect">
                       <a:avLst/>
@@ -17573,13 +17554,13 @@
         </w:rPr>
       </w:pPr>
       <w:r>
-        <w:t xml:space="preserve">Рисунок 7.27 – Скрипт для відображення </w:t>
-      </w:r>
-      <w:r>
-        <w:rPr>
-          <w:lang w:eastAsia="ru-UA"/>
-        </w:rPr>
-        <w:t>власників ділянки із електроенергією</w:t>
+        <w:t xml:space="preserve">Рисунок 7.25 – Скрипт для відображення </w:t>
+      </w:r>
+      <w:r>
+        <w:rPr>
+          <w:lang w:eastAsia="ru-UA"/>
+        </w:rPr>
+        <w:t>ділянок, де є опалення</w:t>
       </w:r>
     </w:p>
     <w:p>
@@ -17589,14 +17570,11 @@
         <w:jc w:val="center"/>
       </w:pPr>
       <w:r>
-        <w:rPr>
-          <w:noProof/>
-        </w:rPr>
         <w:drawing>
-          <wp:inline distT="0" distB="0" distL="0" distR="0" wp14:anchorId="5256DDD7" wp14:editId="69896C67">
-            <wp:extent cx="2133898" cy="1733792"/>
-            <wp:effectExtent l="0" t="0" r="0" b="0"/>
-            <wp:docPr id="67" name="Рисунок 67"/>
+          <wp:inline distT="0" distB="0" distL="0" distR="0" wp14:anchorId="3287CA24" wp14:editId="019FD92E">
+            <wp:extent cx="1671383" cy="1981200"/>
+            <wp:effectExtent l="0" t="0" r="5080" b="0"/>
+            <wp:docPr id="66" name="Рисунок 66"/>
             <wp:cNvGraphicFramePr>
               <a:graphicFrameLocks xmlns:a="http://schemas.openxmlformats.org/drawingml/2006/main" noChangeAspect="1"/>
             </wp:cNvGraphicFramePr>
@@ -17616,7 +17594,7 @@
                   <pic:spPr>
                     <a:xfrm>
                       <a:off x="0" y="0"/>
-                      <a:ext cx="2133898" cy="1733792"/>
+                      <a:ext cx="1674941" cy="1985418"/>
                     </a:xfrm>
                     <a:prstGeom prst="rect">
                       <a:avLst/>
@@ -17635,7 +17613,7 @@
         <w:ind w:left="1069"/>
       </w:pPr>
       <w:r>
-        <w:t>Рисунок 7.28 – Результат запиту</w:t>
+        <w:t>Рисунок 7.26 – Результат запиту</w:t>
       </w:r>
     </w:p>
     <w:p>
@@ -17662,19 +17640,13 @@
         <w:rPr>
           <w:lang w:eastAsia="ru-UA"/>
         </w:rPr>
-        <w:t xml:space="preserve"> </w:t>
-      </w:r>
-      <w:r>
-        <w:rPr>
-          <w:lang w:eastAsia="ru-UA"/>
-        </w:rPr>
-        <w:t>Запит на в</w:t>
-      </w:r>
-      <w:r>
-        <w:rPr>
-          <w:lang w:eastAsia="ru-UA"/>
-        </w:rPr>
-        <w:t>ідображення кількості ділянок із газом</w:t>
+        <w:t xml:space="preserve"> Запит на в</w:t>
+      </w:r>
+      <w:r>
+        <w:rPr>
+          <w:lang w:eastAsia="ru-UA"/>
+        </w:rPr>
+        <w:t>ідображення власників ділянки із електроенергією</w:t>
       </w:r>
       <w:r>
         <w:rPr>
@@ -17694,14 +17666,13 @@
       </w:pPr>
       <w:r>
         <w:rPr>
-          <w:noProof/>
           <w:lang w:eastAsia="ru-UA"/>
         </w:rPr>
         <w:drawing>
-          <wp:inline distT="0" distB="0" distL="0" distR="0" wp14:anchorId="6B4A2E0D" wp14:editId="17D5943F">
-            <wp:extent cx="4001058" cy="1086002"/>
-            <wp:effectExtent l="0" t="0" r="0" b="0"/>
-            <wp:docPr id="87" name="Рисунок 87"/>
+          <wp:inline distT="0" distB="0" distL="0" distR="0" wp14:anchorId="4383E5E8" wp14:editId="3617CD06">
+            <wp:extent cx="3724795" cy="1000265"/>
+            <wp:effectExtent l="0" t="0" r="0" b="9525"/>
+            <wp:docPr id="69" name="Рисунок 69"/>
             <wp:cNvGraphicFramePr>
               <a:graphicFrameLocks xmlns:a="http://schemas.openxmlformats.org/drawingml/2006/main" noChangeAspect="1"/>
             </wp:cNvGraphicFramePr>
@@ -17721,7 +17692,7 @@
                   <pic:spPr>
                     <a:xfrm>
                       <a:off x="0" y="0"/>
-                      <a:ext cx="4001058" cy="1086002"/>
+                      <a:ext cx="3724795" cy="1000265"/>
                     </a:xfrm>
                     <a:prstGeom prst="rect">
                       <a:avLst/>
@@ -17744,13 +17715,13 @@
         </w:rPr>
       </w:pPr>
       <w:r>
-        <w:t xml:space="preserve">Рисунок 7.29 – Скрипт для відображення </w:t>
-      </w:r>
-      <w:r>
-        <w:rPr>
-          <w:lang w:eastAsia="ru-UA"/>
-        </w:rPr>
-        <w:t>кількості ділянок із газом</w:t>
+        <w:t xml:space="preserve">Рисунок 7.27 – Скрипт для відображення </w:t>
+      </w:r>
+      <w:r>
+        <w:rPr>
+          <w:lang w:eastAsia="ru-UA"/>
+        </w:rPr>
+        <w:t>власників ділянки із електроенергією</w:t>
       </w:r>
     </w:p>
     <w:p>
@@ -17760,14 +17731,11 @@
         <w:jc w:val="center"/>
       </w:pPr>
       <w:r>
-        <w:rPr>
-          <w:noProof/>
-        </w:rPr>
         <w:drawing>
-          <wp:inline distT="0" distB="0" distL="0" distR="0" wp14:anchorId="30278971" wp14:editId="77D08951">
-            <wp:extent cx="2572109" cy="447737"/>
-            <wp:effectExtent l="0" t="0" r="0" b="9525"/>
-            <wp:docPr id="97" name="Рисунок 97"/>
+          <wp:inline distT="0" distB="0" distL="0" distR="0" wp14:anchorId="0D107E11" wp14:editId="72722EB3">
+            <wp:extent cx="1861457" cy="2055183"/>
+            <wp:effectExtent l="0" t="0" r="5715" b="2540"/>
+            <wp:docPr id="70" name="Рисунок 70"/>
             <wp:cNvGraphicFramePr>
               <a:graphicFrameLocks xmlns:a="http://schemas.openxmlformats.org/drawingml/2006/main" noChangeAspect="1"/>
             </wp:cNvGraphicFramePr>
@@ -17787,7 +17755,7 @@
                   <pic:spPr>
                     <a:xfrm>
                       <a:off x="0" y="0"/>
-                      <a:ext cx="2572109" cy="447737"/>
+                      <a:ext cx="1866653" cy="2060920"/>
                     </a:xfrm>
                     <a:prstGeom prst="rect">
                       <a:avLst/>
@@ -17806,7 +17774,7 @@
         <w:ind w:left="1069"/>
       </w:pPr>
       <w:r>
-        <w:t>Рисунок 7.30 – Результат запиту</w:t>
+        <w:t>Рисунок 7.28 – Результат запиту</w:t>
       </w:r>
     </w:p>
     <w:p>
@@ -17845,7 +17813,7 @@
         <w:rPr>
           <w:lang w:eastAsia="ru-UA"/>
         </w:rPr>
-        <w:t>ідображання ділянок у яких був лише 1 власник</w:t>
+        <w:t>ідображення кількості ділянок із газом</w:t>
       </w:r>
       <w:r>
         <w:rPr>
@@ -17859,511 +17827,19 @@
         <w:pStyle w:val="a9"/>
         <w:ind w:left="1069" w:firstLine="0"/>
         <w:jc w:val="center"/>
-      </w:pPr>
-      <w:r>
-        <w:t xml:space="preserve">Рисунок 7.31 – Скрипт для відображення </w:t>
-      </w:r>
-      <w:r>
-        <w:rPr>
-          <w:lang w:eastAsia="ru-UA"/>
-        </w:rPr>
-        <w:t>ділянок у яких був лише 1 власник</w:t>
-      </w:r>
-    </w:p>
-    <w:p>
-      <w:pPr>
-        <w:pStyle w:val="aff4"/>
-        <w:ind w:left="1069"/>
-      </w:pPr>
-      <w:r>
-        <w:lastRenderedPageBreak/>
-        <w:t>Рисунок 7.32 – Результат запиту</w:t>
-      </w:r>
-    </w:p>
-    <w:p>
-      <w:pPr>
-        <w:pStyle w:val="a9"/>
-        <w:ind w:left="1069" w:firstLine="0"/>
-        <w:rPr>
-          <w:lang w:eastAsia="ru-UA"/>
-        </w:rPr>
-      </w:pPr>
-    </w:p>
-    <w:p>
-      <w:pPr>
-        <w:pStyle w:val="a9"/>
-        <w:numPr>
-          <w:ilvl w:val="0"/>
-          <w:numId w:val="39"/>
-        </w:numPr>
-        <w:rPr>
-          <w:lang w:eastAsia="ru-UA"/>
-        </w:rPr>
-      </w:pPr>
-      <w:r>
-        <w:rPr>
-          <w:lang w:eastAsia="ru-UA"/>
-        </w:rPr>
-        <w:t xml:space="preserve"> </w:t>
-      </w:r>
-      <w:r>
-        <w:rPr>
-          <w:lang w:eastAsia="ru-UA"/>
-        </w:rPr>
-        <w:t>Запит на в</w:t>
-      </w:r>
-      <w:r>
-        <w:rPr>
-          <w:lang w:eastAsia="ru-UA"/>
-        </w:rPr>
-        <w:t>ідображення актів затвердженими реєстратором</w:t>
-      </w:r>
-      <w:r>
-        <w:rPr>
-          <w:lang w:eastAsia="ru-UA"/>
-        </w:rPr>
-        <w:t>:</w:t>
-      </w:r>
-    </w:p>
-    <w:p>
-      <w:pPr>
-        <w:pStyle w:val="a9"/>
-        <w:ind w:left="1069" w:firstLine="0"/>
-        <w:jc w:val="center"/>
-      </w:pPr>
-      <w:r>
-        <w:t xml:space="preserve">Рисунок 7.33 – Скрипт для відображення </w:t>
-      </w:r>
-      <w:r>
-        <w:rPr>
-          <w:lang w:eastAsia="ru-UA"/>
-        </w:rPr>
-        <w:t>актів затвердженими реєстратором</w:t>
-      </w:r>
-    </w:p>
-    <w:p>
-      <w:pPr>
-        <w:pStyle w:val="aff4"/>
-        <w:ind w:left="709"/>
-      </w:pPr>
-      <w:r>
-        <w:t>Рисунок 7.34 – Результат запиту</w:t>
-      </w:r>
-    </w:p>
-    <w:p>
-      <w:pPr>
-        <w:pStyle w:val="a9"/>
-        <w:ind w:left="1069" w:firstLine="0"/>
-        <w:rPr>
-          <w:lang w:eastAsia="ru-UA"/>
-        </w:rPr>
-      </w:pPr>
-    </w:p>
-    <w:p>
-      <w:pPr>
-        <w:pStyle w:val="a9"/>
-        <w:numPr>
-          <w:ilvl w:val="0"/>
-          <w:numId w:val="39"/>
-        </w:numPr>
-        <w:rPr>
-          <w:lang w:eastAsia="ru-UA"/>
-        </w:rPr>
-      </w:pPr>
-      <w:r>
-        <w:rPr>
-          <w:lang w:eastAsia="ru-UA"/>
-        </w:rPr>
-        <w:t xml:space="preserve"> </w:t>
-      </w:r>
-      <w:r>
-        <w:rPr>
-          <w:lang w:eastAsia="ru-UA"/>
-        </w:rPr>
-        <w:t>Запит на в</w:t>
-      </w:r>
-      <w:r>
-        <w:rPr>
-          <w:lang w:eastAsia="ru-UA"/>
-        </w:rPr>
-        <w:t>ідображення суми вартості ділянок фізичних осіб</w:t>
-      </w:r>
-      <w:r>
-        <w:rPr>
-          <w:lang w:eastAsia="ru-UA"/>
-        </w:rPr>
-        <w:t>:</w:t>
-      </w:r>
-    </w:p>
-    <w:p>
-      <w:pPr>
-        <w:pStyle w:val="a9"/>
-        <w:ind w:left="1069" w:firstLine="0"/>
-        <w:jc w:val="center"/>
-      </w:pPr>
-      <w:r>
-        <w:t xml:space="preserve">Рисунок 7.35 – Скрипт для відображення </w:t>
-      </w:r>
-      <w:r>
-        <w:rPr>
-          <w:lang w:eastAsia="ru-UA"/>
-        </w:rPr>
-        <w:t>суми вартості ділянок фізичних осіб</w:t>
-      </w:r>
-    </w:p>
-    <w:p>
-      <w:pPr>
-        <w:pStyle w:val="aff4"/>
-        <w:ind w:left="1069"/>
-      </w:pPr>
-      <w:r>
-        <w:t>Рисунок 7.36 – Результат запиту</w:t>
-      </w:r>
-    </w:p>
-    <w:p>
-      <w:pPr>
-        <w:pStyle w:val="a9"/>
-        <w:ind w:left="1069" w:firstLine="0"/>
-        <w:rPr>
-          <w:lang w:eastAsia="ru-UA"/>
-        </w:rPr>
-      </w:pPr>
-    </w:p>
-    <w:p>
-      <w:pPr>
-        <w:pStyle w:val="a9"/>
-        <w:numPr>
-          <w:ilvl w:val="0"/>
-          <w:numId w:val="39"/>
-        </w:numPr>
-        <w:rPr>
-          <w:lang w:eastAsia="ru-UA"/>
-        </w:rPr>
-      </w:pPr>
-      <w:r>
-        <w:rPr>
-          <w:lang w:eastAsia="ru-UA"/>
-        </w:rPr>
-        <w:t xml:space="preserve"> </w:t>
-      </w:r>
-      <w:r>
-        <w:rPr>
-          <w:lang w:eastAsia="ru-UA"/>
-        </w:rPr>
-        <w:t>Запит на в</w:t>
-      </w:r>
-      <w:r>
-        <w:rPr>
-          <w:lang w:eastAsia="ru-UA"/>
-        </w:rPr>
-        <w:t>ідображення номеру телефону продавця та його ділянки</w:t>
-      </w:r>
-      <w:r>
-        <w:rPr>
-          <w:lang w:eastAsia="ru-UA"/>
-        </w:rPr>
-        <w:t>:</w:t>
-      </w:r>
-    </w:p>
-    <w:p>
-      <w:pPr>
-        <w:pStyle w:val="a9"/>
-        <w:ind w:left="1069" w:firstLine="0"/>
-        <w:jc w:val="center"/>
-      </w:pPr>
-      <w:r>
-        <w:t xml:space="preserve">Рисунок 7.37 – Скрипт для відображення </w:t>
-      </w:r>
-      <w:r>
-        <w:rPr>
-          <w:lang w:eastAsia="ru-UA"/>
-        </w:rPr>
-        <w:t>номеру телефону продавця та його ділянки</w:t>
-      </w:r>
-    </w:p>
-    <w:p>
-      <w:pPr>
-        <w:pStyle w:val="aff4"/>
-        <w:ind w:left="1069"/>
-      </w:pPr>
-      <w:r>
-        <w:t>Рисунок 7.38 – Результат запиту</w:t>
-      </w:r>
-    </w:p>
-    <w:p>
-      <w:pPr>
-        <w:pStyle w:val="a9"/>
-        <w:ind w:left="1069" w:firstLine="0"/>
-        <w:rPr>
-          <w:lang w:eastAsia="ru-UA"/>
-        </w:rPr>
-      </w:pPr>
-    </w:p>
-    <w:p>
-      <w:pPr>
-        <w:pStyle w:val="a9"/>
-        <w:numPr>
-          <w:ilvl w:val="0"/>
-          <w:numId w:val="39"/>
-        </w:numPr>
-        <w:rPr>
-          <w:lang w:eastAsia="ru-UA"/>
-        </w:rPr>
-      </w:pPr>
-      <w:r>
-        <w:rPr>
-          <w:lang w:eastAsia="ru-UA"/>
-        </w:rPr>
-        <w:t xml:space="preserve"> </w:t>
-      </w:r>
-      <w:r>
-        <w:rPr>
-          <w:lang w:eastAsia="ru-UA"/>
-        </w:rPr>
-        <w:t>Запит на в</w:t>
-      </w:r>
-      <w:r>
-        <w:rPr>
-          <w:lang w:eastAsia="ru-UA"/>
-        </w:rPr>
-        <w:t>ідображення кількості актів проведених із ділянкою</w:t>
-      </w:r>
-      <w:r>
-        <w:rPr>
-          <w:lang w:eastAsia="ru-UA"/>
-        </w:rPr>
-        <w:t>:</w:t>
-      </w:r>
-    </w:p>
-    <w:p>
-      <w:pPr>
-        <w:pStyle w:val="a9"/>
-        <w:ind w:left="1069" w:firstLine="0"/>
-        <w:jc w:val="center"/>
-      </w:pPr>
-      <w:r>
-        <w:t xml:space="preserve">Рисунок 7.39 – Скрипт для відображення </w:t>
-      </w:r>
-      <w:r>
-        <w:rPr>
-          <w:lang w:eastAsia="ru-UA"/>
-        </w:rPr>
-        <w:t>кількості актів проведених із ділянкою</w:t>
-      </w:r>
-    </w:p>
-    <w:p>
-      <w:pPr>
-        <w:pStyle w:val="aff4"/>
-        <w:ind w:left="1069"/>
-      </w:pPr>
-      <w:r>
-        <w:t>Рисунок 7.40 – Результат запиту</w:t>
-      </w:r>
-    </w:p>
-    <w:p/>
-    <w:p>
-      <w:pPr>
-        <w:spacing w:after="160" w:line="259" w:lineRule="auto"/>
-        <w:ind w:firstLine="0"/>
-        <w:contextualSpacing w:val="0"/>
-      </w:pPr>
-      <w:bookmarkStart w:id="18" w:name="_Toc90817707"/>
-      <w:r>
-        <w:br w:type="page"/>
-      </w:r>
-    </w:p>
-    <w:p>
-      <w:pPr>
-        <w:pStyle w:val="a4"/>
-        <w:numPr>
-          <w:ilvl w:val="0"/>
-          <w:numId w:val="22"/>
-        </w:numPr>
-      </w:pPr>
-      <w:r>
-        <w:lastRenderedPageBreak/>
-        <w:t>Клієнт повинен бути повнолітнім.</w:t>
-      </w:r>
-    </w:p>
-    <w:p>
-      <w:pPr>
-        <w:pStyle w:val="a4"/>
-        <w:numPr>
-          <w:ilvl w:val="0"/>
-          <w:numId w:val="22"/>
-        </w:numPr>
-      </w:pPr>
-      <w:r>
-        <w:t>Дата заключення акта не може бути пізнішою за сьогоднішню дату.</w:t>
-      </w:r>
-    </w:p>
-    <w:p>
-      <w:pPr>
-        <w:pStyle w:val="a4"/>
-        <w:numPr>
-          <w:ilvl w:val="0"/>
-          <w:numId w:val="22"/>
-        </w:numPr>
-      </w:pPr>
-      <w:r>
-        <w:t>Дати вказуються в часовому поясі UTC+0.</w:t>
-      </w:r>
-    </w:p>
-    <w:p>
-      <w:pPr>
-        <w:pStyle w:val="a4"/>
-        <w:numPr>
-          <w:ilvl w:val="0"/>
-          <w:numId w:val="22"/>
-        </w:numPr>
-      </w:pPr>
-      <w:r>
-        <w:t>Податок не може бути від'ємним.</w:t>
-      </w:r>
-    </w:p>
-    <w:p>
-      <w:pPr>
-        <w:pStyle w:val="a4"/>
-        <w:numPr>
-          <w:ilvl w:val="0"/>
-          <w:numId w:val="22"/>
-        </w:numPr>
-      </w:pPr>
-      <w:r>
-        <w:t>Усі номера телефонів унікальні.</w:t>
-      </w:r>
-    </w:p>
-    <w:p>
-      <w:pPr>
-        <w:pStyle w:val="a4"/>
-        <w:numPr>
-          <w:ilvl w:val="0"/>
-          <w:numId w:val="22"/>
-        </w:numPr>
-      </w:pPr>
-      <w:r>
-        <w:t>Довгота лівого верхнього кута повинна бути меншою за довготу правого нижнього.</w:t>
-      </w:r>
-    </w:p>
-    <w:p>
-      <w:pPr>
-        <w:pStyle w:val="a4"/>
-        <w:numPr>
-          <w:ilvl w:val="0"/>
-          <w:numId w:val="22"/>
-        </w:numPr>
-      </w:pPr>
-      <w:r>
-        <w:t>Широта лівого верхнього кута повинна бути меншою за довготу правого нижнього.</w:t>
-      </w:r>
-    </w:p>
-    <w:p>
-      <w:pPr>
-        <w:pStyle w:val="a4"/>
-        <w:numPr>
-          <w:ilvl w:val="0"/>
-          <w:numId w:val="0"/>
-        </w:numPr>
-        <w:ind w:left="1069"/>
-      </w:pPr>
-    </w:p>
-    <w:p>
-      <w:pPr>
-        <w:pStyle w:val="a4"/>
-        <w:numPr>
-          <w:ilvl w:val="0"/>
-          <w:numId w:val="0"/>
-        </w:numPr>
-        <w:ind w:left="720" w:firstLine="349"/>
-      </w:pPr>
-      <w:r>
-        <w:t>Для реалізації корисності БД необхідно розробити наступні запити та реалізувати їх на мові SQL:</w:t>
-      </w:r>
-    </w:p>
-    <w:p>
-      <w:pPr>
-        <w:pStyle w:val="a9"/>
-        <w:ind w:firstLine="349"/>
-        <w:rPr>
-          <w:lang w:eastAsia="ru-UA"/>
-        </w:rPr>
-      </w:pPr>
-      <w:r>
-        <w:rPr>
-          <w:lang w:eastAsia="ru-UA"/>
-        </w:rPr>
-        <w:t>Отже, в цьому розділі ми визначили основні вимоги до бази даних, обмеження нашої системи, а також основні запити, що потребують реалізації.</w:t>
-      </w:r>
-    </w:p>
-    <w:p>
-      <w:pPr>
-        <w:spacing w:after="160" w:line="259" w:lineRule="auto"/>
-        <w:ind w:firstLine="0"/>
-        <w:contextualSpacing w:val="0"/>
-        <w:jc w:val="left"/>
-        <w:rPr>
-          <w:rFonts w:eastAsiaTheme="minorEastAsia"/>
-        </w:rPr>
-      </w:pPr>
-    </w:p>
-    <w:p>
-      <w:pPr>
-        <w:pStyle w:val="2"/>
-      </w:pPr>
-      <w:r>
-        <w:t>Створення процедур</w:t>
-      </w:r>
-      <w:bookmarkEnd w:id="18"/>
-    </w:p>
-    <w:p>
-      <w:r>
-        <w:t xml:space="preserve">Для більш гнучких запитів при обранні певних категорій, типів, тощо було створено модифікації для деяких з вище наведених скриптів. </w:t>
-      </w:r>
-    </w:p>
-    <w:p>
-      <w:pPr>
-        <w:pStyle w:val="a9"/>
-        <w:numPr>
-          <w:ilvl w:val="0"/>
-          <w:numId w:val="31"/>
-        </w:numPr>
-        <w:rPr>
-          <w:lang w:eastAsia="ru-UA"/>
-        </w:rPr>
-      </w:pPr>
-      <w:r>
-        <w:t>Обрати клієнта по id певного контракту(рис 5.</w:t>
-      </w:r>
-      <w:r>
-        <w:t>53</w:t>
-      </w:r>
-      <w:r>
-        <w:t>)</w:t>
-      </w:r>
-      <w:r>
-        <w:t xml:space="preserve">. </w:t>
-      </w:r>
-      <w:r>
-        <w:rPr>
-          <w:lang w:eastAsia="ru-UA"/>
-        </w:rPr>
-        <w:t>Приклад виклику та роботи процедури представлено на рисунку 5.54.</w:t>
-      </w:r>
-    </w:p>
-    <w:p>
-      <w:pPr>
-        <w:ind w:firstLine="0"/>
-        <w:jc w:val="center"/>
-      </w:pPr>
-      <w:r>
-        <w:rPr>
-          <w:noProof/>
+        <w:rPr>
+          <w:lang w:eastAsia="ru-UA"/>
+        </w:rPr>
+      </w:pPr>
+      <w:r>
+        <w:rPr>
+          <w:lang w:eastAsia="ru-UA"/>
         </w:rPr>
         <w:drawing>
-          <wp:inline distT="0" distB="0" distL="0" distR="0" wp14:anchorId="0D0011F4" wp14:editId="665433BE">
-            <wp:extent cx="5305425" cy="1510645"/>
-            <wp:effectExtent l="0" t="0" r="0" b="0"/>
-            <wp:docPr id="43" name="Рисунок 43"/>
+          <wp:inline distT="0" distB="0" distL="0" distR="0" wp14:anchorId="3A335017" wp14:editId="57123433">
+            <wp:extent cx="4103915" cy="1080418"/>
+            <wp:effectExtent l="0" t="0" r="0" b="5715"/>
+            <wp:docPr id="71" name="Рисунок 71"/>
             <wp:cNvGraphicFramePr>
               <a:graphicFrameLocks xmlns:a="http://schemas.openxmlformats.org/drawingml/2006/main" noChangeAspect="1"/>
             </wp:cNvGraphicFramePr>
@@ -18383,7 +17859,7 @@
                   <pic:spPr>
                     <a:xfrm>
                       <a:off x="0" y="0"/>
-                      <a:ext cx="5341245" cy="1520844"/>
+                      <a:ext cx="4116442" cy="1083716"/>
                     </a:xfrm>
                     <a:prstGeom prst="rect">
                       <a:avLst/>
@@ -18398,32 +17874,35 @@
     </w:p>
     <w:p>
       <w:pPr>
-        <w:pStyle w:val="a0"/>
-        <w:ind w:left="170" w:firstLine="0"/>
-      </w:pPr>
-      <w:r>
-        <w:t>Скрипт  процедури для обрання клієнта по id контракту</w:t>
-      </w:r>
-    </w:p>
-    <w:p>
-      <w:pPr>
         <w:pStyle w:val="a9"/>
-        <w:ind w:left="360" w:firstLine="0"/>
+        <w:ind w:left="1069" w:firstLine="0"/>
         <w:jc w:val="center"/>
         <w:rPr>
           <w:lang w:eastAsia="ru-UA"/>
         </w:rPr>
       </w:pPr>
       <w:r>
-        <w:rPr>
-          <w:noProof/>
-        </w:rPr>
-        <w:lastRenderedPageBreak/>
+        <w:t xml:space="preserve">Рисунок 7.29 – Скрипт для відображення </w:t>
+      </w:r>
+      <w:r>
+        <w:rPr>
+          <w:lang w:eastAsia="ru-UA"/>
+        </w:rPr>
+        <w:t>кількості ділянок із газом</w:t>
+      </w:r>
+    </w:p>
+    <w:p>
+      <w:pPr>
+        <w:pStyle w:val="a9"/>
+        <w:ind w:left="1069" w:firstLine="0"/>
+        <w:jc w:val="center"/>
+      </w:pPr>
+      <w:r>
         <w:drawing>
-          <wp:inline distT="0" distB="0" distL="0" distR="0" wp14:anchorId="6AE1E8A0" wp14:editId="77A6361C">
-            <wp:extent cx="5647619" cy="1123810"/>
-            <wp:effectExtent l="0" t="0" r="0" b="635"/>
-            <wp:docPr id="90" name="Рисунок 90"/>
+          <wp:inline distT="0" distB="0" distL="0" distR="0" wp14:anchorId="33002EEA" wp14:editId="2914A6C5">
+            <wp:extent cx="2581635" cy="371527"/>
+            <wp:effectExtent l="0" t="0" r="0" b="9525"/>
+            <wp:docPr id="72" name="Рисунок 72"/>
             <wp:cNvGraphicFramePr>
               <a:graphicFrameLocks xmlns:a="http://schemas.openxmlformats.org/drawingml/2006/main" noChangeAspect="1"/>
             </wp:cNvGraphicFramePr>
@@ -18443,7 +17922,7 @@
                   <pic:spPr>
                     <a:xfrm>
                       <a:off x="0" y="0"/>
-                      <a:ext cx="5647619" cy="1123810"/>
+                      <a:ext cx="2581635" cy="371527"/>
                     </a:xfrm>
                     <a:prstGeom prst="rect">
                       <a:avLst/>
@@ -18458,66 +17937,94 @@
     </w:p>
     <w:p>
       <w:pPr>
-        <w:pStyle w:val="a0"/>
-        <w:ind w:left="170" w:firstLine="0"/>
-      </w:pPr>
-      <w:r>
-        <w:rPr>
-          <w:lang w:eastAsia="ru-UA"/>
-        </w:rPr>
-        <w:t xml:space="preserve">Приклад виклику та роботи процедури </w:t>
-      </w:r>
-      <w:r>
-        <w:t>для обрання клієнта по id контракту рівному 5</w:t>
-      </w:r>
+        <w:pStyle w:val="aff4"/>
+        <w:ind w:left="1069"/>
+      </w:pPr>
+      <w:r>
+        <w:t>Рисунок 7.30 – Результат запиту</w:t>
+      </w:r>
+    </w:p>
+    <w:p>
+      <w:pPr>
+        <w:pStyle w:val="a9"/>
+        <w:ind w:left="1069" w:firstLine="0"/>
+        <w:rPr>
+          <w:lang w:eastAsia="ru-UA"/>
+        </w:rPr>
+      </w:pPr>
     </w:p>
     <w:p>
       <w:pPr>
         <w:pStyle w:val="a9"/>
         <w:numPr>
           <w:ilvl w:val="0"/>
-          <w:numId w:val="31"/>
+          <w:numId w:val="39"/>
         </w:numPr>
         <w:rPr>
           <w:lang w:eastAsia="ru-UA"/>
         </w:rPr>
       </w:pPr>
       <w:r>
-        <w:t>В</w:t>
-      </w:r>
-      <w:r>
-        <w:rPr>
-          <w:lang w:eastAsia="ru-UA"/>
-        </w:rPr>
-        <w:t>ивести топ – n найпопулярніших країн для мандрівки</w:t>
-      </w:r>
-      <w:r>
-        <w:t>(рис 5.</w:t>
-      </w:r>
-      <w:r>
-        <w:t>55</w:t>
-      </w:r>
-      <w:r>
-        <w:t>)</w:t>
-      </w:r>
-      <w:r>
+        <w:rPr>
+          <w:lang w:eastAsia="ru-UA"/>
+        </w:rPr>
         <w:t xml:space="preserve"> </w:t>
       </w:r>
       <w:r>
         <w:rPr>
           <w:lang w:eastAsia="ru-UA"/>
         </w:rPr>
-        <w:t>Приклад виклику та роботи процедури представлено на рисунку 5.56.</w:t>
-      </w:r>
-      <w:r>
-        <w:rPr>
-          <w:noProof/>
+        <w:t>Запит на в</w:t>
+      </w:r>
+      <w:r>
+        <w:rPr>
+          <w:lang w:eastAsia="ru-UA"/>
+        </w:rPr>
+        <w:t xml:space="preserve">ідображання ділянок у яких </w:t>
+      </w:r>
+      <w:r>
+        <w:rPr>
+          <w:lang w:eastAsia="ru-UA"/>
+        </w:rPr>
+        <w:t>було Х</w:t>
+      </w:r>
+      <w:r>
+        <w:rPr>
+          <w:lang w:eastAsia="ru-UA"/>
+        </w:rPr>
+        <w:t xml:space="preserve"> власник</w:t>
+      </w:r>
+      <w:r>
+        <w:rPr>
+          <w:lang w:eastAsia="ru-UA"/>
+        </w:rPr>
+        <w:t>ів</w:t>
+      </w:r>
+      <w:r>
+        <w:rPr>
+          <w:lang w:eastAsia="ru-UA"/>
+        </w:rPr>
+        <w:t>:</w:t>
+      </w:r>
+    </w:p>
+    <w:p>
+      <w:pPr>
+        <w:pStyle w:val="a9"/>
+        <w:ind w:left="1080" w:firstLine="0"/>
+        <w:jc w:val="center"/>
+        <w:rPr>
+          <w:lang w:eastAsia="ru-UA"/>
+        </w:rPr>
+      </w:pPr>
+      <w:r>
+        <w:rPr>
+          <w:lang w:eastAsia="ru-UA"/>
         </w:rPr>
         <w:drawing>
-          <wp:inline distT="0" distB="0" distL="0" distR="0" wp14:anchorId="7C36457C" wp14:editId="3CED5356">
-            <wp:extent cx="5427980" cy="1597008"/>
-            <wp:effectExtent l="0" t="0" r="1270" b="3810"/>
-            <wp:docPr id="46" name="Рисунок 46"/>
+          <wp:inline distT="0" distB="0" distL="0" distR="0" wp14:anchorId="6C2BF60D" wp14:editId="527E55F4">
+            <wp:extent cx="4804564" cy="2764972"/>
+            <wp:effectExtent l="0" t="0" r="0" b="0"/>
+            <wp:docPr id="77" name="Рисунок 77"/>
             <wp:cNvGraphicFramePr>
               <a:graphicFrameLocks xmlns:a="http://schemas.openxmlformats.org/drawingml/2006/main" noChangeAspect="1"/>
             </wp:cNvGraphicFramePr>
@@ -18537,7 +18044,7 @@
                   <pic:spPr>
                     <a:xfrm>
                       <a:off x="0" y="0"/>
-                      <a:ext cx="5443624" cy="1601611"/>
+                      <a:ext cx="4816694" cy="2771952"/>
                     </a:xfrm>
                     <a:prstGeom prst="rect">
                       <a:avLst/>
@@ -18552,38 +18059,53 @@
     </w:p>
     <w:p>
       <w:pPr>
-        <w:pStyle w:val="a0"/>
-        <w:ind w:left="170" w:firstLine="0"/>
-        <w:rPr>
-          <w:lang w:eastAsia="ru-UA"/>
-        </w:rPr>
-      </w:pPr>
-      <w:r>
-        <w:t>В</w:t>
-      </w:r>
-      <w:r>
-        <w:rPr>
-          <w:lang w:eastAsia="ru-UA"/>
-        </w:rPr>
-        <w:t>ивести топ – n найпопулярніших країн</w:t>
-      </w:r>
-    </w:p>
-    <w:p>
-      <w:pPr>
+        <w:pStyle w:val="a9"/>
+        <w:ind w:left="1069" w:firstLine="0"/>
         <w:jc w:val="center"/>
         <w:rPr>
           <w:lang w:eastAsia="ru-UA"/>
         </w:rPr>
       </w:pPr>
       <w:r>
-        <w:rPr>
-          <w:noProof/>
-        </w:rPr>
+        <w:t xml:space="preserve">Рисунок 7.31 – Скрипт для відображення </w:t>
+      </w:r>
+      <w:r>
+        <w:rPr>
+          <w:lang w:eastAsia="ru-UA"/>
+        </w:rPr>
+        <w:t xml:space="preserve">ділянок у яких </w:t>
+      </w:r>
+      <w:r>
+        <w:rPr>
+          <w:lang w:eastAsia="ru-UA"/>
+        </w:rPr>
+        <w:t>було Х</w:t>
+      </w:r>
+      <w:r>
+        <w:rPr>
+          <w:lang w:eastAsia="ru-UA"/>
+        </w:rPr>
+        <w:t xml:space="preserve"> власник</w:t>
+      </w:r>
+      <w:r>
+        <w:rPr>
+          <w:lang w:eastAsia="ru-UA"/>
+        </w:rPr>
+        <w:t>ів</w:t>
+      </w:r>
+    </w:p>
+    <w:p>
+      <w:pPr>
+        <w:pStyle w:val="a9"/>
+        <w:ind w:left="1069" w:firstLine="0"/>
+        <w:jc w:val="center"/>
+      </w:pPr>
+      <w:r>
         <w:drawing>
-          <wp:inline distT="0" distB="0" distL="0" distR="0" wp14:anchorId="3C0B04A4" wp14:editId="0DBDD642">
-            <wp:extent cx="2895238" cy="1914286"/>
-            <wp:effectExtent l="0" t="0" r="635" b="0"/>
-            <wp:docPr id="91" name="Рисунок 91"/>
+          <wp:inline distT="0" distB="0" distL="0" distR="0" wp14:anchorId="6352C5E6" wp14:editId="797EF0DA">
+            <wp:extent cx="2143424" cy="847843"/>
+            <wp:effectExtent l="0" t="0" r="9525" b="9525"/>
+            <wp:docPr id="78" name="Рисунок 78"/>
             <wp:cNvGraphicFramePr>
               <a:graphicFrameLocks xmlns:a="http://schemas.openxmlformats.org/drawingml/2006/main" noChangeAspect="1"/>
             </wp:cNvGraphicFramePr>
@@ -18603,7 +18125,7 @@
                   <pic:spPr>
                     <a:xfrm>
                       <a:off x="0" y="0"/>
-                      <a:ext cx="2895238" cy="1914286"/>
+                      <a:ext cx="2143424" cy="847843"/>
                     </a:xfrm>
                     <a:prstGeom prst="rect">
                       <a:avLst/>
@@ -18618,34 +18140,28 @@
     </w:p>
     <w:p>
       <w:pPr>
-        <w:pStyle w:val="a0"/>
-        <w:ind w:left="170" w:firstLine="0"/>
-        <w:rPr>
-          <w:lang w:eastAsia="ru-UA"/>
-        </w:rPr>
-      </w:pPr>
-      <w:r>
-        <w:rPr>
-          <w:lang w:eastAsia="ru-UA"/>
-        </w:rPr>
-        <w:t xml:space="preserve">Приклад виклику та роботи процедури </w:t>
-      </w:r>
-      <w:r>
-        <w:t>для в</w:t>
-      </w:r>
-      <w:r>
-        <w:rPr>
-          <w:lang w:eastAsia="ru-UA"/>
-        </w:rPr>
-        <w:t>иведення топ – 5 найпопулярніших країн</w:t>
-      </w:r>
+        <w:pStyle w:val="aff4"/>
+        <w:ind w:left="1069"/>
+      </w:pPr>
+      <w:r>
+        <w:t>Рисунок 7.32 – Результат запиту</w:t>
+      </w:r>
+    </w:p>
+    <w:p>
+      <w:pPr>
+        <w:pStyle w:val="a9"/>
+        <w:ind w:left="1069" w:firstLine="0"/>
+        <w:rPr>
+          <w:lang w:eastAsia="ru-UA"/>
+        </w:rPr>
+      </w:pPr>
     </w:p>
     <w:p>
       <w:pPr>
         <w:pStyle w:val="a9"/>
         <w:numPr>
           <w:ilvl w:val="0"/>
-          <w:numId w:val="31"/>
+          <w:numId w:val="39"/>
         </w:numPr>
         <w:rPr>
           <w:lang w:eastAsia="ru-UA"/>
@@ -18655,41 +18171,45 @@
         <w:rPr>
           <w:lang w:eastAsia="ru-UA"/>
         </w:rPr>
-        <w:t>Обрати всі місця відпочинку з певною дієтою та певною країною (</w:t>
-      </w:r>
-      <w:r>
-        <w:t>рис 5.3</w:t>
-      </w:r>
-      <w:r>
-        <w:t>7</w:t>
-      </w:r>
-      <w:r>
-        <w:rPr>
-          <w:lang w:eastAsia="ru-UA"/>
-        </w:rPr>
-        <w:t>)</w:t>
-      </w:r>
-      <w:r>
-        <w:rPr>
-          <w:lang w:eastAsia="ru-UA"/>
-        </w:rPr>
-        <w:t xml:space="preserve"> Приклад виклику та роботи процедури представлено на рисунку 5.58</w:t>
+        <w:t xml:space="preserve"> </w:t>
+      </w:r>
+      <w:r>
+        <w:rPr>
+          <w:lang w:eastAsia="ru-UA"/>
+        </w:rPr>
+        <w:t>Запит на в</w:t>
+      </w:r>
+      <w:r>
+        <w:rPr>
+          <w:lang w:eastAsia="ru-UA"/>
+        </w:rPr>
+        <w:t>ідображення актів затвердженими реєстратором</w:t>
+      </w:r>
+      <w:r>
+        <w:rPr>
+          <w:lang w:eastAsia="ru-UA"/>
+        </w:rPr>
+        <w:t>:</w:t>
       </w:r>
     </w:p>
     <w:p>
       <w:pPr>
         <w:ind w:firstLine="0"/>
-      </w:pPr>
-      <w:r>
-        <w:rPr>
-          <w:noProof/>
+        <w:jc w:val="center"/>
+        <w:rPr>
+          <w:lang w:eastAsia="ru-UA"/>
+        </w:rPr>
+      </w:pPr>
+      <w:r>
+        <w:rPr>
+          <w:lang w:eastAsia="ru-UA"/>
         </w:rPr>
         <w:lastRenderedPageBreak/>
         <w:drawing>
-          <wp:inline distT="0" distB="0" distL="0" distR="0" wp14:anchorId="4411F79F" wp14:editId="00555533">
-            <wp:extent cx="6000000" cy="1590476"/>
-            <wp:effectExtent l="0" t="0" r="1270" b="0"/>
-            <wp:docPr id="48" name="Рисунок 48"/>
+          <wp:inline distT="0" distB="0" distL="0" distR="0" wp14:anchorId="6855A219" wp14:editId="23B13E1B">
+            <wp:extent cx="6119495" cy="1105535"/>
+            <wp:effectExtent l="0" t="0" r="0" b="0"/>
+            <wp:docPr id="81" name="Рисунок 81"/>
             <wp:cNvGraphicFramePr>
               <a:graphicFrameLocks xmlns:a="http://schemas.openxmlformats.org/drawingml/2006/main" noChangeAspect="1"/>
             </wp:cNvGraphicFramePr>
@@ -18709,7 +18229,7 @@
                   <pic:spPr>
                     <a:xfrm>
                       <a:off x="0" y="0"/>
-                      <a:ext cx="6000000" cy="1590476"/>
+                      <a:ext cx="6119495" cy="1105535"/>
                     </a:xfrm>
                     <a:prstGeom prst="rect">
                       <a:avLst/>
@@ -18724,35 +18244,35 @@
     </w:p>
     <w:p>
       <w:pPr>
-        <w:pStyle w:val="a0"/>
-        <w:ind w:left="170" w:firstLine="0"/>
-        <w:rPr>
-          <w:lang w:eastAsia="ru-UA"/>
-        </w:rPr>
-      </w:pPr>
-      <w:r>
-        <w:rPr>
-          <w:lang w:eastAsia="ru-UA"/>
-        </w:rPr>
-        <w:t>Обрати всі місця відпочинку з певною дієтою та певною країною</w:t>
-      </w:r>
-    </w:p>
-    <w:p>
-      <w:pPr>
+        <w:pStyle w:val="a9"/>
+        <w:ind w:left="1069" w:firstLine="0"/>
         <w:jc w:val="center"/>
         <w:rPr>
           <w:lang w:eastAsia="ru-UA"/>
         </w:rPr>
       </w:pPr>
       <w:r>
-        <w:rPr>
-          <w:noProof/>
-        </w:rPr>
+        <w:t xml:space="preserve">Рисунок 7.33 – Скрипт для відображення </w:t>
+      </w:r>
+      <w:r>
+        <w:rPr>
+          <w:lang w:eastAsia="ru-UA"/>
+        </w:rPr>
+        <w:t>актів затвердженими реєстратором</w:t>
+      </w:r>
+    </w:p>
+    <w:p>
+      <w:pPr>
+        <w:pStyle w:val="a9"/>
+        <w:ind w:left="1069" w:firstLine="0"/>
+        <w:jc w:val="center"/>
+      </w:pPr>
+      <w:r>
         <w:drawing>
-          <wp:inline distT="0" distB="0" distL="0" distR="0" wp14:anchorId="329F76AA" wp14:editId="2A981D8E">
-            <wp:extent cx="2952381" cy="1552381"/>
-            <wp:effectExtent l="0" t="0" r="635" b="0"/>
-            <wp:docPr id="92" name="Рисунок 92"/>
+          <wp:inline distT="0" distB="0" distL="0" distR="0" wp14:anchorId="584F88A4" wp14:editId="7E39D9C2">
+            <wp:extent cx="3810532" cy="2362530"/>
+            <wp:effectExtent l="0" t="0" r="0" b="0"/>
+            <wp:docPr id="82" name="Рисунок 82"/>
             <wp:cNvGraphicFramePr>
               <a:graphicFrameLocks xmlns:a="http://schemas.openxmlformats.org/drawingml/2006/main" noChangeAspect="1"/>
             </wp:cNvGraphicFramePr>
@@ -18772,7 +18292,7 @@
                   <pic:spPr>
                     <a:xfrm>
                       <a:off x="0" y="0"/>
-                      <a:ext cx="2952381" cy="1552381"/>
+                      <a:ext cx="3810532" cy="2362530"/>
                     </a:xfrm>
                     <a:prstGeom prst="rect">
                       <a:avLst/>
@@ -18787,29 +18307,28 @@
     </w:p>
     <w:p>
       <w:pPr>
-        <w:pStyle w:val="a0"/>
-        <w:ind w:left="170" w:firstLine="0"/>
-      </w:pPr>
-      <w:r>
-        <w:rPr>
-          <w:lang w:eastAsia="ru-UA"/>
-        </w:rPr>
-        <w:t xml:space="preserve">Приклад виклику та роботи процедури </w:t>
-      </w:r>
-      <w:r>
-        <w:t>для обрання турів з веганською дієтою у Китаї</w:t>
-      </w:r>
-    </w:p>
-    <w:p/>
-    <w:p/>
-    <w:p/>
-    <w:p/>
+        <w:pStyle w:val="aff4"/>
+        <w:ind w:left="709"/>
+      </w:pPr>
+      <w:r>
+        <w:t>Рисунок 7.34 – Результат запиту</w:t>
+      </w:r>
+    </w:p>
+    <w:p>
+      <w:pPr>
+        <w:pStyle w:val="a9"/>
+        <w:ind w:left="1069" w:firstLine="0"/>
+        <w:rPr>
+          <w:lang w:eastAsia="ru-UA"/>
+        </w:rPr>
+      </w:pPr>
+    </w:p>
     <w:p>
       <w:pPr>
         <w:pStyle w:val="a9"/>
         <w:numPr>
           <w:ilvl w:val="0"/>
-          <w:numId w:val="31"/>
+          <w:numId w:val="39"/>
         </w:numPr>
         <w:rPr>
           <w:lang w:eastAsia="ru-UA"/>
@@ -18819,43 +18338,44 @@
         <w:rPr>
           <w:lang w:eastAsia="ru-UA"/>
         </w:rPr>
-        <w:t>Порахувати дохід за певним видом розрахунку (</w:t>
-      </w:r>
-      <w:r>
-        <w:t>рис 5.</w:t>
-      </w:r>
-      <w:r>
-        <w:t>59</w:t>
-      </w:r>
-      <w:r>
-        <w:rPr>
-          <w:lang w:eastAsia="ru-UA"/>
-        </w:rPr>
-        <w:t>)</w:t>
-      </w:r>
-      <w:r>
-        <w:rPr>
-          <w:lang w:eastAsia="ru-UA"/>
-        </w:rPr>
-        <w:t>. Приклад виклику та роботи процедури представлено на рисунку 5.60</w:t>
-      </w:r>
-    </w:p>
-    <w:p>
-      <w:pPr>
-        <w:ind w:firstLine="0"/>
-        <w:rPr>
-          <w:lang w:eastAsia="ru-UA"/>
-        </w:rPr>
-      </w:pPr>
-      <w:r>
-        <w:rPr>
-          <w:noProof/>
+        <w:t xml:space="preserve"> </w:t>
+      </w:r>
+      <w:r>
+        <w:rPr>
+          <w:lang w:eastAsia="ru-UA"/>
+        </w:rPr>
+        <w:t>Запит на в</w:t>
+      </w:r>
+      <w:r>
+        <w:rPr>
+          <w:lang w:eastAsia="ru-UA"/>
+        </w:rPr>
+        <w:t>ідображення суми вартості ділянок фізичних осіб</w:t>
+      </w:r>
+      <w:r>
+        <w:rPr>
+          <w:lang w:eastAsia="ru-UA"/>
+        </w:rPr>
+        <w:t>:</w:t>
+      </w:r>
+    </w:p>
+    <w:p>
+      <w:pPr>
+        <w:ind w:left="720" w:firstLine="0"/>
+        <w:jc w:val="center"/>
+        <w:rPr>
+          <w:lang w:eastAsia="ru-UA"/>
+        </w:rPr>
+      </w:pPr>
+      <w:r>
+        <w:rPr>
+          <w:lang w:eastAsia="ru-UA"/>
         </w:rPr>
         <w:drawing>
-          <wp:inline distT="0" distB="0" distL="0" distR="0" wp14:anchorId="03608BC7" wp14:editId="5C27D7B9">
-            <wp:extent cx="6119495" cy="1304925"/>
-            <wp:effectExtent l="0" t="0" r="0" b="9525"/>
-            <wp:docPr id="93" name="Рисунок 93"/>
+          <wp:inline distT="0" distB="0" distL="0" distR="0" wp14:anchorId="42735E93" wp14:editId="5F000B23">
+            <wp:extent cx="5191850" cy="2238687"/>
+            <wp:effectExtent l="0" t="0" r="8890" b="9525"/>
+            <wp:docPr id="83" name="Рисунок 83"/>
             <wp:cNvGraphicFramePr>
               <a:graphicFrameLocks xmlns:a="http://schemas.openxmlformats.org/drawingml/2006/main" noChangeAspect="1"/>
             </wp:cNvGraphicFramePr>
@@ -18875,7 +18395,7 @@
                   <pic:spPr>
                     <a:xfrm>
                       <a:off x="0" y="0"/>
-                      <a:ext cx="6119495" cy="1304925"/>
+                      <a:ext cx="5191850" cy="2238687"/>
                     </a:xfrm>
                     <a:prstGeom prst="rect">
                       <a:avLst/>
@@ -18890,36 +18410,36 @@
     </w:p>
     <w:p>
       <w:pPr>
-        <w:pStyle w:val="a0"/>
-        <w:ind w:left="170" w:firstLine="0"/>
-        <w:rPr>
-          <w:lang w:eastAsia="ru-UA"/>
-        </w:rPr>
-      </w:pPr>
-      <w:r>
-        <w:rPr>
-          <w:lang w:eastAsia="ru-UA"/>
-        </w:rPr>
-        <w:t>Порахувати дохід за певним видом розрахунку</w:t>
-      </w:r>
-    </w:p>
-    <w:p>
-      <w:pPr>
+        <w:pStyle w:val="a9"/>
+        <w:ind w:left="1069" w:firstLine="0"/>
         <w:jc w:val="center"/>
         <w:rPr>
           <w:lang w:eastAsia="ru-UA"/>
         </w:rPr>
       </w:pPr>
       <w:r>
-        <w:rPr>
-          <w:noProof/>
-        </w:rPr>
+        <w:t xml:space="preserve">Рисунок 7.35 – Скрипт для відображення </w:t>
+      </w:r>
+      <w:r>
+        <w:rPr>
+          <w:lang w:eastAsia="ru-UA"/>
+        </w:rPr>
+        <w:t>суми вартості ділянок фізичних осіб</w:t>
+      </w:r>
+    </w:p>
+    <w:p>
+      <w:pPr>
+        <w:pStyle w:val="a9"/>
+        <w:ind w:left="1069" w:firstLine="0"/>
+        <w:jc w:val="center"/>
+      </w:pPr>
+      <w:r>
         <w:lastRenderedPageBreak/>
         <w:drawing>
-          <wp:inline distT="0" distB="0" distL="0" distR="0" wp14:anchorId="5BD5C6FF" wp14:editId="33401B19">
-            <wp:extent cx="2961905" cy="980952"/>
-            <wp:effectExtent l="0" t="0" r="0" b="0"/>
-            <wp:docPr id="94" name="Рисунок 94"/>
+          <wp:inline distT="0" distB="0" distL="0" distR="0" wp14:anchorId="42F587B3" wp14:editId="6063C1E8">
+            <wp:extent cx="3010320" cy="2505425"/>
+            <wp:effectExtent l="0" t="0" r="0" b="9525"/>
+            <wp:docPr id="84" name="Рисунок 84"/>
             <wp:cNvGraphicFramePr>
               <a:graphicFrameLocks xmlns:a="http://schemas.openxmlformats.org/drawingml/2006/main" noChangeAspect="1"/>
             </wp:cNvGraphicFramePr>
@@ -18939,7 +18459,7 @@
                   <pic:spPr>
                     <a:xfrm>
                       <a:off x="0" y="0"/>
-                      <a:ext cx="2961905" cy="980952"/>
+                      <a:ext cx="3010320" cy="2505425"/>
                     </a:xfrm>
                     <a:prstGeom prst="rect">
                       <a:avLst/>
@@ -18954,25 +18474,28 @@
     </w:p>
     <w:p>
       <w:pPr>
-        <w:pStyle w:val="a0"/>
-        <w:ind w:left="170" w:firstLine="0"/>
-        <w:rPr>
-          <w:lang w:eastAsia="ru-UA"/>
-        </w:rPr>
-      </w:pPr>
-      <w:r>
-        <w:rPr>
-          <w:lang w:eastAsia="ru-UA"/>
-        </w:rPr>
-        <w:t>Приклад виклику та роботи процедури: порахувати дохід за видом розрахунку Картка</w:t>
-      </w:r>
+        <w:pStyle w:val="aff4"/>
+        <w:ind w:left="1069"/>
+      </w:pPr>
+      <w:r>
+        <w:t>Рисунок 7.36 – Результат запиту</w:t>
+      </w:r>
+    </w:p>
+    <w:p>
+      <w:pPr>
+        <w:pStyle w:val="a9"/>
+        <w:ind w:left="1069" w:firstLine="0"/>
+        <w:rPr>
+          <w:lang w:eastAsia="ru-UA"/>
+        </w:rPr>
+      </w:pPr>
     </w:p>
     <w:p>
       <w:pPr>
         <w:pStyle w:val="a9"/>
         <w:numPr>
           <w:ilvl w:val="0"/>
-          <w:numId w:val="31"/>
+          <w:numId w:val="39"/>
         </w:numPr>
         <w:rPr>
           <w:lang w:eastAsia="ru-UA"/>
@@ -18982,42 +18505,44 @@
         <w:rPr>
           <w:lang w:eastAsia="ru-UA"/>
         </w:rPr>
-        <w:t>Обрати всі місця відпочинку з певним типом (</w:t>
-      </w:r>
-      <w:r>
-        <w:t>рис 5.</w:t>
-      </w:r>
-      <w:r>
-        <w:t>61</w:t>
-      </w:r>
-      <w:r>
-        <w:rPr>
-          <w:lang w:eastAsia="ru-UA"/>
-        </w:rPr>
-        <w:t>)</w:t>
-      </w:r>
-      <w:r>
-        <w:rPr>
-          <w:lang w:eastAsia="ru-UA"/>
-        </w:rPr>
-        <w:t>. Приклад виклику та роботи процедури представлено на рисунку 5.62</w:t>
-      </w:r>
-    </w:p>
-    <w:p>
-      <w:pPr>
-        <w:rPr>
-          <w:lang w:eastAsia="ru-UA"/>
-        </w:rPr>
-      </w:pPr>
-      <w:r>
-        <w:rPr>
-          <w:noProof/>
+        <w:t xml:space="preserve"> </w:t>
+      </w:r>
+      <w:r>
+        <w:rPr>
+          <w:lang w:eastAsia="ru-UA"/>
+        </w:rPr>
+        <w:t>Запит на в</w:t>
+      </w:r>
+      <w:r>
+        <w:rPr>
+          <w:lang w:eastAsia="ru-UA"/>
+        </w:rPr>
+        <w:t>ідображення номеру телефону продавця та його ділянки</w:t>
+      </w:r>
+      <w:r>
+        <w:rPr>
+          <w:lang w:eastAsia="ru-UA"/>
+        </w:rPr>
+        <w:t>:</w:t>
+      </w:r>
+    </w:p>
+    <w:p>
+      <w:pPr>
+        <w:ind w:left="720" w:firstLine="0"/>
+        <w:jc w:val="center"/>
+        <w:rPr>
+          <w:lang w:eastAsia="ru-UA"/>
+        </w:rPr>
+      </w:pPr>
+      <w:r>
+        <w:rPr>
+          <w:lang w:eastAsia="ru-UA"/>
         </w:rPr>
         <w:drawing>
-          <wp:inline distT="0" distB="0" distL="0" distR="0" wp14:anchorId="1CF56E5C" wp14:editId="6F4081CB">
-            <wp:extent cx="5495925" cy="1405205"/>
-            <wp:effectExtent l="0" t="0" r="0" b="5080"/>
-            <wp:docPr id="50" name="Рисунок 50"/>
+          <wp:inline distT="0" distB="0" distL="0" distR="0" wp14:anchorId="62E7A1A3" wp14:editId="3BFA6608">
+            <wp:extent cx="6119495" cy="1016635"/>
+            <wp:effectExtent l="0" t="0" r="0" b="0"/>
+            <wp:docPr id="85" name="Рисунок 85"/>
             <wp:cNvGraphicFramePr>
               <a:graphicFrameLocks xmlns:a="http://schemas.openxmlformats.org/drawingml/2006/main" noChangeAspect="1"/>
             </wp:cNvGraphicFramePr>
@@ -19037,6 +18562,1136 @@
                   <pic:spPr>
                     <a:xfrm>
                       <a:off x="0" y="0"/>
+                      <a:ext cx="6119495" cy="1016635"/>
+                    </a:xfrm>
+                    <a:prstGeom prst="rect">
+                      <a:avLst/>
+                    </a:prstGeom>
+                  </pic:spPr>
+                </pic:pic>
+              </a:graphicData>
+            </a:graphic>
+          </wp:inline>
+        </w:drawing>
+      </w:r>
+    </w:p>
+    <w:p>
+      <w:pPr>
+        <w:pStyle w:val="a9"/>
+        <w:ind w:left="1069" w:firstLine="0"/>
+        <w:jc w:val="center"/>
+        <w:rPr>
+          <w:lang w:eastAsia="ru-UA"/>
+        </w:rPr>
+      </w:pPr>
+      <w:r>
+        <w:t xml:space="preserve">Рисунок 7.37 – Скрипт для відображення </w:t>
+      </w:r>
+      <w:r>
+        <w:rPr>
+          <w:lang w:eastAsia="ru-UA"/>
+        </w:rPr>
+        <w:t>номеру телефону продавця та його ділянки</w:t>
+      </w:r>
+    </w:p>
+    <w:p>
+      <w:pPr>
+        <w:pStyle w:val="a9"/>
+        <w:ind w:left="1069" w:firstLine="0"/>
+        <w:jc w:val="center"/>
+      </w:pPr>
+      <w:r>
+        <w:drawing>
+          <wp:inline distT="0" distB="0" distL="0" distR="0" wp14:anchorId="2D824D94" wp14:editId="7AE6E82D">
+            <wp:extent cx="3639058" cy="2314898"/>
+            <wp:effectExtent l="0" t="0" r="0" b="9525"/>
+            <wp:docPr id="86" name="Рисунок 86"/>
+            <wp:cNvGraphicFramePr>
+              <a:graphicFrameLocks xmlns:a="http://schemas.openxmlformats.org/drawingml/2006/main" noChangeAspect="1"/>
+            </wp:cNvGraphicFramePr>
+            <a:graphic xmlns:a="http://schemas.openxmlformats.org/drawingml/2006/main">
+              <a:graphicData uri="http://schemas.openxmlformats.org/drawingml/2006/picture">
+                <pic:pic xmlns:pic="http://schemas.openxmlformats.org/drawingml/2006/picture">
+                  <pic:nvPicPr>
+                    <pic:cNvPr id="1" name=""/>
+                    <pic:cNvPicPr/>
+                  </pic:nvPicPr>
+                  <pic:blipFill>
+                    <a:blip r:embed="rId53"/>
+                    <a:stretch>
+                      <a:fillRect/>
+                    </a:stretch>
+                  </pic:blipFill>
+                  <pic:spPr>
+                    <a:xfrm>
+                      <a:off x="0" y="0"/>
+                      <a:ext cx="3639058" cy="2314898"/>
+                    </a:xfrm>
+                    <a:prstGeom prst="rect">
+                      <a:avLst/>
+                    </a:prstGeom>
+                  </pic:spPr>
+                </pic:pic>
+              </a:graphicData>
+            </a:graphic>
+          </wp:inline>
+        </w:drawing>
+      </w:r>
+    </w:p>
+    <w:p>
+      <w:pPr>
+        <w:pStyle w:val="aff4"/>
+        <w:ind w:left="1069"/>
+      </w:pPr>
+      <w:r>
+        <w:t>Рисунок 7.38 – Результат запиту</w:t>
+      </w:r>
+    </w:p>
+    <w:p>
+      <w:pPr>
+        <w:pStyle w:val="a9"/>
+        <w:ind w:left="1069" w:firstLine="0"/>
+        <w:rPr>
+          <w:lang w:eastAsia="ru-UA"/>
+        </w:rPr>
+      </w:pPr>
+    </w:p>
+    <w:p>
+      <w:pPr>
+        <w:pStyle w:val="a9"/>
+        <w:numPr>
+          <w:ilvl w:val="0"/>
+          <w:numId w:val="39"/>
+        </w:numPr>
+        <w:rPr>
+          <w:lang w:eastAsia="ru-UA"/>
+        </w:rPr>
+      </w:pPr>
+      <w:r>
+        <w:rPr>
+          <w:lang w:eastAsia="ru-UA"/>
+        </w:rPr>
+        <w:t xml:space="preserve"> </w:t>
+      </w:r>
+      <w:r>
+        <w:rPr>
+          <w:lang w:eastAsia="ru-UA"/>
+        </w:rPr>
+        <w:t>Запит на в</w:t>
+      </w:r>
+      <w:r>
+        <w:rPr>
+          <w:lang w:eastAsia="ru-UA"/>
+        </w:rPr>
+        <w:t>ідображення кількості актів проведених із ділянкою</w:t>
+      </w:r>
+      <w:r>
+        <w:rPr>
+          <w:lang w:eastAsia="ru-UA"/>
+        </w:rPr>
+        <w:t>:</w:t>
+      </w:r>
+    </w:p>
+    <w:p>
+      <w:pPr>
+        <w:pStyle w:val="a9"/>
+        <w:ind w:left="1080" w:firstLine="0"/>
+        <w:jc w:val="center"/>
+        <w:rPr>
+          <w:lang w:eastAsia="ru-UA"/>
+        </w:rPr>
+      </w:pPr>
+      <w:r>
+        <w:rPr>
+          <w:lang w:eastAsia="ru-UA"/>
+        </w:rPr>
+        <w:lastRenderedPageBreak/>
+        <w:drawing>
+          <wp:inline distT="0" distB="0" distL="0" distR="0" wp14:anchorId="596DDDF0" wp14:editId="66E81468">
+            <wp:extent cx="4172532" cy="1238423"/>
+            <wp:effectExtent l="0" t="0" r="0" b="0"/>
+            <wp:docPr id="88" name="Рисунок 88"/>
+            <wp:cNvGraphicFramePr>
+              <a:graphicFrameLocks xmlns:a="http://schemas.openxmlformats.org/drawingml/2006/main" noChangeAspect="1"/>
+            </wp:cNvGraphicFramePr>
+            <a:graphic xmlns:a="http://schemas.openxmlformats.org/drawingml/2006/main">
+              <a:graphicData uri="http://schemas.openxmlformats.org/drawingml/2006/picture">
+                <pic:pic xmlns:pic="http://schemas.openxmlformats.org/drawingml/2006/picture">
+                  <pic:nvPicPr>
+                    <pic:cNvPr id="1" name=""/>
+                    <pic:cNvPicPr/>
+                  </pic:nvPicPr>
+                  <pic:blipFill>
+                    <a:blip r:embed="rId54"/>
+                    <a:stretch>
+                      <a:fillRect/>
+                    </a:stretch>
+                  </pic:blipFill>
+                  <pic:spPr>
+                    <a:xfrm>
+                      <a:off x="0" y="0"/>
+                      <a:ext cx="4172532" cy="1238423"/>
+                    </a:xfrm>
+                    <a:prstGeom prst="rect">
+                      <a:avLst/>
+                    </a:prstGeom>
+                  </pic:spPr>
+                </pic:pic>
+              </a:graphicData>
+            </a:graphic>
+          </wp:inline>
+        </w:drawing>
+      </w:r>
+    </w:p>
+    <w:p>
+      <w:pPr>
+        <w:pStyle w:val="a9"/>
+        <w:ind w:left="1069" w:firstLine="0"/>
+        <w:jc w:val="center"/>
+        <w:rPr>
+          <w:lang w:eastAsia="ru-UA"/>
+        </w:rPr>
+      </w:pPr>
+      <w:r>
+        <w:t xml:space="preserve">Рисунок 7.39 – Скрипт для відображення </w:t>
+      </w:r>
+      <w:r>
+        <w:rPr>
+          <w:lang w:eastAsia="ru-UA"/>
+        </w:rPr>
+        <w:t>кількості актів проведених із ділянкою</w:t>
+      </w:r>
+    </w:p>
+    <w:p>
+      <w:pPr>
+        <w:pStyle w:val="a9"/>
+        <w:ind w:left="1069" w:firstLine="0"/>
+        <w:jc w:val="center"/>
+      </w:pPr>
+      <w:r>
+        <w:drawing>
+          <wp:inline distT="0" distB="0" distL="0" distR="0" wp14:anchorId="2743AFB7" wp14:editId="6AB8D1AD">
+            <wp:extent cx="2676899" cy="2333951"/>
+            <wp:effectExtent l="0" t="0" r="9525" b="9525"/>
+            <wp:docPr id="89" name="Рисунок 89"/>
+            <wp:cNvGraphicFramePr>
+              <a:graphicFrameLocks xmlns:a="http://schemas.openxmlformats.org/drawingml/2006/main" noChangeAspect="1"/>
+            </wp:cNvGraphicFramePr>
+            <a:graphic xmlns:a="http://schemas.openxmlformats.org/drawingml/2006/main">
+              <a:graphicData uri="http://schemas.openxmlformats.org/drawingml/2006/picture">
+                <pic:pic xmlns:pic="http://schemas.openxmlformats.org/drawingml/2006/picture">
+                  <pic:nvPicPr>
+                    <pic:cNvPr id="1" name=""/>
+                    <pic:cNvPicPr/>
+                  </pic:nvPicPr>
+                  <pic:blipFill>
+                    <a:blip r:embed="rId55"/>
+                    <a:stretch>
+                      <a:fillRect/>
+                    </a:stretch>
+                  </pic:blipFill>
+                  <pic:spPr>
+                    <a:xfrm>
+                      <a:off x="0" y="0"/>
+                      <a:ext cx="2676899" cy="2333951"/>
+                    </a:xfrm>
+                    <a:prstGeom prst="rect">
+                      <a:avLst/>
+                    </a:prstGeom>
+                  </pic:spPr>
+                </pic:pic>
+              </a:graphicData>
+            </a:graphic>
+          </wp:inline>
+        </w:drawing>
+      </w:r>
+    </w:p>
+    <w:p>
+      <w:pPr>
+        <w:pStyle w:val="aff4"/>
+        <w:ind w:left="1069"/>
+      </w:pPr>
+      <w:r>
+        <w:t>Рисунок 7.40 – Результат запиту</w:t>
+      </w:r>
+    </w:p>
+    <w:p/>
+    <w:p>
+      <w:pPr>
+        <w:spacing w:after="160" w:line="259" w:lineRule="auto"/>
+        <w:ind w:firstLine="0"/>
+        <w:contextualSpacing w:val="0"/>
+      </w:pPr>
+      <w:bookmarkStart w:id="18" w:name="_Toc90817707"/>
+      <w:r>
+        <w:br w:type="page"/>
+      </w:r>
+    </w:p>
+    <w:p>
+      <w:pPr>
+        <w:pStyle w:val="a4"/>
+        <w:numPr>
+          <w:ilvl w:val="0"/>
+          <w:numId w:val="22"/>
+        </w:numPr>
+      </w:pPr>
+      <w:r>
+        <w:lastRenderedPageBreak/>
+        <w:t>Клієнт повинен бути повнолітнім.</w:t>
+      </w:r>
+    </w:p>
+    <w:p>
+      <w:pPr>
+        <w:pStyle w:val="a4"/>
+        <w:numPr>
+          <w:ilvl w:val="0"/>
+          <w:numId w:val="22"/>
+        </w:numPr>
+      </w:pPr>
+      <w:r>
+        <w:t>Дата заключення акта не може бути пізнішою за сьогоднішню дату.</w:t>
+      </w:r>
+    </w:p>
+    <w:p>
+      <w:pPr>
+        <w:pStyle w:val="a4"/>
+        <w:numPr>
+          <w:ilvl w:val="0"/>
+          <w:numId w:val="22"/>
+        </w:numPr>
+      </w:pPr>
+      <w:r>
+        <w:t>Дати вказуються в часовому поясі UTC+0.</w:t>
+      </w:r>
+    </w:p>
+    <w:p>
+      <w:pPr>
+        <w:pStyle w:val="a4"/>
+        <w:numPr>
+          <w:ilvl w:val="0"/>
+          <w:numId w:val="22"/>
+        </w:numPr>
+      </w:pPr>
+      <w:r>
+        <w:t>Податок не може бути від'ємним.</w:t>
+      </w:r>
+    </w:p>
+    <w:p>
+      <w:pPr>
+        <w:pStyle w:val="a4"/>
+        <w:numPr>
+          <w:ilvl w:val="0"/>
+          <w:numId w:val="22"/>
+        </w:numPr>
+      </w:pPr>
+      <w:r>
+        <w:t>Усі номера телефонів унікальні.</w:t>
+      </w:r>
+    </w:p>
+    <w:p>
+      <w:pPr>
+        <w:pStyle w:val="a4"/>
+        <w:numPr>
+          <w:ilvl w:val="0"/>
+          <w:numId w:val="22"/>
+        </w:numPr>
+      </w:pPr>
+      <w:r>
+        <w:t>Довгота лівого верхнього кута повинна бути меншою за довготу правого нижнього.</w:t>
+      </w:r>
+    </w:p>
+    <w:p>
+      <w:pPr>
+        <w:pStyle w:val="a4"/>
+        <w:numPr>
+          <w:ilvl w:val="0"/>
+          <w:numId w:val="22"/>
+        </w:numPr>
+      </w:pPr>
+      <w:r>
+        <w:t>Широта лівого верхнього кута повинна бути меншою за довготу правого нижнього.</w:t>
+      </w:r>
+    </w:p>
+    <w:p>
+      <w:pPr>
+        <w:pStyle w:val="a4"/>
+        <w:numPr>
+          <w:ilvl w:val="0"/>
+          <w:numId w:val="0"/>
+        </w:numPr>
+        <w:ind w:left="1069"/>
+      </w:pPr>
+    </w:p>
+    <w:p>
+      <w:pPr>
+        <w:pStyle w:val="a4"/>
+        <w:numPr>
+          <w:ilvl w:val="0"/>
+          <w:numId w:val="0"/>
+        </w:numPr>
+        <w:ind w:left="720" w:firstLine="349"/>
+      </w:pPr>
+      <w:r>
+        <w:t>Для реалізації корисності БД необхідно розробити наступні запити та реалізувати їх на мові SQL:</w:t>
+      </w:r>
+    </w:p>
+    <w:p>
+      <w:pPr>
+        <w:pStyle w:val="a9"/>
+        <w:ind w:firstLine="349"/>
+        <w:rPr>
+          <w:lang w:eastAsia="ru-UA"/>
+        </w:rPr>
+      </w:pPr>
+      <w:r>
+        <w:rPr>
+          <w:lang w:eastAsia="ru-UA"/>
+        </w:rPr>
+        <w:t>Отже, в цьому розділі ми визначили основні вимоги до бази даних, обмеження нашої системи, а також основні запити, що потребують реалізації.</w:t>
+      </w:r>
+    </w:p>
+    <w:p>
+      <w:pPr>
+        <w:spacing w:after="160" w:line="259" w:lineRule="auto"/>
+        <w:ind w:firstLine="0"/>
+        <w:contextualSpacing w:val="0"/>
+        <w:jc w:val="left"/>
+        <w:rPr>
+          <w:rFonts w:eastAsiaTheme="minorEastAsia"/>
+        </w:rPr>
+      </w:pPr>
+    </w:p>
+    <w:p>
+      <w:pPr>
+        <w:pStyle w:val="2"/>
+      </w:pPr>
+      <w:r>
+        <w:t>Створення процедур</w:t>
+      </w:r>
+      <w:bookmarkEnd w:id="18"/>
+    </w:p>
+    <w:p>
+      <w:r>
+        <w:t xml:space="preserve">Для більш гнучких запитів при обранні певних категорій, типів, тощо було створено модифікації для деяких з вище наведених скриптів. </w:t>
+      </w:r>
+    </w:p>
+    <w:p>
+      <w:pPr>
+        <w:pStyle w:val="a9"/>
+        <w:numPr>
+          <w:ilvl w:val="0"/>
+          <w:numId w:val="31"/>
+        </w:numPr>
+        <w:rPr>
+          <w:lang w:eastAsia="ru-UA"/>
+        </w:rPr>
+      </w:pPr>
+      <w:r>
+        <w:t>Обрати клієнта по id певного контракту(рис 5.</w:t>
+      </w:r>
+      <w:r>
+        <w:t>53</w:t>
+      </w:r>
+      <w:r>
+        <w:t>)</w:t>
+      </w:r>
+      <w:r>
+        <w:t xml:space="preserve">. </w:t>
+      </w:r>
+      <w:r>
+        <w:rPr>
+          <w:lang w:eastAsia="ru-UA"/>
+        </w:rPr>
+        <w:t>Приклад виклику та роботи процедури представлено на рисунку 5.54.</w:t>
+      </w:r>
+    </w:p>
+    <w:p>
+      <w:pPr>
+        <w:ind w:firstLine="0"/>
+        <w:jc w:val="center"/>
+      </w:pPr>
+      <w:r>
+        <w:rPr>
+          <w:noProof/>
+        </w:rPr>
+        <w:drawing>
+          <wp:inline distT="0" distB="0" distL="0" distR="0" wp14:anchorId="0D0011F4" wp14:editId="665433BE">
+            <wp:extent cx="5305425" cy="1510645"/>
+            <wp:effectExtent l="0" t="0" r="0" b="0"/>
+            <wp:docPr id="43" name="Рисунок 43"/>
+            <wp:cNvGraphicFramePr>
+              <a:graphicFrameLocks xmlns:a="http://schemas.openxmlformats.org/drawingml/2006/main" noChangeAspect="1"/>
+            </wp:cNvGraphicFramePr>
+            <a:graphic xmlns:a="http://schemas.openxmlformats.org/drawingml/2006/main">
+              <a:graphicData uri="http://schemas.openxmlformats.org/drawingml/2006/picture">
+                <pic:pic xmlns:pic="http://schemas.openxmlformats.org/drawingml/2006/picture">
+                  <pic:nvPicPr>
+                    <pic:cNvPr id="1" name=""/>
+                    <pic:cNvPicPr/>
+                  </pic:nvPicPr>
+                  <pic:blipFill>
+                    <a:blip r:embed="rId56"/>
+                    <a:stretch>
+                      <a:fillRect/>
+                    </a:stretch>
+                  </pic:blipFill>
+                  <pic:spPr>
+                    <a:xfrm>
+                      <a:off x="0" y="0"/>
+                      <a:ext cx="5341245" cy="1520844"/>
+                    </a:xfrm>
+                    <a:prstGeom prst="rect">
+                      <a:avLst/>
+                    </a:prstGeom>
+                  </pic:spPr>
+                </pic:pic>
+              </a:graphicData>
+            </a:graphic>
+          </wp:inline>
+        </w:drawing>
+      </w:r>
+    </w:p>
+    <w:p>
+      <w:pPr>
+        <w:pStyle w:val="a0"/>
+        <w:ind w:left="170" w:firstLine="0"/>
+      </w:pPr>
+      <w:r>
+        <w:t>Скрипт  процедури для обрання клієнта по id контракту</w:t>
+      </w:r>
+    </w:p>
+    <w:p>
+      <w:pPr>
+        <w:pStyle w:val="a9"/>
+        <w:ind w:left="360" w:firstLine="0"/>
+        <w:jc w:val="center"/>
+        <w:rPr>
+          <w:lang w:eastAsia="ru-UA"/>
+        </w:rPr>
+      </w:pPr>
+      <w:r>
+        <w:rPr>
+          <w:noProof/>
+        </w:rPr>
+        <w:lastRenderedPageBreak/>
+        <w:drawing>
+          <wp:inline distT="0" distB="0" distL="0" distR="0" wp14:anchorId="6AE1E8A0" wp14:editId="77A6361C">
+            <wp:extent cx="5647619" cy="1123810"/>
+            <wp:effectExtent l="0" t="0" r="0" b="635"/>
+            <wp:docPr id="90" name="Рисунок 90"/>
+            <wp:cNvGraphicFramePr>
+              <a:graphicFrameLocks xmlns:a="http://schemas.openxmlformats.org/drawingml/2006/main" noChangeAspect="1"/>
+            </wp:cNvGraphicFramePr>
+            <a:graphic xmlns:a="http://schemas.openxmlformats.org/drawingml/2006/main">
+              <a:graphicData uri="http://schemas.openxmlformats.org/drawingml/2006/picture">
+                <pic:pic xmlns:pic="http://schemas.openxmlformats.org/drawingml/2006/picture">
+                  <pic:nvPicPr>
+                    <pic:cNvPr id="1" name=""/>
+                    <pic:cNvPicPr/>
+                  </pic:nvPicPr>
+                  <pic:blipFill>
+                    <a:blip r:embed="rId57"/>
+                    <a:stretch>
+                      <a:fillRect/>
+                    </a:stretch>
+                  </pic:blipFill>
+                  <pic:spPr>
+                    <a:xfrm>
+                      <a:off x="0" y="0"/>
+                      <a:ext cx="5647619" cy="1123810"/>
+                    </a:xfrm>
+                    <a:prstGeom prst="rect">
+                      <a:avLst/>
+                    </a:prstGeom>
+                  </pic:spPr>
+                </pic:pic>
+              </a:graphicData>
+            </a:graphic>
+          </wp:inline>
+        </w:drawing>
+      </w:r>
+    </w:p>
+    <w:p>
+      <w:pPr>
+        <w:pStyle w:val="a0"/>
+        <w:ind w:left="170" w:firstLine="0"/>
+      </w:pPr>
+      <w:r>
+        <w:rPr>
+          <w:lang w:eastAsia="ru-UA"/>
+        </w:rPr>
+        <w:t xml:space="preserve">Приклад виклику та роботи процедури </w:t>
+      </w:r>
+      <w:r>
+        <w:t>для обрання клієнта по id контракту рівному 5</w:t>
+      </w:r>
+    </w:p>
+    <w:p>
+      <w:pPr>
+        <w:pStyle w:val="a9"/>
+        <w:numPr>
+          <w:ilvl w:val="0"/>
+          <w:numId w:val="31"/>
+        </w:numPr>
+        <w:rPr>
+          <w:lang w:eastAsia="ru-UA"/>
+        </w:rPr>
+      </w:pPr>
+      <w:r>
+        <w:t>В</w:t>
+      </w:r>
+      <w:r>
+        <w:rPr>
+          <w:lang w:eastAsia="ru-UA"/>
+        </w:rPr>
+        <w:t>ивести топ – n найпопулярніших країн для мандрівки</w:t>
+      </w:r>
+      <w:r>
+        <w:t>(рис 5.</w:t>
+      </w:r>
+      <w:r>
+        <w:t>55</w:t>
+      </w:r>
+      <w:r>
+        <w:t>)</w:t>
+      </w:r>
+      <w:r>
+        <w:t xml:space="preserve"> </w:t>
+      </w:r>
+      <w:r>
+        <w:rPr>
+          <w:lang w:eastAsia="ru-UA"/>
+        </w:rPr>
+        <w:t>Приклад виклику та роботи процедури представлено на рисунку 5.56.</w:t>
+      </w:r>
+      <w:r>
+        <w:rPr>
+          <w:noProof/>
+        </w:rPr>
+        <w:drawing>
+          <wp:inline distT="0" distB="0" distL="0" distR="0" wp14:anchorId="7C36457C" wp14:editId="3CED5356">
+            <wp:extent cx="5427980" cy="1597008"/>
+            <wp:effectExtent l="0" t="0" r="1270" b="3810"/>
+            <wp:docPr id="46" name="Рисунок 46"/>
+            <wp:cNvGraphicFramePr>
+              <a:graphicFrameLocks xmlns:a="http://schemas.openxmlformats.org/drawingml/2006/main" noChangeAspect="1"/>
+            </wp:cNvGraphicFramePr>
+            <a:graphic xmlns:a="http://schemas.openxmlformats.org/drawingml/2006/main">
+              <a:graphicData uri="http://schemas.openxmlformats.org/drawingml/2006/picture">
+                <pic:pic xmlns:pic="http://schemas.openxmlformats.org/drawingml/2006/picture">
+                  <pic:nvPicPr>
+                    <pic:cNvPr id="1" name=""/>
+                    <pic:cNvPicPr/>
+                  </pic:nvPicPr>
+                  <pic:blipFill>
+                    <a:blip r:embed="rId58"/>
+                    <a:stretch>
+                      <a:fillRect/>
+                    </a:stretch>
+                  </pic:blipFill>
+                  <pic:spPr>
+                    <a:xfrm>
+                      <a:off x="0" y="0"/>
+                      <a:ext cx="5443624" cy="1601611"/>
+                    </a:xfrm>
+                    <a:prstGeom prst="rect">
+                      <a:avLst/>
+                    </a:prstGeom>
+                  </pic:spPr>
+                </pic:pic>
+              </a:graphicData>
+            </a:graphic>
+          </wp:inline>
+        </w:drawing>
+      </w:r>
+    </w:p>
+    <w:p>
+      <w:pPr>
+        <w:pStyle w:val="a0"/>
+        <w:ind w:left="170" w:firstLine="0"/>
+        <w:rPr>
+          <w:lang w:eastAsia="ru-UA"/>
+        </w:rPr>
+      </w:pPr>
+      <w:r>
+        <w:t>В</w:t>
+      </w:r>
+      <w:r>
+        <w:rPr>
+          <w:lang w:eastAsia="ru-UA"/>
+        </w:rPr>
+        <w:t>ивести топ – n найпопулярніших країн</w:t>
+      </w:r>
+    </w:p>
+    <w:p>
+      <w:pPr>
+        <w:jc w:val="center"/>
+        <w:rPr>
+          <w:lang w:eastAsia="ru-UA"/>
+        </w:rPr>
+      </w:pPr>
+      <w:r>
+        <w:rPr>
+          <w:noProof/>
+        </w:rPr>
+        <w:drawing>
+          <wp:inline distT="0" distB="0" distL="0" distR="0" wp14:anchorId="3C0B04A4" wp14:editId="0DBDD642">
+            <wp:extent cx="2895238" cy="1914286"/>
+            <wp:effectExtent l="0" t="0" r="635" b="0"/>
+            <wp:docPr id="91" name="Рисунок 91"/>
+            <wp:cNvGraphicFramePr>
+              <a:graphicFrameLocks xmlns:a="http://schemas.openxmlformats.org/drawingml/2006/main" noChangeAspect="1"/>
+            </wp:cNvGraphicFramePr>
+            <a:graphic xmlns:a="http://schemas.openxmlformats.org/drawingml/2006/main">
+              <a:graphicData uri="http://schemas.openxmlformats.org/drawingml/2006/picture">
+                <pic:pic xmlns:pic="http://schemas.openxmlformats.org/drawingml/2006/picture">
+                  <pic:nvPicPr>
+                    <pic:cNvPr id="1" name=""/>
+                    <pic:cNvPicPr/>
+                  </pic:nvPicPr>
+                  <pic:blipFill>
+                    <a:blip r:embed="rId59"/>
+                    <a:stretch>
+                      <a:fillRect/>
+                    </a:stretch>
+                  </pic:blipFill>
+                  <pic:spPr>
+                    <a:xfrm>
+                      <a:off x="0" y="0"/>
+                      <a:ext cx="2895238" cy="1914286"/>
+                    </a:xfrm>
+                    <a:prstGeom prst="rect">
+                      <a:avLst/>
+                    </a:prstGeom>
+                  </pic:spPr>
+                </pic:pic>
+              </a:graphicData>
+            </a:graphic>
+          </wp:inline>
+        </w:drawing>
+      </w:r>
+    </w:p>
+    <w:p>
+      <w:pPr>
+        <w:pStyle w:val="a0"/>
+        <w:ind w:left="170" w:firstLine="0"/>
+        <w:rPr>
+          <w:lang w:eastAsia="ru-UA"/>
+        </w:rPr>
+      </w:pPr>
+      <w:r>
+        <w:rPr>
+          <w:lang w:eastAsia="ru-UA"/>
+        </w:rPr>
+        <w:t xml:space="preserve">Приклад виклику та роботи процедури </w:t>
+      </w:r>
+      <w:r>
+        <w:t>для в</w:t>
+      </w:r>
+      <w:r>
+        <w:rPr>
+          <w:lang w:eastAsia="ru-UA"/>
+        </w:rPr>
+        <w:t>иведення топ – 5 найпопулярніших країн</w:t>
+      </w:r>
+    </w:p>
+    <w:p>
+      <w:pPr>
+        <w:pStyle w:val="a9"/>
+        <w:numPr>
+          <w:ilvl w:val="0"/>
+          <w:numId w:val="31"/>
+        </w:numPr>
+        <w:rPr>
+          <w:lang w:eastAsia="ru-UA"/>
+        </w:rPr>
+      </w:pPr>
+      <w:r>
+        <w:rPr>
+          <w:lang w:eastAsia="ru-UA"/>
+        </w:rPr>
+        <w:t>Обрати всі місця відпочинку з певною дієтою та певною країною (</w:t>
+      </w:r>
+      <w:r>
+        <w:t>рис 5.3</w:t>
+      </w:r>
+      <w:r>
+        <w:t>7</w:t>
+      </w:r>
+      <w:r>
+        <w:rPr>
+          <w:lang w:eastAsia="ru-UA"/>
+        </w:rPr>
+        <w:t>)</w:t>
+      </w:r>
+      <w:r>
+        <w:rPr>
+          <w:lang w:eastAsia="ru-UA"/>
+        </w:rPr>
+        <w:t xml:space="preserve"> Приклад виклику та роботи процедури представлено на рисунку 5.58</w:t>
+      </w:r>
+    </w:p>
+    <w:p>
+      <w:pPr>
+        <w:ind w:firstLine="0"/>
+      </w:pPr>
+      <w:r>
+        <w:rPr>
+          <w:noProof/>
+        </w:rPr>
+        <w:lastRenderedPageBreak/>
+        <w:drawing>
+          <wp:inline distT="0" distB="0" distL="0" distR="0" wp14:anchorId="4411F79F" wp14:editId="00555533">
+            <wp:extent cx="6000000" cy="1590476"/>
+            <wp:effectExtent l="0" t="0" r="1270" b="0"/>
+            <wp:docPr id="48" name="Рисунок 48"/>
+            <wp:cNvGraphicFramePr>
+              <a:graphicFrameLocks xmlns:a="http://schemas.openxmlformats.org/drawingml/2006/main" noChangeAspect="1"/>
+            </wp:cNvGraphicFramePr>
+            <a:graphic xmlns:a="http://schemas.openxmlformats.org/drawingml/2006/main">
+              <a:graphicData uri="http://schemas.openxmlformats.org/drawingml/2006/picture">
+                <pic:pic xmlns:pic="http://schemas.openxmlformats.org/drawingml/2006/picture">
+                  <pic:nvPicPr>
+                    <pic:cNvPr id="1" name=""/>
+                    <pic:cNvPicPr/>
+                  </pic:nvPicPr>
+                  <pic:blipFill>
+                    <a:blip r:embed="rId60"/>
+                    <a:stretch>
+                      <a:fillRect/>
+                    </a:stretch>
+                  </pic:blipFill>
+                  <pic:spPr>
+                    <a:xfrm>
+                      <a:off x="0" y="0"/>
+                      <a:ext cx="6000000" cy="1590476"/>
+                    </a:xfrm>
+                    <a:prstGeom prst="rect">
+                      <a:avLst/>
+                    </a:prstGeom>
+                  </pic:spPr>
+                </pic:pic>
+              </a:graphicData>
+            </a:graphic>
+          </wp:inline>
+        </w:drawing>
+      </w:r>
+    </w:p>
+    <w:p>
+      <w:pPr>
+        <w:pStyle w:val="a0"/>
+        <w:ind w:left="170" w:firstLine="0"/>
+        <w:rPr>
+          <w:lang w:eastAsia="ru-UA"/>
+        </w:rPr>
+      </w:pPr>
+      <w:r>
+        <w:rPr>
+          <w:lang w:eastAsia="ru-UA"/>
+        </w:rPr>
+        <w:t>Обрати всі місця відпочинку з певною дієтою та певною країною</w:t>
+      </w:r>
+    </w:p>
+    <w:p>
+      <w:pPr>
+        <w:jc w:val="center"/>
+        <w:rPr>
+          <w:lang w:eastAsia="ru-UA"/>
+        </w:rPr>
+      </w:pPr>
+      <w:r>
+        <w:rPr>
+          <w:noProof/>
+        </w:rPr>
+        <w:drawing>
+          <wp:inline distT="0" distB="0" distL="0" distR="0" wp14:anchorId="329F76AA" wp14:editId="2A981D8E">
+            <wp:extent cx="2952381" cy="1552381"/>
+            <wp:effectExtent l="0" t="0" r="635" b="0"/>
+            <wp:docPr id="92" name="Рисунок 92"/>
+            <wp:cNvGraphicFramePr>
+              <a:graphicFrameLocks xmlns:a="http://schemas.openxmlformats.org/drawingml/2006/main" noChangeAspect="1"/>
+            </wp:cNvGraphicFramePr>
+            <a:graphic xmlns:a="http://schemas.openxmlformats.org/drawingml/2006/main">
+              <a:graphicData uri="http://schemas.openxmlformats.org/drawingml/2006/picture">
+                <pic:pic xmlns:pic="http://schemas.openxmlformats.org/drawingml/2006/picture">
+                  <pic:nvPicPr>
+                    <pic:cNvPr id="1" name=""/>
+                    <pic:cNvPicPr/>
+                  </pic:nvPicPr>
+                  <pic:blipFill>
+                    <a:blip r:embed="rId61"/>
+                    <a:stretch>
+                      <a:fillRect/>
+                    </a:stretch>
+                  </pic:blipFill>
+                  <pic:spPr>
+                    <a:xfrm>
+                      <a:off x="0" y="0"/>
+                      <a:ext cx="2952381" cy="1552381"/>
+                    </a:xfrm>
+                    <a:prstGeom prst="rect">
+                      <a:avLst/>
+                    </a:prstGeom>
+                  </pic:spPr>
+                </pic:pic>
+              </a:graphicData>
+            </a:graphic>
+          </wp:inline>
+        </w:drawing>
+      </w:r>
+    </w:p>
+    <w:p>
+      <w:pPr>
+        <w:pStyle w:val="a0"/>
+        <w:ind w:left="170" w:firstLine="0"/>
+      </w:pPr>
+      <w:r>
+        <w:rPr>
+          <w:lang w:eastAsia="ru-UA"/>
+        </w:rPr>
+        <w:t xml:space="preserve">Приклад виклику та роботи процедури </w:t>
+      </w:r>
+      <w:r>
+        <w:t>для обрання турів з веганською дієтою у Китаї</w:t>
+      </w:r>
+    </w:p>
+    <w:p/>
+    <w:p/>
+    <w:p/>
+    <w:p/>
+    <w:p>
+      <w:pPr>
+        <w:pStyle w:val="a9"/>
+        <w:numPr>
+          <w:ilvl w:val="0"/>
+          <w:numId w:val="31"/>
+        </w:numPr>
+        <w:rPr>
+          <w:lang w:eastAsia="ru-UA"/>
+        </w:rPr>
+      </w:pPr>
+      <w:r>
+        <w:rPr>
+          <w:lang w:eastAsia="ru-UA"/>
+        </w:rPr>
+        <w:t>Порахувати дохід за певним видом розрахунку (</w:t>
+      </w:r>
+      <w:r>
+        <w:t>рис 5.</w:t>
+      </w:r>
+      <w:r>
+        <w:t>59</w:t>
+      </w:r>
+      <w:r>
+        <w:rPr>
+          <w:lang w:eastAsia="ru-UA"/>
+        </w:rPr>
+        <w:t>)</w:t>
+      </w:r>
+      <w:r>
+        <w:rPr>
+          <w:lang w:eastAsia="ru-UA"/>
+        </w:rPr>
+        <w:t>. Приклад виклику та роботи процедури представлено на рисунку 5.60</w:t>
+      </w:r>
+    </w:p>
+    <w:p>
+      <w:pPr>
+        <w:ind w:firstLine="0"/>
+        <w:rPr>
+          <w:lang w:eastAsia="ru-UA"/>
+        </w:rPr>
+      </w:pPr>
+      <w:r>
+        <w:rPr>
+          <w:noProof/>
+        </w:rPr>
+        <w:drawing>
+          <wp:inline distT="0" distB="0" distL="0" distR="0" wp14:anchorId="03608BC7" wp14:editId="5C27D7B9">
+            <wp:extent cx="6119495" cy="1304925"/>
+            <wp:effectExtent l="0" t="0" r="0" b="9525"/>
+            <wp:docPr id="93" name="Рисунок 93"/>
+            <wp:cNvGraphicFramePr>
+              <a:graphicFrameLocks xmlns:a="http://schemas.openxmlformats.org/drawingml/2006/main" noChangeAspect="1"/>
+            </wp:cNvGraphicFramePr>
+            <a:graphic xmlns:a="http://schemas.openxmlformats.org/drawingml/2006/main">
+              <a:graphicData uri="http://schemas.openxmlformats.org/drawingml/2006/picture">
+                <pic:pic xmlns:pic="http://schemas.openxmlformats.org/drawingml/2006/picture">
+                  <pic:nvPicPr>
+                    <pic:cNvPr id="1" name=""/>
+                    <pic:cNvPicPr/>
+                  </pic:nvPicPr>
+                  <pic:blipFill>
+                    <a:blip r:embed="rId62"/>
+                    <a:stretch>
+                      <a:fillRect/>
+                    </a:stretch>
+                  </pic:blipFill>
+                  <pic:spPr>
+                    <a:xfrm>
+                      <a:off x="0" y="0"/>
+                      <a:ext cx="6119495" cy="1304925"/>
+                    </a:xfrm>
+                    <a:prstGeom prst="rect">
+                      <a:avLst/>
+                    </a:prstGeom>
+                  </pic:spPr>
+                </pic:pic>
+              </a:graphicData>
+            </a:graphic>
+          </wp:inline>
+        </w:drawing>
+      </w:r>
+    </w:p>
+    <w:p>
+      <w:pPr>
+        <w:pStyle w:val="a0"/>
+        <w:ind w:left="170" w:firstLine="0"/>
+        <w:rPr>
+          <w:lang w:eastAsia="ru-UA"/>
+        </w:rPr>
+      </w:pPr>
+      <w:r>
+        <w:rPr>
+          <w:lang w:eastAsia="ru-UA"/>
+        </w:rPr>
+        <w:t>Порахувати дохід за певним видом розрахунку</w:t>
+      </w:r>
+    </w:p>
+    <w:p>
+      <w:pPr>
+        <w:jc w:val="center"/>
+        <w:rPr>
+          <w:lang w:eastAsia="ru-UA"/>
+        </w:rPr>
+      </w:pPr>
+      <w:r>
+        <w:rPr>
+          <w:noProof/>
+        </w:rPr>
+        <w:lastRenderedPageBreak/>
+        <w:drawing>
+          <wp:inline distT="0" distB="0" distL="0" distR="0" wp14:anchorId="5BD5C6FF" wp14:editId="33401B19">
+            <wp:extent cx="2961905" cy="980952"/>
+            <wp:effectExtent l="0" t="0" r="0" b="0"/>
+            <wp:docPr id="94" name="Рисунок 94"/>
+            <wp:cNvGraphicFramePr>
+              <a:graphicFrameLocks xmlns:a="http://schemas.openxmlformats.org/drawingml/2006/main" noChangeAspect="1"/>
+            </wp:cNvGraphicFramePr>
+            <a:graphic xmlns:a="http://schemas.openxmlformats.org/drawingml/2006/main">
+              <a:graphicData uri="http://schemas.openxmlformats.org/drawingml/2006/picture">
+                <pic:pic xmlns:pic="http://schemas.openxmlformats.org/drawingml/2006/picture">
+                  <pic:nvPicPr>
+                    <pic:cNvPr id="1" name=""/>
+                    <pic:cNvPicPr/>
+                  </pic:nvPicPr>
+                  <pic:blipFill>
+                    <a:blip r:embed="rId63"/>
+                    <a:stretch>
+                      <a:fillRect/>
+                    </a:stretch>
+                  </pic:blipFill>
+                  <pic:spPr>
+                    <a:xfrm>
+                      <a:off x="0" y="0"/>
+                      <a:ext cx="2961905" cy="980952"/>
+                    </a:xfrm>
+                    <a:prstGeom prst="rect">
+                      <a:avLst/>
+                    </a:prstGeom>
+                  </pic:spPr>
+                </pic:pic>
+              </a:graphicData>
+            </a:graphic>
+          </wp:inline>
+        </w:drawing>
+      </w:r>
+    </w:p>
+    <w:p>
+      <w:pPr>
+        <w:pStyle w:val="a0"/>
+        <w:ind w:left="170" w:firstLine="0"/>
+        <w:rPr>
+          <w:lang w:eastAsia="ru-UA"/>
+        </w:rPr>
+      </w:pPr>
+      <w:r>
+        <w:rPr>
+          <w:lang w:eastAsia="ru-UA"/>
+        </w:rPr>
+        <w:t>Приклад виклику та роботи процедури: порахувати дохід за видом розрахунку Картка</w:t>
+      </w:r>
+    </w:p>
+    <w:p>
+      <w:pPr>
+        <w:pStyle w:val="a9"/>
+        <w:numPr>
+          <w:ilvl w:val="0"/>
+          <w:numId w:val="31"/>
+        </w:numPr>
+        <w:rPr>
+          <w:lang w:eastAsia="ru-UA"/>
+        </w:rPr>
+      </w:pPr>
+      <w:r>
+        <w:rPr>
+          <w:lang w:eastAsia="ru-UA"/>
+        </w:rPr>
+        <w:t>Обрати всі місця відпочинку з певним типом (</w:t>
+      </w:r>
+      <w:r>
+        <w:t>рис 5.</w:t>
+      </w:r>
+      <w:r>
+        <w:t>61</w:t>
+      </w:r>
+      <w:r>
+        <w:rPr>
+          <w:lang w:eastAsia="ru-UA"/>
+        </w:rPr>
+        <w:t>)</w:t>
+      </w:r>
+      <w:r>
+        <w:rPr>
+          <w:lang w:eastAsia="ru-UA"/>
+        </w:rPr>
+        <w:t>. Приклад виклику та роботи процедури представлено на рисунку 5.62</w:t>
+      </w:r>
+    </w:p>
+    <w:p>
+      <w:pPr>
+        <w:rPr>
+          <w:lang w:eastAsia="ru-UA"/>
+        </w:rPr>
+      </w:pPr>
+      <w:r>
+        <w:rPr>
+          <w:noProof/>
+        </w:rPr>
+        <w:drawing>
+          <wp:inline distT="0" distB="0" distL="0" distR="0" wp14:anchorId="1CF56E5C" wp14:editId="6F4081CB">
+            <wp:extent cx="5495925" cy="1405205"/>
+            <wp:effectExtent l="0" t="0" r="0" b="5080"/>
+            <wp:docPr id="50" name="Рисунок 50"/>
+            <wp:cNvGraphicFramePr>
+              <a:graphicFrameLocks xmlns:a="http://schemas.openxmlformats.org/drawingml/2006/main" noChangeAspect="1"/>
+            </wp:cNvGraphicFramePr>
+            <a:graphic xmlns:a="http://schemas.openxmlformats.org/drawingml/2006/main">
+              <a:graphicData uri="http://schemas.openxmlformats.org/drawingml/2006/picture">
+                <pic:pic xmlns:pic="http://schemas.openxmlformats.org/drawingml/2006/picture">
+                  <pic:nvPicPr>
+                    <pic:cNvPr id="1" name=""/>
+                    <pic:cNvPicPr/>
+                  </pic:nvPicPr>
+                  <pic:blipFill>
+                    <a:blip r:embed="rId64"/>
+                    <a:stretch>
+                      <a:fillRect/>
+                    </a:stretch>
+                  </pic:blipFill>
+                  <pic:spPr>
+                    <a:xfrm>
+                      <a:off x="0" y="0"/>
                       <a:ext cx="5500413" cy="1406352"/>
                     </a:xfrm>
                     <a:prstGeom prst="rect">
@@ -19091,7 +19746,7 @@
                     <pic:cNvPicPr/>
                   </pic:nvPicPr>
                   <pic:blipFill rotWithShape="1">
-                    <a:blip r:embed="rId53"/>
+                    <a:blip r:embed="rId65"/>
                     <a:srcRect b="26979"/>
                     <a:stretch/>
                   </pic:blipFill>
@@ -19209,7 +19864,7 @@
                     <pic:cNvPicPr/>
                   </pic:nvPicPr>
                   <pic:blipFill>
-                    <a:blip r:embed="rId54"/>
+                    <a:blip r:embed="rId66"/>
                     <a:stretch>
                       <a:fillRect/>
                     </a:stretch>
@@ -19272,7 +19927,7 @@
                     <pic:cNvPicPr/>
                   </pic:nvPicPr>
                   <pic:blipFill rotWithShape="1">
-                    <a:blip r:embed="rId55"/>
+                    <a:blip r:embed="rId67"/>
                     <a:srcRect b="10669"/>
                     <a:stretch/>
                   </pic:blipFill>
@@ -19382,7 +20037,7 @@
                     <pic:cNvPicPr/>
                   </pic:nvPicPr>
                   <pic:blipFill>
-                    <a:blip r:embed="rId56"/>
+                    <a:blip r:embed="rId68"/>
                     <a:stretch>
                       <a:fillRect/>
                     </a:stretch>
@@ -19444,7 +20099,7 @@
                     <pic:cNvPicPr/>
                   </pic:nvPicPr>
                   <pic:blipFill>
-                    <a:blip r:embed="rId57"/>
+                    <a:blip r:embed="rId69"/>
                     <a:stretch>
                       <a:fillRect/>
                     </a:stretch>
@@ -19552,7 +20207,7 @@
                     <pic:cNvPicPr/>
                   </pic:nvPicPr>
                   <pic:blipFill>
-                    <a:blip r:embed="rId58"/>
+                    <a:blip r:embed="rId70"/>
                     <a:stretch>
                       <a:fillRect/>
                     </a:stretch>
@@ -19616,7 +20271,7 @@
                     <pic:cNvPicPr/>
                   </pic:nvPicPr>
                   <pic:blipFill>
-                    <a:blip r:embed="rId59"/>
+                    <a:blip r:embed="rId71"/>
                     <a:stretch>
                       <a:fillRect/>
                     </a:stretch>
@@ -19739,7 +20394,7 @@
                     <pic:cNvPicPr/>
                   </pic:nvPicPr>
                   <pic:blipFill>
-                    <a:blip r:embed="rId60"/>
+                    <a:blip r:embed="rId72"/>
                     <a:stretch>
                       <a:fillRect/>
                     </a:stretch>
@@ -19803,7 +20458,7 @@
                     <pic:cNvPicPr/>
                   </pic:nvPicPr>
                   <pic:blipFill>
-                    <a:blip r:embed="rId61"/>
+                    <a:blip r:embed="rId73"/>
                     <a:stretch>
                       <a:fillRect/>
                     </a:stretch>
@@ -19947,7 +20602,7 @@
                     <pic:cNvPicPr/>
                   </pic:nvPicPr>
                   <pic:blipFill rotWithShape="1">
-                    <a:blip r:embed="rId62"/>
+                    <a:blip r:embed="rId74"/>
                     <a:srcRect t="44894" r="73384"/>
                     <a:stretch/>
                   </pic:blipFill>
@@ -20054,7 +20709,7 @@
                     <pic:cNvPicPr/>
                   </pic:nvPicPr>
                   <pic:blipFill>
-                    <a:blip r:embed="rId63"/>
+                    <a:blip r:embed="rId75"/>
                     <a:stretch>
                       <a:fillRect/>
                     </a:stretch>
@@ -20303,7 +20958,7 @@
                     <pic:cNvPicPr/>
                   </pic:nvPicPr>
                   <pic:blipFill>
-                    <a:blip r:embed="rId64"/>
+                    <a:blip r:embed="rId76"/>
                     <a:stretch>
                       <a:fillRect/>
                     </a:stretch>
@@ -20433,7 +21088,7 @@
                     <pic:cNvPicPr/>
                   </pic:nvPicPr>
                   <pic:blipFill>
-                    <a:blip r:embed="rId62"/>
+                    <a:blip r:embed="rId74"/>
                     <a:stretch>
                       <a:fillRect/>
                     </a:stretch>
@@ -20511,7 +21166,7 @@
                     <pic:cNvPicPr/>
                   </pic:nvPicPr>
                   <pic:blipFill>
-                    <a:blip r:embed="rId65"/>
+                    <a:blip r:embed="rId77"/>
                     <a:stretch>
                       <a:fillRect/>
                     </a:stretch>
@@ -25503,7 +26158,7 @@
       </w:pPr>
     </w:p>
     <w:sectPr>
-      <w:headerReference w:type="default" r:id="rId66"/>
+      <w:headerReference w:type="default" r:id="rId78"/>
       <w:pgSz w:w="11906" w:h="16838"/>
       <w:pgMar w:top="1134" w:right="851" w:bottom="1134" w:left="1418" w:header="709" w:footer="709" w:gutter="0"/>
       <w:pgNumType w:start="0"/>

</xml_diff>

<commit_message>
Curse work is finished
</commit_message>
<xml_diff>
--- a/Галько_Міла_Курсова_ЗемельніДілянки.docx
+++ b/Галько_Міла_Курсова_ЗемельніДілянки.docx
@@ -3812,7 +3812,7 @@
               <w:noProof/>
               <w:sz w:val="22"/>
               <w:szCs w:val="22"/>
-              <w:lang w:eastAsia="ru-UA"/>
+              <w:lang w:val="ru-UA" w:eastAsia="ru-UA"/>
             </w:rPr>
           </w:pPr>
           <w:r>
@@ -3824,7 +3824,7 @@
           <w:r>
             <w:fldChar w:fldCharType="separate"/>
           </w:r>
-          <w:hyperlink w:anchor="_Toc96696424" w:history="1">
+          <w:hyperlink w:anchor="_Toc97291798" w:history="1">
             <w:r>
               <w:rPr>
                 <w:rStyle w:val="ad"/>
@@ -3852,7 +3852,7 @@
                 <w:noProof/>
                 <w:webHidden/>
               </w:rPr>
-              <w:instrText xml:space="preserve"> PAGEREF _Toc96696424 \h </w:instrText>
+              <w:instrText xml:space="preserve"> PAGEREF _Toc97291798 \h </w:instrText>
             </w:r>
             <w:r>
               <w:rPr>
@@ -3891,10 +3891,10 @@
               <w:noProof/>
               <w:sz w:val="22"/>
               <w:szCs w:val="22"/>
-              <w:lang w:eastAsia="ru-UA"/>
+              <w:lang w:val="ru-UA" w:eastAsia="ru-UA"/>
             </w:rPr>
           </w:pPr>
-          <w:hyperlink w:anchor="_Toc96696425" w:history="1">
+          <w:hyperlink w:anchor="_Toc97291799" w:history="1">
             <w:r>
               <w:rPr>
                 <w:rStyle w:val="ad"/>
@@ -3922,7 +3922,7 @@
                 <w:noProof/>
                 <w:webHidden/>
               </w:rPr>
-              <w:instrText xml:space="preserve"> PAGEREF _Toc96696425 \h </w:instrText>
+              <w:instrText xml:space="preserve"> PAGEREF _Toc97291799 \h </w:instrText>
             </w:r>
             <w:r>
               <w:rPr>
@@ -3961,10 +3961,10 @@
               <w:noProof/>
               <w:sz w:val="22"/>
               <w:szCs w:val="22"/>
-              <w:lang w:eastAsia="ru-UA"/>
+              <w:lang w:val="ru-UA" w:eastAsia="ru-UA"/>
             </w:rPr>
           </w:pPr>
-          <w:hyperlink w:anchor="_Toc96696426" w:history="1">
+          <w:hyperlink w:anchor="_Toc97291800" w:history="1">
             <w:r>
               <w:rPr>
                 <w:rStyle w:val="ad"/>
@@ -3992,7 +3992,7 @@
                 <w:noProof/>
                 <w:webHidden/>
               </w:rPr>
-              <w:instrText xml:space="preserve"> PAGEREF _Toc96696426 \h </w:instrText>
+              <w:instrText xml:space="preserve"> PAGEREF _Toc97291800 \h </w:instrText>
             </w:r>
             <w:r>
               <w:rPr>
@@ -4031,10 +4031,10 @@
               <w:noProof/>
               <w:sz w:val="22"/>
               <w:szCs w:val="22"/>
-              <w:lang w:eastAsia="ru-UA"/>
+              <w:lang w:val="ru-UA" w:eastAsia="ru-UA"/>
             </w:rPr>
           </w:pPr>
-          <w:hyperlink w:anchor="_Toc96696427" w:history="1">
+          <w:hyperlink w:anchor="_Toc97291801" w:history="1">
             <w:r>
               <w:rPr>
                 <w:rStyle w:val="ad"/>
@@ -4062,7 +4062,7 @@
                 <w:noProof/>
                 <w:webHidden/>
               </w:rPr>
-              <w:instrText xml:space="preserve"> PAGEREF _Toc96696427 \h </w:instrText>
+              <w:instrText xml:space="preserve"> PAGEREF _Toc97291801 \h </w:instrText>
             </w:r>
             <w:r>
               <w:rPr>
@@ -4101,10 +4101,10 @@
               <w:noProof/>
               <w:sz w:val="22"/>
               <w:szCs w:val="22"/>
-              <w:lang w:eastAsia="ru-UA"/>
+              <w:lang w:val="ru-UA" w:eastAsia="ru-UA"/>
             </w:rPr>
           </w:pPr>
-          <w:hyperlink w:anchor="_Toc96696428" w:history="1">
+          <w:hyperlink w:anchor="_Toc97291802" w:history="1">
             <w:r>
               <w:rPr>
                 <w:rStyle w:val="ad"/>
@@ -4131,7 +4131,7 @@
                 <w:noProof/>
                 <w:webHidden/>
               </w:rPr>
-              <w:instrText xml:space="preserve"> PAGEREF _Toc96696428 \h </w:instrText>
+              <w:instrText xml:space="preserve"> PAGEREF _Toc97291802 \h </w:instrText>
             </w:r>
             <w:r>
               <w:rPr>
@@ -4170,10 +4170,10 @@
               <w:noProof/>
               <w:sz w:val="22"/>
               <w:szCs w:val="22"/>
-              <w:lang w:eastAsia="ru-UA"/>
+              <w:lang w:val="ru-UA" w:eastAsia="ru-UA"/>
             </w:rPr>
           </w:pPr>
-          <w:hyperlink w:anchor="_Toc96696429" w:history="1">
+          <w:hyperlink w:anchor="_Toc97291803" w:history="1">
             <w:r>
               <w:rPr>
                 <w:rStyle w:val="ad"/>
@@ -4200,7 +4200,7 @@
                 <w:noProof/>
                 <w:webHidden/>
               </w:rPr>
-              <w:instrText xml:space="preserve"> PAGEREF _Toc96696429 \h </w:instrText>
+              <w:instrText xml:space="preserve"> PAGEREF _Toc97291803 \h </w:instrText>
             </w:r>
             <w:r>
               <w:rPr>
@@ -4239,10 +4239,10 @@
               <w:noProof/>
               <w:sz w:val="22"/>
               <w:szCs w:val="22"/>
-              <w:lang w:eastAsia="ru-UA"/>
+              <w:lang w:val="ru-UA" w:eastAsia="ru-UA"/>
             </w:rPr>
           </w:pPr>
-          <w:hyperlink w:anchor="_Toc96696430" w:history="1">
+          <w:hyperlink w:anchor="_Toc97291804" w:history="1">
             <w:r>
               <w:rPr>
                 <w:rStyle w:val="ad"/>
@@ -4270,7 +4270,7 @@
                 <w:noProof/>
                 <w:webHidden/>
               </w:rPr>
-              <w:instrText xml:space="preserve"> PAGEREF _Toc96696430 \h </w:instrText>
+              <w:instrText xml:space="preserve"> PAGEREF _Toc97291804 \h </w:instrText>
             </w:r>
             <w:r>
               <w:rPr>
@@ -4309,10 +4309,10 @@
               <w:noProof/>
               <w:sz w:val="22"/>
               <w:szCs w:val="22"/>
-              <w:lang w:eastAsia="ru-UA"/>
+              <w:lang w:val="ru-UA" w:eastAsia="ru-UA"/>
             </w:rPr>
           </w:pPr>
-          <w:hyperlink w:anchor="_Toc96696431" w:history="1">
+          <w:hyperlink w:anchor="_Toc97291805" w:history="1">
             <w:r>
               <w:rPr>
                 <w:rStyle w:val="ad"/>
@@ -4339,7 +4339,7 @@
                 <w:noProof/>
                 <w:webHidden/>
               </w:rPr>
-              <w:instrText xml:space="preserve"> PAGEREF _Toc96696431 \h </w:instrText>
+              <w:instrText xml:space="preserve"> PAGEREF _Toc97291805 \h </w:instrText>
             </w:r>
             <w:r>
               <w:rPr>
@@ -4378,10 +4378,10 @@
               <w:noProof/>
               <w:sz w:val="22"/>
               <w:szCs w:val="22"/>
-              <w:lang w:eastAsia="ru-UA"/>
+              <w:lang w:val="ru-UA" w:eastAsia="ru-UA"/>
             </w:rPr>
           </w:pPr>
-          <w:hyperlink w:anchor="_Toc96696432" w:history="1">
+          <w:hyperlink w:anchor="_Toc97291806" w:history="1">
             <w:r>
               <w:rPr>
                 <w:rStyle w:val="ad"/>
@@ -4408,7 +4408,7 @@
                 <w:noProof/>
                 <w:webHidden/>
               </w:rPr>
-              <w:instrText xml:space="preserve"> PAGEREF _Toc96696432 \h </w:instrText>
+              <w:instrText xml:space="preserve"> PAGEREF _Toc97291806 \h </w:instrText>
             </w:r>
             <w:r>
               <w:rPr>
@@ -4447,10 +4447,10 @@
               <w:noProof/>
               <w:sz w:val="22"/>
               <w:szCs w:val="22"/>
-              <w:lang w:eastAsia="ru-UA"/>
+              <w:lang w:val="ru-UA" w:eastAsia="ru-UA"/>
             </w:rPr>
           </w:pPr>
-          <w:hyperlink w:anchor="_Toc96696433" w:history="1">
+          <w:hyperlink w:anchor="_Toc97291807" w:history="1">
             <w:r>
               <w:rPr>
                 <w:rStyle w:val="ad"/>
@@ -4478,7 +4478,7 @@
                 <w:noProof/>
                 <w:webHidden/>
               </w:rPr>
-              <w:instrText xml:space="preserve"> PAGEREF _Toc96696433 \h </w:instrText>
+              <w:instrText xml:space="preserve"> PAGEREF _Toc97291807 \h </w:instrText>
             </w:r>
             <w:r>
               <w:rPr>
@@ -4517,10 +4517,10 @@
               <w:noProof/>
               <w:sz w:val="22"/>
               <w:szCs w:val="22"/>
-              <w:lang w:eastAsia="ru-UA"/>
+              <w:lang w:val="ru-UA" w:eastAsia="ru-UA"/>
             </w:rPr>
           </w:pPr>
-          <w:hyperlink w:anchor="_Toc96696434" w:history="1">
+          <w:hyperlink w:anchor="_Toc97291808" w:history="1">
             <w:r>
               <w:rPr>
                 <w:rStyle w:val="ad"/>
@@ -4547,7 +4547,7 @@
                 <w:noProof/>
                 <w:webHidden/>
               </w:rPr>
-              <w:instrText xml:space="preserve"> PAGEREF _Toc96696434 \h </w:instrText>
+              <w:instrText xml:space="preserve"> PAGEREF _Toc97291808 \h </w:instrText>
             </w:r>
             <w:r>
               <w:rPr>
@@ -4586,10 +4586,10 @@
               <w:noProof/>
               <w:sz w:val="22"/>
               <w:szCs w:val="22"/>
-              <w:lang w:eastAsia="ru-UA"/>
+              <w:lang w:val="ru-UA" w:eastAsia="ru-UA"/>
             </w:rPr>
           </w:pPr>
-          <w:hyperlink w:anchor="_Toc96696435" w:history="1">
+          <w:hyperlink w:anchor="_Toc97291809" w:history="1">
             <w:r>
               <w:rPr>
                 <w:rStyle w:val="ad"/>
@@ -4616,7 +4616,7 @@
                 <w:noProof/>
                 <w:webHidden/>
               </w:rPr>
-              <w:instrText xml:space="preserve"> PAGEREF _Toc96696435 \h </w:instrText>
+              <w:instrText xml:space="preserve"> PAGEREF _Toc97291809 \h </w:instrText>
             </w:r>
             <w:r>
               <w:rPr>
@@ -4655,10 +4655,10 @@
               <w:noProof/>
               <w:sz w:val="22"/>
               <w:szCs w:val="22"/>
-              <w:lang w:eastAsia="ru-UA"/>
+              <w:lang w:val="ru-UA" w:eastAsia="ru-UA"/>
             </w:rPr>
           </w:pPr>
-          <w:hyperlink w:anchor="_Toc96696436" w:history="1">
+          <w:hyperlink w:anchor="_Toc97291810" w:history="1">
             <w:r>
               <w:rPr>
                 <w:rStyle w:val="ad"/>
@@ -4685,7 +4685,7 @@
                 <w:noProof/>
                 <w:webHidden/>
               </w:rPr>
-              <w:instrText xml:space="preserve"> PAGEREF _Toc96696436 \h </w:instrText>
+              <w:instrText xml:space="preserve"> PAGEREF _Toc97291810 \h </w:instrText>
             </w:r>
             <w:r>
               <w:rPr>
@@ -4724,10 +4724,10 @@
               <w:noProof/>
               <w:sz w:val="22"/>
               <w:szCs w:val="22"/>
-              <w:lang w:eastAsia="ru-UA"/>
+              <w:lang w:val="ru-UA" w:eastAsia="ru-UA"/>
             </w:rPr>
           </w:pPr>
-          <w:hyperlink w:anchor="_Toc96696437" w:history="1">
+          <w:hyperlink w:anchor="_Toc97291811" w:history="1">
             <w:r>
               <w:rPr>
                 <w:rStyle w:val="ad"/>
@@ -4754,7 +4754,7 @@
                 <w:noProof/>
                 <w:webHidden/>
               </w:rPr>
-              <w:instrText xml:space="preserve"> PAGEREF _Toc96696437 \h </w:instrText>
+              <w:instrText xml:space="preserve"> PAGEREF _Toc97291811 \h </w:instrText>
             </w:r>
             <w:r>
               <w:rPr>
@@ -4793,30 +4793,16 @@
               <w:noProof/>
               <w:sz w:val="22"/>
               <w:szCs w:val="22"/>
-              <w:lang w:eastAsia="ru-UA"/>
+              <w:lang w:val="ru-UA" w:eastAsia="ru-UA"/>
             </w:rPr>
           </w:pPr>
-          <w:hyperlink w:anchor="_Toc96696438" w:history="1">
+          <w:hyperlink w:anchor="_Toc97291812" w:history="1">
             <w:r>
               <w:rPr>
                 <w:rStyle w:val="ad"/>
                 <w:noProof/>
               </w:rPr>
-              <w:t>7.1 Створе</w:t>
-            </w:r>
-            <w:r>
-              <w:rPr>
-                <w:rStyle w:val="ad"/>
-                <w:noProof/>
-              </w:rPr>
-              <w:t>н</w:t>
-            </w:r>
-            <w:r>
-              <w:rPr>
-                <w:rStyle w:val="ad"/>
-                <w:noProof/>
-              </w:rPr>
-              <w:t>ня запитів та процедур</w:t>
+              <w:t>7.1 Створення запитів та процедур</w:t>
             </w:r>
             <w:r>
               <w:rPr>
@@ -4837,7 +4823,7 @@
                 <w:noProof/>
                 <w:webHidden/>
               </w:rPr>
-              <w:instrText xml:space="preserve"> PAGEREF _Toc96696438 \h </w:instrText>
+              <w:instrText xml:space="preserve"> PAGEREF _Toc97291812 \h </w:instrText>
             </w:r>
             <w:r>
               <w:rPr>
@@ -4876,16 +4862,16 @@
               <w:noProof/>
               <w:sz w:val="22"/>
               <w:szCs w:val="22"/>
-              <w:lang w:eastAsia="ru-UA"/>
+              <w:lang w:val="ru-UA" w:eastAsia="ru-UA"/>
             </w:rPr>
           </w:pPr>
-          <w:hyperlink w:anchor="_Toc96696439" w:history="1">
+          <w:hyperlink w:anchor="_Toc97291813" w:history="1">
             <w:r>
               <w:rPr>
                 <w:rStyle w:val="ad"/>
                 <w:noProof/>
               </w:rPr>
-              <w:t>7.2 Оптимізація запитів</w:t>
+              <w:t>7.2 Створення допоміжних тригерів та процедур</w:t>
             </w:r>
             <w:r>
               <w:rPr>
@@ -4906,7 +4892,7 @@
                 <w:noProof/>
                 <w:webHidden/>
               </w:rPr>
-              <w:instrText xml:space="preserve"> PAGEREF _Toc96696439 \h </w:instrText>
+              <w:instrText xml:space="preserve"> PAGEREF _Toc97291813 \h </w:instrText>
             </w:r>
             <w:r>
               <w:rPr>
@@ -4945,17 +4931,16 @@
               <w:noProof/>
               <w:sz w:val="22"/>
               <w:szCs w:val="22"/>
-              <w:lang w:eastAsia="ru-UA"/>
+              <w:lang w:val="ru-UA" w:eastAsia="ru-UA"/>
             </w:rPr>
           </w:pPr>
-          <w:hyperlink w:anchor="_Toc96696440" w:history="1">
+          <w:hyperlink w:anchor="_Toc97291814" w:history="1">
             <w:r>
               <w:rPr>
                 <w:rStyle w:val="ad"/>
                 <w:noProof/>
-                <w:lang w:eastAsia="ru-UA"/>
-              </w:rPr>
-              <w:t>Висновки</w:t>
+              </w:rPr>
+              <w:t>8 Створення користувачів бази даних</w:t>
             </w:r>
             <w:r>
               <w:rPr>
@@ -4976,7 +4961,7 @@
                 <w:noProof/>
                 <w:webHidden/>
               </w:rPr>
-              <w:instrText xml:space="preserve"> PAGEREF _Toc96696440 \h </w:instrText>
+              <w:instrText xml:space="preserve"> PAGEREF _Toc97291814 \h </w:instrText>
             </w:r>
             <w:r>
               <w:rPr>
@@ -4996,7 +4981,214 @@
                 <w:noProof/>
                 <w:webHidden/>
               </w:rPr>
-              <w:t>46</w:t>
+              <w:t>49</w:t>
+            </w:r>
+            <w:r>
+              <w:rPr>
+                <w:noProof/>
+                <w:webHidden/>
+              </w:rPr>
+              <w:fldChar w:fldCharType="end"/>
+            </w:r>
+          </w:hyperlink>
+        </w:p>
+        <w:p>
+          <w:pPr>
+            <w:pStyle w:val="21"/>
+            <w:rPr>
+              <w:rFonts w:asciiTheme="minorHAnsi" w:eastAsiaTheme="minorEastAsia" w:hAnsiTheme="minorHAnsi" w:cstheme="minorBidi"/>
+              <w:noProof/>
+              <w:sz w:val="22"/>
+              <w:szCs w:val="22"/>
+              <w:lang w:val="ru-UA" w:eastAsia="ru-UA"/>
+            </w:rPr>
+          </w:pPr>
+          <w:hyperlink w:anchor="_Toc97291815" w:history="1">
+            <w:r>
+              <w:rPr>
+                <w:rStyle w:val="ad"/>
+                <w:noProof/>
+              </w:rPr>
+              <w:t>8.1 Створення користувача RegistrarUser</w:t>
+            </w:r>
+            <w:r>
+              <w:rPr>
+                <w:noProof/>
+                <w:webHidden/>
+              </w:rPr>
+              <w:tab/>
+            </w:r>
+            <w:r>
+              <w:rPr>
+                <w:noProof/>
+                <w:webHidden/>
+              </w:rPr>
+              <w:fldChar w:fldCharType="begin"/>
+            </w:r>
+            <w:r>
+              <w:rPr>
+                <w:noProof/>
+                <w:webHidden/>
+              </w:rPr>
+              <w:instrText xml:space="preserve"> PAGEREF _Toc97291815 \h </w:instrText>
+            </w:r>
+            <w:r>
+              <w:rPr>
+                <w:noProof/>
+                <w:webHidden/>
+              </w:rPr>
+            </w:r>
+            <w:r>
+              <w:rPr>
+                <w:noProof/>
+                <w:webHidden/>
+              </w:rPr>
+              <w:fldChar w:fldCharType="separate"/>
+            </w:r>
+            <w:r>
+              <w:rPr>
+                <w:noProof/>
+                <w:webHidden/>
+              </w:rPr>
+              <w:t>49</w:t>
+            </w:r>
+            <w:r>
+              <w:rPr>
+                <w:noProof/>
+                <w:webHidden/>
+              </w:rPr>
+              <w:fldChar w:fldCharType="end"/>
+            </w:r>
+          </w:hyperlink>
+        </w:p>
+        <w:p>
+          <w:pPr>
+            <w:pStyle w:val="21"/>
+            <w:rPr>
+              <w:rFonts w:asciiTheme="minorHAnsi" w:eastAsiaTheme="minorEastAsia" w:hAnsiTheme="minorHAnsi" w:cstheme="minorBidi"/>
+              <w:noProof/>
+              <w:sz w:val="22"/>
+              <w:szCs w:val="22"/>
+              <w:lang w:val="ru-UA" w:eastAsia="ru-UA"/>
+            </w:rPr>
+          </w:pPr>
+          <w:hyperlink w:anchor="_Toc97291816" w:history="1">
+            <w:r>
+              <w:rPr>
+                <w:rStyle w:val="ad"/>
+                <w:noProof/>
+              </w:rPr>
+              <w:t>8.2 Створення користувача LandRegistrarUser</w:t>
+            </w:r>
+            <w:r>
+              <w:rPr>
+                <w:noProof/>
+                <w:webHidden/>
+              </w:rPr>
+              <w:tab/>
+            </w:r>
+            <w:r>
+              <w:rPr>
+                <w:noProof/>
+                <w:webHidden/>
+              </w:rPr>
+              <w:fldChar w:fldCharType="begin"/>
+            </w:r>
+            <w:r>
+              <w:rPr>
+                <w:noProof/>
+                <w:webHidden/>
+              </w:rPr>
+              <w:instrText xml:space="preserve"> PAGEREF _Toc97291816 \h </w:instrText>
+            </w:r>
+            <w:r>
+              <w:rPr>
+                <w:noProof/>
+                <w:webHidden/>
+              </w:rPr>
+            </w:r>
+            <w:r>
+              <w:rPr>
+                <w:noProof/>
+                <w:webHidden/>
+              </w:rPr>
+              <w:fldChar w:fldCharType="separate"/>
+            </w:r>
+            <w:r>
+              <w:rPr>
+                <w:noProof/>
+                <w:webHidden/>
+              </w:rPr>
+              <w:t>50</w:t>
+            </w:r>
+            <w:r>
+              <w:rPr>
+                <w:noProof/>
+                <w:webHidden/>
+              </w:rPr>
+              <w:fldChar w:fldCharType="end"/>
+            </w:r>
+          </w:hyperlink>
+        </w:p>
+        <w:p>
+          <w:pPr>
+            <w:pStyle w:val="21"/>
+            <w:rPr>
+              <w:rFonts w:asciiTheme="minorHAnsi" w:eastAsiaTheme="minorEastAsia" w:hAnsiTheme="minorHAnsi" w:cstheme="minorBidi"/>
+              <w:noProof/>
+              <w:sz w:val="22"/>
+              <w:szCs w:val="22"/>
+              <w:lang w:val="ru-UA" w:eastAsia="ru-UA"/>
+            </w:rPr>
+          </w:pPr>
+          <w:hyperlink w:anchor="_Toc97291817" w:history="1">
+            <w:r>
+              <w:rPr>
+                <w:rStyle w:val="ad"/>
+                <w:noProof/>
+              </w:rPr>
+              <w:t>8.3 Створення користувача AdminUser</w:t>
+            </w:r>
+            <w:r>
+              <w:rPr>
+                <w:noProof/>
+                <w:webHidden/>
+              </w:rPr>
+              <w:tab/>
+            </w:r>
+            <w:r>
+              <w:rPr>
+                <w:noProof/>
+                <w:webHidden/>
+              </w:rPr>
+              <w:fldChar w:fldCharType="begin"/>
+            </w:r>
+            <w:r>
+              <w:rPr>
+                <w:noProof/>
+                <w:webHidden/>
+              </w:rPr>
+              <w:instrText xml:space="preserve"> PAGEREF _Toc97291817 \h </w:instrText>
+            </w:r>
+            <w:r>
+              <w:rPr>
+                <w:noProof/>
+                <w:webHidden/>
+              </w:rPr>
+            </w:r>
+            <w:r>
+              <w:rPr>
+                <w:noProof/>
+                <w:webHidden/>
+              </w:rPr>
+              <w:fldChar w:fldCharType="separate"/>
+            </w:r>
+            <w:r>
+              <w:rPr>
+                <w:noProof/>
+                <w:webHidden/>
+              </w:rPr>
+              <w:t>51</w:t>
             </w:r>
             <w:r>
               <w:rPr>
@@ -5015,17 +5207,16 @@
               <w:noProof/>
               <w:sz w:val="22"/>
               <w:szCs w:val="22"/>
-              <w:lang w:eastAsia="ru-UA"/>
+              <w:lang w:val="ru-UA" w:eastAsia="ru-UA"/>
             </w:rPr>
           </w:pPr>
-          <w:hyperlink w:anchor="_Toc96696441" w:history="1">
+          <w:hyperlink w:anchor="_Toc97291818" w:history="1">
             <w:r>
               <w:rPr>
                 <w:rStyle w:val="ad"/>
                 <w:noProof/>
-                <w:lang w:eastAsia="ru-UA"/>
-              </w:rPr>
-              <w:t>Перелік посилань</w:t>
+              </w:rPr>
+              <w:t>9 Оптимізація швидкості запитів через використання індексів</w:t>
             </w:r>
             <w:r>
               <w:rPr>
@@ -5046,7 +5237,7 @@
                 <w:noProof/>
                 <w:webHidden/>
               </w:rPr>
-              <w:instrText xml:space="preserve"> PAGEREF _Toc96696441 \h </w:instrText>
+              <w:instrText xml:space="preserve"> PAGEREF _Toc97291818 \h </w:instrText>
             </w:r>
             <w:r>
               <w:rPr>
@@ -5066,7 +5257,7 @@
                 <w:noProof/>
                 <w:webHidden/>
               </w:rPr>
-              <w:t>47</w:t>
+              <w:t>53</w:t>
             </w:r>
             <w:r>
               <w:rPr>
@@ -5085,24 +5276,87 @@
               <w:noProof/>
               <w:sz w:val="22"/>
               <w:szCs w:val="22"/>
-              <w:lang w:eastAsia="ru-UA"/>
+              <w:lang w:val="ru-UA" w:eastAsia="ru-UA"/>
             </w:rPr>
           </w:pPr>
-          <w:hyperlink w:anchor="_Toc96696442" w:history="1">
+          <w:hyperlink w:anchor="_Toc97291819" w:history="1">
             <w:r>
               <w:rPr>
                 <w:rStyle w:val="ad"/>
                 <w:noProof/>
                 <w:lang w:eastAsia="ru-UA"/>
               </w:rPr>
-              <w:t xml:space="preserve">Додаток А </w:t>
-            </w:r>
+              <w:t>Висновки</w:t>
+            </w:r>
+            <w:r>
+              <w:rPr>
+                <w:noProof/>
+                <w:webHidden/>
+              </w:rPr>
+              <w:tab/>
+            </w:r>
+            <w:r>
+              <w:rPr>
+                <w:noProof/>
+                <w:webHidden/>
+              </w:rPr>
+              <w:fldChar w:fldCharType="begin"/>
+            </w:r>
+            <w:r>
+              <w:rPr>
+                <w:noProof/>
+                <w:webHidden/>
+              </w:rPr>
+              <w:instrText xml:space="preserve"> PAGEREF _Toc97291819 \h </w:instrText>
+            </w:r>
+            <w:r>
+              <w:rPr>
+                <w:noProof/>
+                <w:webHidden/>
+              </w:rPr>
+            </w:r>
+            <w:r>
+              <w:rPr>
+                <w:noProof/>
+                <w:webHidden/>
+              </w:rPr>
+              <w:fldChar w:fldCharType="separate"/>
+            </w:r>
+            <w:r>
+              <w:rPr>
+                <w:noProof/>
+                <w:webHidden/>
+              </w:rPr>
+              <w:t>54</w:t>
+            </w:r>
+            <w:r>
+              <w:rPr>
+                <w:noProof/>
+                <w:webHidden/>
+              </w:rPr>
+              <w:fldChar w:fldCharType="end"/>
+            </w:r>
+          </w:hyperlink>
+        </w:p>
+        <w:p>
+          <w:pPr>
+            <w:pStyle w:val="12"/>
+            <w:rPr>
+              <w:rFonts w:asciiTheme="minorHAnsi" w:eastAsiaTheme="minorEastAsia" w:hAnsiTheme="minorHAnsi" w:cstheme="minorBidi"/>
+              <w:noProof/>
+              <w:sz w:val="22"/>
+              <w:szCs w:val="22"/>
+              <w:lang w:val="ru-UA" w:eastAsia="ru-UA"/>
+            </w:rPr>
+          </w:pPr>
+          <w:hyperlink w:anchor="_Toc97291820" w:history="1">
             <w:r>
               <w:rPr>
                 <w:rStyle w:val="ad"/>
                 <w:noProof/>
-              </w:rPr>
-              <w:t>Тексти програмного коду</w:t>
+                <w:lang w:eastAsia="ru-UA"/>
+              </w:rPr>
+              <w:t>Перелік посилань</w:t>
             </w:r>
             <w:r>
               <w:rPr>
@@ -5123,7 +5377,7 @@
                 <w:noProof/>
                 <w:webHidden/>
               </w:rPr>
-              <w:instrText xml:space="preserve"> PAGEREF _Toc96696442 \h </w:instrText>
+              <w:instrText xml:space="preserve"> PAGEREF _Toc97291820 \h </w:instrText>
             </w:r>
             <w:r>
               <w:rPr>
@@ -5143,7 +5397,84 @@
                 <w:noProof/>
                 <w:webHidden/>
               </w:rPr>
-              <w:t>48</w:t>
+              <w:t>56</w:t>
+            </w:r>
+            <w:r>
+              <w:rPr>
+                <w:noProof/>
+                <w:webHidden/>
+              </w:rPr>
+              <w:fldChar w:fldCharType="end"/>
+            </w:r>
+          </w:hyperlink>
+        </w:p>
+        <w:p>
+          <w:pPr>
+            <w:pStyle w:val="12"/>
+            <w:rPr>
+              <w:rFonts w:asciiTheme="minorHAnsi" w:eastAsiaTheme="minorEastAsia" w:hAnsiTheme="minorHAnsi" w:cstheme="minorBidi"/>
+              <w:noProof/>
+              <w:sz w:val="22"/>
+              <w:szCs w:val="22"/>
+              <w:lang w:val="ru-UA" w:eastAsia="ru-UA"/>
+            </w:rPr>
+          </w:pPr>
+          <w:hyperlink w:anchor="_Toc97291821" w:history="1">
+            <w:r>
+              <w:rPr>
+                <w:rStyle w:val="ad"/>
+                <w:noProof/>
+                <w:lang w:eastAsia="ru-UA"/>
+              </w:rPr>
+              <w:t xml:space="preserve">Додаток А </w:t>
+            </w:r>
+            <w:r>
+              <w:rPr>
+                <w:rStyle w:val="ad"/>
+                <w:noProof/>
+              </w:rPr>
+              <w:t>Тексти програмного коду</w:t>
+            </w:r>
+            <w:r>
+              <w:rPr>
+                <w:noProof/>
+                <w:webHidden/>
+              </w:rPr>
+              <w:tab/>
+            </w:r>
+            <w:r>
+              <w:rPr>
+                <w:noProof/>
+                <w:webHidden/>
+              </w:rPr>
+              <w:fldChar w:fldCharType="begin"/>
+            </w:r>
+            <w:r>
+              <w:rPr>
+                <w:noProof/>
+                <w:webHidden/>
+              </w:rPr>
+              <w:instrText xml:space="preserve"> PAGEREF _Toc97291821 \h </w:instrText>
+            </w:r>
+            <w:r>
+              <w:rPr>
+                <w:noProof/>
+                <w:webHidden/>
+              </w:rPr>
+            </w:r>
+            <w:r>
+              <w:rPr>
+                <w:noProof/>
+                <w:webHidden/>
+              </w:rPr>
+              <w:fldChar w:fldCharType="separate"/>
+            </w:r>
+            <w:r>
+              <w:rPr>
+                <w:noProof/>
+                <w:webHidden/>
+              </w:rPr>
+              <w:t>57</w:t>
             </w:r>
             <w:r>
               <w:rPr>
@@ -5189,7 +5520,7 @@
           <w:lang w:eastAsia="ru-UA"/>
         </w:rPr>
       </w:pPr>
-      <w:bookmarkStart w:id="1" w:name="_Toc96696424"/>
+      <w:bookmarkStart w:id="1" w:name="_Toc97291798"/>
       <w:r>
         <w:rPr>
           <w:lang w:eastAsia="ru-UA"/>
@@ -5360,7 +5691,7 @@
           <w:lang w:eastAsia="ru-UA"/>
         </w:rPr>
       </w:pPr>
-      <w:bookmarkStart w:id="2" w:name="_Toc96696425"/>
+      <w:bookmarkStart w:id="2" w:name="_Toc97291799"/>
       <w:r>
         <w:rPr>
           <w:lang w:eastAsia="ru-UA"/>
@@ -6838,7 +7169,7 @@
           <w:lang w:eastAsia="ru-UA"/>
         </w:rPr>
       </w:pPr>
-      <w:bookmarkStart w:id="3" w:name="_Toc96696426"/>
+      <w:bookmarkStart w:id="3" w:name="_Toc97291800"/>
       <w:r>
         <w:rPr>
           <w:lang w:eastAsia="ru-UA"/>
@@ -7025,7 +7356,7 @@
         </w:rPr>
       </w:pPr>
       <w:bookmarkStart w:id="4" w:name="_Toc88594249"/>
-      <w:bookmarkStart w:id="5" w:name="_Toc96696427"/>
+      <w:bookmarkStart w:id="5" w:name="_Toc97291801"/>
       <w:r>
         <w:rPr>
           <w:lang w:eastAsia="ru-UA"/>
@@ -7047,7 +7378,7 @@
         <w:pStyle w:val="2"/>
       </w:pPr>
       <w:bookmarkStart w:id="6" w:name="_Toc88594250"/>
-      <w:bookmarkStart w:id="7" w:name="_Toc96696428"/>
+      <w:bookmarkStart w:id="7" w:name="_Toc97291802"/>
       <w:r>
         <w:t>Побудова ER-діаграми</w:t>
       </w:r>
@@ -8034,7 +8365,7 @@
       <w:pPr>
         <w:pStyle w:val="2"/>
       </w:pPr>
-      <w:bookmarkStart w:id="8" w:name="_Toc96696429"/>
+      <w:bookmarkStart w:id="8" w:name="_Toc97291803"/>
       <w:r>
         <w:lastRenderedPageBreak/>
         <w:t>Відношення між об’єктами БД</w:t>
@@ -9326,7 +9657,7 @@
         </w:rPr>
       </w:pPr>
       <w:bookmarkStart w:id="9" w:name="_Toc90051127"/>
-      <w:bookmarkStart w:id="10" w:name="_Toc96696430"/>
+      <w:bookmarkStart w:id="10" w:name="_Toc97291804"/>
       <w:r>
         <w:rPr>
           <w:lang w:eastAsia="ru-UA"/>
@@ -9341,7 +9672,7 @@
       <w:pPr>
         <w:pStyle w:val="2"/>
       </w:pPr>
-      <w:bookmarkStart w:id="11" w:name="_Toc96696431"/>
+      <w:bookmarkStart w:id="11" w:name="_Toc97291805"/>
       <w:r>
         <w:t xml:space="preserve">Схеми таблиць </w:t>
       </w:r>
@@ -12498,7 +12829,7 @@
       <w:pPr>
         <w:pStyle w:val="2"/>
       </w:pPr>
-      <w:bookmarkStart w:id="12" w:name="_Toc96696432"/>
+      <w:bookmarkStart w:id="12" w:name="_Toc97291806"/>
       <w:r>
         <w:t>Схема БД</w:t>
       </w:r>
@@ -12609,7 +12940,7 @@
         </w:rPr>
       </w:pPr>
       <w:bookmarkStart w:id="13" w:name="_Toc90051128"/>
-      <w:bookmarkStart w:id="14" w:name="_Toc96696433"/>
+      <w:bookmarkStart w:id="14" w:name="_Toc97291807"/>
       <w:r>
         <w:rPr>
           <w:lang w:eastAsia="ru-UA"/>
@@ -12624,7 +12955,7 @@
       <w:pPr>
         <w:pStyle w:val="2"/>
       </w:pPr>
-      <w:bookmarkStart w:id="15" w:name="_Toc96696434"/>
+      <w:bookmarkStart w:id="15" w:name="_Toc97291808"/>
       <w:r>
         <w:t>Ство</w:t>
       </w:r>
@@ -19339,7 +19670,7 @@
       <w:pPr>
         <w:pStyle w:val="2"/>
       </w:pPr>
-      <w:bookmarkStart w:id="16" w:name="_Toc96696435"/>
+      <w:bookmarkStart w:id="16" w:name="_Toc97291809"/>
       <w:r>
         <w:t>Створення обмежень</w:t>
       </w:r>
@@ -21268,7 +21599,7 @@
       <w:pPr>
         <w:pStyle w:val="1"/>
       </w:pPr>
-      <w:bookmarkStart w:id="17" w:name="_Toc96696436"/>
+      <w:bookmarkStart w:id="17" w:name="_Toc97291810"/>
       <w:r>
         <w:lastRenderedPageBreak/>
         <w:t>Імпорт даних у БД</w:t>
@@ -21916,7 +22247,7 @@
       <w:pPr>
         <w:pStyle w:val="1"/>
       </w:pPr>
-      <w:bookmarkStart w:id="18" w:name="_Toc96696437"/>
+      <w:bookmarkStart w:id="18" w:name="_Toc97291811"/>
       <w:r>
         <w:lastRenderedPageBreak/>
         <w:t>Створення запитів</w:t>
@@ -21927,7 +22258,7 @@
       <w:pPr>
         <w:pStyle w:val="2"/>
       </w:pPr>
-      <w:bookmarkStart w:id="19" w:name="_Toc96696438"/>
+      <w:bookmarkStart w:id="19" w:name="_Toc97291812"/>
       <w:r>
         <w:t xml:space="preserve">Створення </w:t>
       </w:r>
@@ -22526,13 +22857,7 @@
         <w:rPr>
           <w:lang w:eastAsia="ru-UA"/>
         </w:rPr>
-        <w:t xml:space="preserve"> </w:t>
-      </w:r>
-      <w:r>
-        <w:rPr>
-          <w:lang w:eastAsia="ru-UA"/>
-        </w:rPr>
-        <w:t>реалізований через представлення</w:t>
+        <w:t xml:space="preserve"> реалізований через представлення</w:t>
       </w:r>
       <w:r>
         <w:rPr>
@@ -22736,13 +23061,7 @@
         <w:rPr>
           <w:lang w:eastAsia="ru-UA"/>
         </w:rPr>
-        <w:t xml:space="preserve"> </w:t>
-      </w:r>
-      <w:r>
-        <w:rPr>
-          <w:lang w:eastAsia="ru-UA"/>
-        </w:rPr>
-        <w:t>реалізований через представлення</w:t>
+        <w:t xml:space="preserve"> реалізований через представлення</w:t>
       </w:r>
       <w:r>
         <w:rPr>
@@ -22930,13 +23249,7 @@
         <w:rPr>
           <w:lang w:eastAsia="ru-UA"/>
         </w:rPr>
-        <w:t xml:space="preserve"> </w:t>
-      </w:r>
-      <w:r>
-        <w:rPr>
-          <w:lang w:eastAsia="ru-UA"/>
-        </w:rPr>
-        <w:t>реалізований через представлення</w:t>
+        <w:t xml:space="preserve"> реалізований через представлення</w:t>
       </w:r>
       <w:r>
         <w:rPr>
@@ -23129,13 +23442,7 @@
         <w:rPr>
           <w:lang w:eastAsia="ru-UA"/>
         </w:rPr>
-        <w:t xml:space="preserve"> </w:t>
-      </w:r>
-      <w:r>
-        <w:rPr>
-          <w:lang w:eastAsia="ru-UA"/>
-        </w:rPr>
-        <w:t>реалізований через представлення</w:t>
+        <w:t xml:space="preserve"> реалізований через представлення</w:t>
       </w:r>
       <w:r>
         <w:rPr>
@@ -23356,19 +23663,7 @@
         <w:rPr>
           <w:lang w:eastAsia="ru-UA"/>
         </w:rPr>
-        <w:t xml:space="preserve"> </w:t>
-      </w:r>
-      <w:r>
-        <w:rPr>
-          <w:lang w:eastAsia="ru-UA"/>
-        </w:rPr>
-        <w:t xml:space="preserve">реалізований через </w:t>
-      </w:r>
-      <w:r>
-        <w:rPr>
-          <w:lang w:eastAsia="ru-UA"/>
-        </w:rPr>
-        <w:t xml:space="preserve">процедуру </w:t>
+        <w:t xml:space="preserve"> реалізований через процедуру </w:t>
       </w:r>
       <w:proofErr w:type="spellStart"/>
       <w:r>
@@ -25703,6 +25998,7 @@
       <w:pPr>
         <w:pStyle w:val="2"/>
       </w:pPr>
+      <w:bookmarkStart w:id="20" w:name="_Toc97291813"/>
       <w:r>
         <w:lastRenderedPageBreak/>
         <w:t>Створення</w:t>
@@ -25719,6 +26015,7 @@
       <w:r>
         <w:t>та процедур</w:t>
       </w:r>
+      <w:bookmarkEnd w:id="20"/>
     </w:p>
     <w:p>
       <w:r>
@@ -25797,6 +26094,9 @@
         <w:jc w:val="center"/>
       </w:pPr>
       <w:r>
+        <w:rPr>
+          <w:noProof/>
+        </w:rPr>
         <w:drawing>
           <wp:inline distT="0" distB="0" distL="0" distR="0" wp14:anchorId="6B3D3530" wp14:editId="37DCDDF8">
             <wp:extent cx="5671067" cy="3385457"/>
@@ -25839,16 +26139,7 @@
         <w:jc w:val="center"/>
       </w:pPr>
       <w:r>
-        <w:t>Рисунок 7.</w:t>
-      </w:r>
-      <w:r>
-        <w:t>41</w:t>
-      </w:r>
-      <w:r>
-        <w:t xml:space="preserve"> – Скрипт </w:t>
-      </w:r>
-      <w:r>
-        <w:t>процедури</w:t>
+        <w:t>Рисунок 7.41 – Скрипт процедури</w:t>
       </w:r>
       <w:r>
         <w:t xml:space="preserve"> </w:t>
@@ -25877,6 +26168,9 @@
         <w:jc w:val="center"/>
       </w:pPr>
       <w:r>
+        <w:rPr>
+          <w:noProof/>
+        </w:rPr>
         <w:lastRenderedPageBreak/>
         <w:drawing>
           <wp:inline distT="0" distB="0" distL="0" distR="0" wp14:anchorId="18D6A19A" wp14:editId="6F58257B">
@@ -25926,13 +26220,7 @@
         <w:t>2</w:t>
       </w:r>
       <w:r>
-        <w:t xml:space="preserve"> – Скрипт </w:t>
-      </w:r>
-      <w:r>
-        <w:t>тригера</w:t>
-      </w:r>
-      <w:r>
-        <w:t xml:space="preserve"> </w:t>
+        <w:t xml:space="preserve"> – Скрипт тригера </w:t>
       </w:r>
       <w:proofErr w:type="spellStart"/>
       <w:r>
@@ -25995,6 +26283,9 @@
         <w:jc w:val="center"/>
       </w:pPr>
       <w:r>
+        <w:rPr>
+          <w:noProof/>
+        </w:rPr>
         <w:drawing>
           <wp:inline distT="0" distB="0" distL="0" distR="0" wp14:anchorId="20A8676F" wp14:editId="553B1BFD">
             <wp:extent cx="4577367" cy="4593772"/>
@@ -26037,16 +26328,7 @@
         <w:pStyle w:val="aff4"/>
       </w:pPr>
       <w:r>
-        <w:t>Рисунок 7.4</w:t>
-      </w:r>
-      <w:r>
-        <w:t>3</w:t>
-      </w:r>
-      <w:r>
-        <w:t xml:space="preserve"> – Скрипт процедури </w:t>
-      </w:r>
-      <w:r>
-        <w:t>CheckStatusByFullname частина 1</w:t>
+        <w:t>Рисунок 7.43 – Скрипт процедури CheckStatusByFullname частина 1</w:t>
       </w:r>
     </w:p>
     <w:p>
@@ -26097,16 +26379,7 @@
         <w:pStyle w:val="aff4"/>
       </w:pPr>
       <w:r>
-        <w:t>Рисунок 7.4</w:t>
-      </w:r>
-      <w:r>
-        <w:t>4</w:t>
-      </w:r>
-      <w:r>
-        <w:t xml:space="preserve"> – Скрипт процедури CheckStatusByFullname частина </w:t>
-      </w:r>
-      <w:r>
-        <w:t>2</w:t>
+        <w:t>Рисунок 7.44 – Скрипт процедури CheckStatusByFullname частина 2</w:t>
       </w:r>
     </w:p>
     <w:p>
@@ -26117,6 +26390,9 @@
         <w:jc w:val="center"/>
       </w:pPr>
       <w:r>
+        <w:rPr>
+          <w:noProof/>
+        </w:rPr>
         <w:drawing>
           <wp:inline distT="0" distB="0" distL="0" distR="0" wp14:anchorId="1C4086B8" wp14:editId="727D04BA">
             <wp:extent cx="5229955" cy="1428949"/>
@@ -26159,22 +26435,7 @@
         <w:pStyle w:val="aff4"/>
       </w:pPr>
       <w:r>
-        <w:t>Рисунок 7.4</w:t>
-      </w:r>
-      <w:r>
-        <w:t>5</w:t>
-      </w:r>
-      <w:r>
-        <w:t xml:space="preserve"> – </w:t>
-      </w:r>
-      <w:r>
-        <w:t>Результат виконання</w:t>
-      </w:r>
-      <w:r>
-        <w:t xml:space="preserve"> CheckStatusByFullname </w:t>
-      </w:r>
-      <w:r>
-        <w:t>для @name = ‘Rosella’ та @surname = ‘Speak’</w:t>
+        <w:t>Рисунок 7.45 – Результат виконання CheckStatusByFullname для @name = ‘Rosella’ та @surname = ‘Speak’</w:t>
       </w:r>
     </w:p>
     <w:p>
@@ -26220,6 +26481,9 @@
         <w:jc w:val="center"/>
       </w:pPr>
       <w:r>
+        <w:rPr>
+          <w:noProof/>
+        </w:rPr>
         <w:drawing>
           <wp:inline distT="0" distB="0" distL="0" distR="0" wp14:anchorId="4DB164BE" wp14:editId="6F0232E4">
             <wp:extent cx="6119495" cy="2734945"/>
@@ -26266,13 +26530,7 @@
         <w:jc w:val="center"/>
       </w:pPr>
       <w:r>
-        <w:t>Рисунок 7.4</w:t>
-      </w:r>
-      <w:r>
-        <w:t>6</w:t>
-      </w:r>
-      <w:r>
-        <w:t xml:space="preserve"> – Скрипт процедури </w:t>
+        <w:t xml:space="preserve">Рисунок 7.46 – Скрипт процедури </w:t>
       </w:r>
       <w:proofErr w:type="spellStart"/>
       <w:r>
@@ -26289,6 +26547,9 @@
         <w:jc w:val="center"/>
       </w:pPr>
       <w:r>
+        <w:rPr>
+          <w:noProof/>
+        </w:rPr>
         <w:drawing>
           <wp:inline distT="0" distB="0" distL="0" distR="0" wp14:anchorId="31DC9DF7" wp14:editId="77A4E07F">
             <wp:extent cx="5792008" cy="790685"/>
@@ -26331,22 +26592,7 @@
         <w:pStyle w:val="aff4"/>
       </w:pPr>
       <w:r>
-        <w:t>Рисунок 7.4</w:t>
-      </w:r>
-      <w:r>
-        <w:t>7</w:t>
-      </w:r>
-      <w:r>
-        <w:t xml:space="preserve"> – Результат виконання</w:t>
-      </w:r>
-      <w:r>
-        <w:t xml:space="preserve"> getActsByRegistrarID </w:t>
-      </w:r>
-      <w:r>
-        <w:t>для @</w:t>
-      </w:r>
-      <w:r>
-        <w:t>regID = 3</w:t>
+        <w:t>Рисунок 7.47 – Результат виконання getActsByRegistrarID для @regID = 3</w:t>
       </w:r>
     </w:p>
     <w:p>
@@ -26390,6 +26636,9 @@
         <w:jc w:val="center"/>
       </w:pPr>
       <w:r>
+        <w:rPr>
+          <w:noProof/>
+        </w:rPr>
         <w:lastRenderedPageBreak/>
         <w:drawing>
           <wp:inline distT="0" distB="0" distL="0" distR="0" wp14:anchorId="68B05260" wp14:editId="15426B96">
@@ -26437,13 +26686,7 @@
         <w:jc w:val="center"/>
       </w:pPr>
       <w:r>
-        <w:t>Рисунок 7.4</w:t>
-      </w:r>
-      <w:r>
-        <w:t>8</w:t>
-      </w:r>
-      <w:r>
-        <w:t xml:space="preserve"> – Скрипт процедури </w:t>
+        <w:t xml:space="preserve">Рисунок 7.48 – Скрипт процедури </w:t>
       </w:r>
       <w:proofErr w:type="spellStart"/>
       <w:r>
@@ -26460,6 +26703,9 @@
         <w:jc w:val="center"/>
       </w:pPr>
       <w:r>
+        <w:rPr>
+          <w:noProof/>
+        </w:rPr>
         <w:drawing>
           <wp:inline distT="0" distB="0" distL="0" distR="0" wp14:anchorId="51F27288" wp14:editId="708D8C1D">
             <wp:extent cx="6365076" cy="293915"/>
@@ -26508,22 +26754,7 @@
         <w:t>9</w:t>
       </w:r>
       <w:r>
-        <w:t xml:space="preserve"> – Результат виконання GetBasicAboutLandByLandID</w:t>
-      </w:r>
-      <w:r>
-        <w:t xml:space="preserve"> </w:t>
-      </w:r>
-      <w:r>
-        <w:t>для @</w:t>
-      </w:r>
-      <w:r>
-        <w:t>land</w:t>
-      </w:r>
-      <w:r>
-        <w:t>ID</w:t>
-      </w:r>
-      <w:r>
-        <w:t>=16</w:t>
+        <w:t xml:space="preserve"> – Результат виконання GetBasicAboutLandByLandID для @landID=16</w:t>
       </w:r>
     </w:p>
     <w:p>
@@ -26535,6 +26766,9 @@
         <w:jc w:val="center"/>
       </w:pPr>
       <w:r>
+        <w:rPr>
+          <w:noProof/>
+        </w:rPr>
         <w:drawing>
           <wp:inline distT="0" distB="0" distL="0" distR="0" wp14:anchorId="76466B64" wp14:editId="0692C4C2">
             <wp:extent cx="3829584" cy="2333951"/>
@@ -26581,13 +26815,7 @@
         <w:jc w:val="center"/>
       </w:pPr>
       <w:r>
-        <w:t>Рисунок 7.</w:t>
-      </w:r>
-      <w:r>
-        <w:t>50</w:t>
-      </w:r>
-      <w:r>
-        <w:t xml:space="preserve"> – Скрипт процедури </w:t>
+        <w:t xml:space="preserve">Рисунок 7.50 – Скрипт процедури </w:t>
       </w:r>
       <w:proofErr w:type="spellStart"/>
       <w:r>
@@ -26604,6 +26832,9 @@
         <w:jc w:val="center"/>
       </w:pPr>
       <w:r>
+        <w:rPr>
+          <w:noProof/>
+        </w:rPr>
         <w:lastRenderedPageBreak/>
         <w:drawing>
           <wp:inline distT="0" distB="0" distL="0" distR="0" wp14:anchorId="42098C4E" wp14:editId="03585D43">
@@ -26647,13 +26878,7 @@
         <w:pStyle w:val="aff4"/>
       </w:pPr>
       <w:r>
-        <w:t>Рисунок 7.49 – Результат виконання GetObjectsAndResourceInfoByLandID</w:t>
-      </w:r>
-      <w:r>
-        <w:t xml:space="preserve"> </w:t>
-      </w:r>
-      <w:r>
-        <w:t>для @landID=16</w:t>
+        <w:t>Рисунок 7.49 – Результат виконання GetObjectsAndResourceInfoByLandID для @landID=16</w:t>
       </w:r>
     </w:p>
     <w:p>
@@ -26671,10 +26896,12 @@
       <w:pPr>
         <w:pStyle w:val="1"/>
       </w:pPr>
+      <w:bookmarkStart w:id="21" w:name="_Toc97291814"/>
       <w:r>
         <w:lastRenderedPageBreak/>
         <w:t>Створення користувачів бази даних</w:t>
       </w:r>
+      <w:bookmarkEnd w:id="21"/>
     </w:p>
     <w:p>
       <w:r>
@@ -26688,6 +26915,7 @@
       <w:pPr>
         <w:pStyle w:val="2"/>
       </w:pPr>
+      <w:bookmarkStart w:id="22" w:name="_Toc97291815"/>
       <w:r>
         <w:t xml:space="preserve">Створення користувача </w:t>
       </w:r>
@@ -26695,6 +26923,7 @@
       <w:r>
         <w:t>RegistrarUser</w:t>
       </w:r>
+      <w:bookmarkEnd w:id="22"/>
       <w:proofErr w:type="spellEnd"/>
     </w:p>
     <w:p>
@@ -27912,6 +28141,7 @@
       <w:pPr>
         <w:pStyle w:val="2"/>
       </w:pPr>
+      <w:bookmarkStart w:id="23" w:name="_Toc97291816"/>
       <w:r>
         <w:t xml:space="preserve">Створення </w:t>
       </w:r>
@@ -27922,6 +28152,7 @@
       <w:r>
         <w:t>LandRegistrarUser</w:t>
       </w:r>
+      <w:bookmarkEnd w:id="23"/>
       <w:proofErr w:type="spellEnd"/>
     </w:p>
     <w:p>
@@ -27934,19 +28165,7 @@
       </w:r>
       <w:proofErr w:type="spellEnd"/>
       <w:r>
-        <w:t xml:space="preserve"> </w:t>
-      </w:r>
-      <w:r>
-        <w:t>(потребує повний доступ</w:t>
-      </w:r>
-      <w:r>
-        <w:t xml:space="preserve"> без можливості видалення</w:t>
-      </w:r>
-      <w:r>
-        <w:t>)</w:t>
-      </w:r>
-      <w:r>
-        <w:t xml:space="preserve"> та з інформацією пов’язаною з нею: </w:t>
+        <w:t xml:space="preserve"> (потребує повний доступ без можливості видалення) та з інформацією пов’язаною з нею: </w:t>
       </w:r>
       <w:proofErr w:type="spellStart"/>
       <w:r>
@@ -27994,25 +28213,7 @@
       </w:r>
       <w:proofErr w:type="spellEnd"/>
       <w:r>
-        <w:t xml:space="preserve"> спеціально для цієї ролі, </w:t>
-      </w:r>
-      <w:r>
-        <w:t>що бул</w:t>
-      </w:r>
-      <w:r>
-        <w:t>и</w:t>
-      </w:r>
-      <w:r>
-        <w:t xml:space="preserve"> описан</w:t>
-      </w:r>
-      <w:r>
-        <w:t>і</w:t>
-      </w:r>
-      <w:r>
-        <w:t xml:space="preserve"> у розділі «Створення запитів</w:t>
-      </w:r>
-      <w:r>
-        <w:t>». Також додаємо доступ до додаткових представлень та процедур пов’язані із земельною ділянкою:</w:t>
+        <w:t xml:space="preserve"> спеціально для цієї ролі, що були описані у розділі «Створення запитів». Також додаємо доступ до додаткових представлень та процедур пов’язані із земельною ділянкою:</w:t>
       </w:r>
     </w:p>
     <w:p>
@@ -29013,6 +29214,7 @@
       <w:pPr>
         <w:pStyle w:val="2"/>
       </w:pPr>
+      <w:bookmarkStart w:id="24" w:name="_Toc97291817"/>
       <w:r>
         <w:t xml:space="preserve">Створення користувача </w:t>
       </w:r>
@@ -29020,6 +29222,7 @@
       <w:r>
         <w:t>AdminUser</w:t>
       </w:r>
+      <w:bookmarkEnd w:id="24"/>
       <w:proofErr w:type="spellEnd"/>
     </w:p>
     <w:p>
@@ -30617,17 +30820,353 @@
       <w:pPr>
         <w:pStyle w:val="1"/>
       </w:pPr>
+      <w:bookmarkStart w:id="25" w:name="_Toc97291818"/>
       <w:r>
         <w:lastRenderedPageBreak/>
         <w:t>Оптимізація швидкості запитів через використання індексів</w:t>
       </w:r>
+      <w:bookmarkEnd w:id="25"/>
     </w:p>
     <w:p>
       <w:r>
         <w:t>Розглянемо на прикладі наступного запиту його швидкість виконання:</w:t>
       </w:r>
     </w:p>
-    <w:p/>
+    <w:p>
+      <w:proofErr w:type="spellStart"/>
+      <w:r>
+        <w:t>select</w:t>
+      </w:r>
+      <w:proofErr w:type="spellEnd"/>
+      <w:r>
+        <w:t xml:space="preserve"> n.ID </w:t>
+      </w:r>
+      <w:proofErr w:type="spellStart"/>
+      <w:r>
+        <w:t>as</w:t>
+      </w:r>
+      <w:proofErr w:type="spellEnd"/>
+      <w:r>
+        <w:t xml:space="preserve"> </w:t>
+      </w:r>
+      <w:proofErr w:type="spellStart"/>
+      <w:r>
+        <w:t>NaturalID</w:t>
+      </w:r>
+      <w:proofErr w:type="spellEnd"/>
+      <w:r>
+        <w:t xml:space="preserve">, </w:t>
+      </w:r>
+      <w:proofErr w:type="spellStart"/>
+      <w:r>
+        <w:t>n.Surname</w:t>
+      </w:r>
+      <w:proofErr w:type="spellEnd"/>
+    </w:p>
+    <w:p>
+      <w:proofErr w:type="spellStart"/>
+      <w:r>
+        <w:t>from</w:t>
+      </w:r>
+      <w:proofErr w:type="spellEnd"/>
+      <w:r>
+        <w:t xml:space="preserve"> </w:t>
+      </w:r>
+      <w:proofErr w:type="spellStart"/>
+      <w:r>
+        <w:t>Natural</w:t>
+      </w:r>
+      <w:proofErr w:type="spellEnd"/>
+      <w:r>
+        <w:t xml:space="preserve"> n</w:t>
+      </w:r>
+    </w:p>
+    <w:p>
+      <w:proofErr w:type="spellStart"/>
+      <w:r>
+        <w:t>where</w:t>
+      </w:r>
+      <w:proofErr w:type="spellEnd"/>
+      <w:r>
+        <w:t xml:space="preserve"> </w:t>
+      </w:r>
+      <w:proofErr w:type="spellStart"/>
+      <w:r>
+        <w:t>Surname</w:t>
+      </w:r>
+      <w:proofErr w:type="spellEnd"/>
+      <w:r>
+        <w:t xml:space="preserve"> </w:t>
+      </w:r>
+      <w:proofErr w:type="spellStart"/>
+      <w:r>
+        <w:t>in</w:t>
+      </w:r>
+      <w:proofErr w:type="spellEnd"/>
+      <w:r>
+        <w:t xml:space="preserve"> ('</w:t>
+      </w:r>
+      <w:proofErr w:type="spellStart"/>
+      <w:r>
+        <w:t>Wemyss</w:t>
+      </w:r>
+      <w:proofErr w:type="spellEnd"/>
+      <w:r>
+        <w:t>', '</w:t>
+      </w:r>
+      <w:proofErr w:type="spellStart"/>
+      <w:r>
+        <w:t>Heddy</w:t>
+      </w:r>
+      <w:proofErr w:type="spellEnd"/>
+      <w:r>
+        <w:t>', '</w:t>
+      </w:r>
+      <w:proofErr w:type="spellStart"/>
+      <w:r>
+        <w:t>Trench</w:t>
+      </w:r>
+      <w:proofErr w:type="spellEnd"/>
+      <w:r>
+        <w:t>', '</w:t>
+      </w:r>
+      <w:proofErr w:type="spellStart"/>
+      <w:r>
+        <w:t>Coyte</w:t>
+      </w:r>
+      <w:proofErr w:type="spellEnd"/>
+      <w:r>
+        <w:t>', '</w:t>
+      </w:r>
+      <w:proofErr w:type="spellStart"/>
+      <w:r>
+        <w:t>Soar</w:t>
+      </w:r>
+      <w:proofErr w:type="spellEnd"/>
+      <w:r>
+        <w:t>', '</w:t>
+      </w:r>
+      <w:proofErr w:type="spellStart"/>
+      <w:r>
+        <w:t>Sagrott</w:t>
+      </w:r>
+      <w:proofErr w:type="spellEnd"/>
+      <w:r>
+        <w:t>')</w:t>
+      </w:r>
+    </w:p>
+    <w:p>
+      <w:pPr>
+        <w:jc w:val="center"/>
+      </w:pPr>
+      <w:proofErr w:type="spellStart"/>
+      <w:r>
+        <w:t>go</w:t>
+      </w:r>
+      <w:proofErr w:type="spellEnd"/>
+      <w:r>
+        <w:drawing>
+          <wp:inline distT="0" distB="0" distL="0" distR="0" wp14:anchorId="43E29ED3" wp14:editId="67F3DA4B">
+            <wp:extent cx="5506218" cy="6049219"/>
+            <wp:effectExtent l="0" t="0" r="0" b="8890"/>
+            <wp:docPr id="19" name="Рисунок 19"/>
+            <wp:cNvGraphicFramePr>
+              <a:graphicFrameLocks xmlns:a="http://schemas.openxmlformats.org/drawingml/2006/main" noChangeAspect="1"/>
+            </wp:cNvGraphicFramePr>
+            <a:graphic xmlns:a="http://schemas.openxmlformats.org/drawingml/2006/main">
+              <a:graphicData uri="http://schemas.openxmlformats.org/drawingml/2006/picture">
+                <pic:pic xmlns:pic="http://schemas.openxmlformats.org/drawingml/2006/picture">
+                  <pic:nvPicPr>
+                    <pic:cNvPr id="1" name=""/>
+                    <pic:cNvPicPr/>
+                  </pic:nvPicPr>
+                  <pic:blipFill>
+                    <a:blip r:embed="rId67"/>
+                    <a:stretch>
+                      <a:fillRect/>
+                    </a:stretch>
+                  </pic:blipFill>
+                  <pic:spPr>
+                    <a:xfrm>
+                      <a:off x="0" y="0"/>
+                      <a:ext cx="5506218" cy="6049219"/>
+                    </a:xfrm>
+                    <a:prstGeom prst="rect">
+                      <a:avLst/>
+                    </a:prstGeom>
+                  </pic:spPr>
+                </pic:pic>
+              </a:graphicData>
+            </a:graphic>
+          </wp:inline>
+        </w:drawing>
+      </w:r>
+    </w:p>
+    <w:p>
+      <w:pPr>
+        <w:pStyle w:val="aff4"/>
+      </w:pPr>
+      <w:r>
+        <w:t xml:space="preserve">Рисунок </w:t>
+      </w:r>
+      <w:r>
+        <w:rPr>
+          <w:lang w:val="ru-RU"/>
+        </w:rPr>
+        <w:t>9.1</w:t>
+      </w:r>
+      <w:r>
+        <w:t xml:space="preserve"> – </w:t>
+      </w:r>
+      <w:r>
+        <w:t>Параметри при виконанні скрипту без індексу</w:t>
+      </w:r>
+    </w:p>
+    <w:p>
+      <w:pPr>
+        <w:pStyle w:val="aff4"/>
+        <w:jc w:val="left"/>
+      </w:pPr>
+      <w:r>
+        <w:tab/>
+        <w:t xml:space="preserve">Створимо індекс для таблиці </w:t>
+      </w:r>
+      <w:r>
+        <w:rPr>
+          <w:lang w:val="en-US"/>
+        </w:rPr>
+        <w:t>Natural</w:t>
+      </w:r>
+      <w:r>
+        <w:rPr>
+          <w:lang w:val="ru-RU"/>
+        </w:rPr>
+        <w:t xml:space="preserve"> </w:t>
+      </w:r>
+      <w:r>
+        <w:t xml:space="preserve">за </w:t>
+      </w:r>
+      <w:r>
+        <w:rPr>
+          <w:lang w:val="en-US"/>
+        </w:rPr>
+        <w:t>Surname</w:t>
+      </w:r>
+      <w:r>
+        <w:t>:</w:t>
+      </w:r>
+    </w:p>
+    <w:p>
+      <w:pPr>
+        <w:pStyle w:val="aff4"/>
+        <w:ind w:firstLine="720"/>
+        <w:jc w:val="left"/>
+      </w:pPr>
+      <w:r>
+        <w:t xml:space="preserve">create index NaturalID on Natural(Surname) </w:t>
+      </w:r>
+    </w:p>
+    <w:p>
+      <w:pPr>
+        <w:pStyle w:val="aff4"/>
+        <w:rPr>
+          <w:lang w:val="en-US"/>
+        </w:rPr>
+      </w:pPr>
+      <w:r>
+        <w:rPr>
+          <w:lang w:val="en-US"/>
+        </w:rPr>
+        <w:lastRenderedPageBreak/>
+        <w:drawing>
+          <wp:inline distT="0" distB="0" distL="0" distR="0" wp14:anchorId="381A88EC" wp14:editId="6D0392FC">
+            <wp:extent cx="5296639" cy="6430272"/>
+            <wp:effectExtent l="0" t="0" r="0" b="8890"/>
+            <wp:docPr id="36" name="Рисунок 36"/>
+            <wp:cNvGraphicFramePr>
+              <a:graphicFrameLocks xmlns:a="http://schemas.openxmlformats.org/drawingml/2006/main" noChangeAspect="1"/>
+            </wp:cNvGraphicFramePr>
+            <a:graphic xmlns:a="http://schemas.openxmlformats.org/drawingml/2006/main">
+              <a:graphicData uri="http://schemas.openxmlformats.org/drawingml/2006/picture">
+                <pic:pic xmlns:pic="http://schemas.openxmlformats.org/drawingml/2006/picture">
+                  <pic:nvPicPr>
+                    <pic:cNvPr id="1" name=""/>
+                    <pic:cNvPicPr/>
+                  </pic:nvPicPr>
+                  <pic:blipFill>
+                    <a:blip r:embed="rId68"/>
+                    <a:stretch>
+                      <a:fillRect/>
+                    </a:stretch>
+                  </pic:blipFill>
+                  <pic:spPr>
+                    <a:xfrm>
+                      <a:off x="0" y="0"/>
+                      <a:ext cx="5296639" cy="6430272"/>
+                    </a:xfrm>
+                    <a:prstGeom prst="rect">
+                      <a:avLst/>
+                    </a:prstGeom>
+                  </pic:spPr>
+                </pic:pic>
+              </a:graphicData>
+            </a:graphic>
+          </wp:inline>
+        </w:drawing>
+      </w:r>
+    </w:p>
+    <w:p>
+      <w:pPr>
+        <w:pStyle w:val="aff4"/>
+      </w:pPr>
+      <w:r>
+        <w:t xml:space="preserve">Рисунок </w:t>
+      </w:r>
+      <w:r>
+        <w:rPr>
+          <w:lang w:val="ru-RU"/>
+        </w:rPr>
+        <w:t>9.</w:t>
+      </w:r>
+      <w:r>
+        <w:rPr>
+          <w:lang w:val="ru-RU"/>
+        </w:rPr>
+        <w:t>2</w:t>
+      </w:r>
+      <w:r>
+        <w:t xml:space="preserve"> – </w:t>
+      </w:r>
+      <w:r>
+        <w:t>Параметри при виконанні</w:t>
+      </w:r>
+      <w:r>
+        <w:rPr>
+          <w:lang w:val="ru-RU"/>
+        </w:rPr>
+        <w:t xml:space="preserve"> </w:t>
+      </w:r>
+      <w:r>
+        <w:t>скрипту з індексом</w:t>
+      </w:r>
+    </w:p>
+    <w:p>
+      <w:pPr>
+        <w:ind w:left="720" w:firstLine="720"/>
+      </w:pPr>
+      <w:r>
+        <w:t xml:space="preserve">Можна помітити, що все ж оптимізація відбулася. Однак вона не є настільки помітною через кількість осіб у таблиці </w:t>
+      </w:r>
+      <w:r>
+        <w:rPr>
+          <w:lang w:val="en-US"/>
+        </w:rPr>
+        <w:t>Natural</w:t>
+      </w:r>
+      <w:r>
+        <w:t xml:space="preserve">. Оскільки загальна кількість – 50 осіб, то швидкість виконання запиту хоча і збільшується, але в загальному випадку індекс продемонструє свою корисність при об’ємній кількості даних. </w:t>
+      </w:r>
+    </w:p>
     <w:p>
       <w:pPr>
         <w:pStyle w:val="ab"/>
@@ -30635,7 +31174,7 @@
           <w:lang w:eastAsia="ru-UA"/>
         </w:rPr>
       </w:pPr>
-      <w:bookmarkStart w:id="20" w:name="_Toc96696440"/>
+      <w:bookmarkStart w:id="26" w:name="_Toc97291819"/>
       <w:r>
         <w:rPr>
           <w:lang w:eastAsia="ru-UA"/>
@@ -30643,7 +31182,7 @@
         <w:lastRenderedPageBreak/>
         <w:t>Висновки</w:t>
       </w:r>
-      <w:bookmarkEnd w:id="20"/>
+      <w:bookmarkEnd w:id="26"/>
     </w:p>
     <w:p>
       <w:r>
@@ -31096,6 +31635,12 @@
       <w:r>
         <w:t>Фінальним етапом стає – демонстрація оптимізації швидкості обробки запитів на прикладі створення індексів.</w:t>
       </w:r>
+      <w:r>
+        <w:t xml:space="preserve"> Оскільки наша база не є об’ємною, у сенсі кількості завантажених даних у системі</w:t>
+      </w:r>
+      <w:r>
+        <w:t xml:space="preserve">, то оптимізація звичайно демонструє поліпшення швидкості виконання запитів, але воно не надає надто відчутних результатів.  </w:t>
+      </w:r>
     </w:p>
     <w:p>
       <w:pPr>
@@ -31104,7 +31649,7 @@
           <w:lang w:eastAsia="ru-UA"/>
         </w:rPr>
       </w:pPr>
-      <w:bookmarkStart w:id="21" w:name="_Toc96696441"/>
+      <w:bookmarkStart w:id="27" w:name="_Toc97291820"/>
       <w:r>
         <w:rPr>
           <w:lang w:eastAsia="ru-UA"/>
@@ -31112,7 +31657,7 @@
         <w:lastRenderedPageBreak/>
         <w:t>Перелік посилань</w:t>
       </w:r>
-      <w:bookmarkEnd w:id="21"/>
+      <w:bookmarkEnd w:id="27"/>
     </w:p>
     <w:p>
       <w:pPr>
@@ -31121,22 +31666,9 @@
           <w:ilvl w:val="0"/>
           <w:numId w:val="35"/>
         </w:numPr>
-        <w:rPr>
-          <w:lang w:eastAsia="ru-UA"/>
-        </w:rPr>
-      </w:pPr>
-      <w:r>
-        <w:rPr>
-          <w:rStyle w:val="jlqj4b"/>
-          <w:color w:val="000000" w:themeColor="text1"/>
-        </w:rPr>
-        <w:t xml:space="preserve">База даних </w:t>
-      </w:r>
-      <w:r>
-        <w:rPr>
-          <w:color w:val="000000" w:themeColor="text1"/>
-        </w:rPr>
-        <w:t>– [Електронний ресурс]. – Режим доступу: https://uk.wikipedia.org/wiki/%D0%91%D0%B0%D0%B7%D0%B0_%D0%B4%D0%B0%D0%BD%D0%B8%D1%85</w:t>
+      </w:pPr>
+      <w:r>
+        <w:t>Лекції викладача Ліщук К. І. з дисципліни «Бази даних»</w:t>
       </w:r>
     </w:p>
     <w:p>
@@ -31150,49 +31682,14 @@
           <w:lang w:eastAsia="ru-UA"/>
         </w:rPr>
       </w:pPr>
-      <w:r>
-        <w:t xml:space="preserve">Організація баз даних: практичний курс: </w:t>
-      </w:r>
-      <w:proofErr w:type="spellStart"/>
-      <w:r>
-        <w:t>Навч</w:t>
-      </w:r>
-      <w:proofErr w:type="spellEnd"/>
-      <w:r>
-        <w:t xml:space="preserve">. </w:t>
-      </w:r>
-      <w:proofErr w:type="spellStart"/>
-      <w:r>
-        <w:t>посіб</w:t>
-      </w:r>
-      <w:proofErr w:type="spellEnd"/>
-      <w:r>
-        <w:t xml:space="preserve">. для </w:t>
-      </w:r>
-      <w:proofErr w:type="spellStart"/>
-      <w:r>
-        <w:t>студ</w:t>
-      </w:r>
-      <w:proofErr w:type="spellEnd"/>
-      <w:r>
-        <w:t>. / А. Ю. </w:t>
-      </w:r>
-      <w:proofErr w:type="spellStart"/>
-      <w:r>
-        <w:t>Берко</w:t>
-      </w:r>
-      <w:proofErr w:type="spellEnd"/>
-      <w:r>
-        <w:t xml:space="preserve">, О. М. Верес; </w:t>
-      </w:r>
-      <w:proofErr w:type="spellStart"/>
-      <w:r>
-        <w:t>Нац</w:t>
-      </w:r>
-      <w:proofErr w:type="spellEnd"/>
-      <w:r>
-        <w:t>. ун-т «Львів. політехніка». — Л., 2003. — 149 c. </w:t>
-      </w:r>
+      <w:hyperlink r:id="rId69" w:history="1">
+        <w:r>
+          <w:rPr>
+            <w:rStyle w:val="ad"/>
+          </w:rPr>
+          <w:t>https://html5css.ru/sql/default.php</w:t>
+        </w:r>
+      </w:hyperlink>
     </w:p>
     <w:p>
       <w:pPr>
@@ -31205,125 +31702,15 @@
           <w:lang w:eastAsia="ru-UA"/>
         </w:rPr>
       </w:pPr>
-      <w:proofErr w:type="spellStart"/>
-      <w:r>
-        <w:rPr>
-          <w:lang w:eastAsia="ru-UA"/>
-        </w:rPr>
-        <w:t>Аткинсон</w:t>
-      </w:r>
-      <w:proofErr w:type="spellEnd"/>
-      <w:r>
-        <w:rPr>
-          <w:lang w:eastAsia="ru-UA"/>
-        </w:rPr>
-        <w:t xml:space="preserve">, Леон. </w:t>
-      </w:r>
-      <w:proofErr w:type="spellStart"/>
-      <w:r>
-        <w:rPr>
-          <w:lang w:eastAsia="ru-UA"/>
-        </w:rPr>
-        <w:t>MySQL</w:t>
-      </w:r>
-      <w:proofErr w:type="spellEnd"/>
-      <w:r>
-        <w:rPr>
-          <w:lang w:eastAsia="ru-UA"/>
-        </w:rPr>
-        <w:t xml:space="preserve">. </w:t>
-      </w:r>
-      <w:proofErr w:type="spellStart"/>
-      <w:r>
-        <w:rPr>
-          <w:lang w:eastAsia="ru-UA"/>
-        </w:rPr>
-        <w:t>Библиотека</w:t>
-      </w:r>
-      <w:proofErr w:type="spellEnd"/>
-      <w:r>
-        <w:rPr>
-          <w:lang w:eastAsia="ru-UA"/>
-        </w:rPr>
-        <w:t xml:space="preserve"> </w:t>
-      </w:r>
-      <w:proofErr w:type="spellStart"/>
-      <w:r>
-        <w:rPr>
-          <w:lang w:eastAsia="ru-UA"/>
-        </w:rPr>
-        <w:t>профессионала</w:t>
-      </w:r>
-      <w:proofErr w:type="spellEnd"/>
-      <w:r>
-        <w:rPr>
-          <w:lang w:eastAsia="ru-UA"/>
-        </w:rPr>
-        <w:t xml:space="preserve">.: Пер. с </w:t>
-      </w:r>
-      <w:proofErr w:type="spellStart"/>
-      <w:r>
-        <w:rPr>
-          <w:lang w:eastAsia="ru-UA"/>
-        </w:rPr>
-        <w:t>англ</w:t>
-      </w:r>
-      <w:proofErr w:type="spellEnd"/>
-      <w:r>
-        <w:rPr>
-          <w:lang w:eastAsia="ru-UA"/>
-        </w:rPr>
-        <w:t>. –</w:t>
-      </w:r>
-      <w:r>
-        <w:rPr>
-          <w:lang w:eastAsia="ru-UA"/>
-        </w:rPr>
-        <w:br/>
-        <w:t xml:space="preserve">М.: </w:t>
-      </w:r>
-      <w:proofErr w:type="spellStart"/>
-      <w:r>
-        <w:rPr>
-          <w:lang w:eastAsia="ru-UA"/>
-        </w:rPr>
-        <w:t>Изд</w:t>
-      </w:r>
-      <w:proofErr w:type="spellEnd"/>
-      <w:r>
-        <w:rPr>
-          <w:lang w:eastAsia="ru-UA"/>
-        </w:rPr>
-        <w:t xml:space="preserve">. </w:t>
-      </w:r>
-      <w:proofErr w:type="spellStart"/>
-      <w:r>
-        <w:rPr>
-          <w:lang w:eastAsia="ru-UA"/>
-        </w:rPr>
-        <w:t>дом</w:t>
-      </w:r>
-      <w:proofErr w:type="spellEnd"/>
-      <w:r>
-        <w:rPr>
-          <w:lang w:eastAsia="ru-UA"/>
-        </w:rPr>
-        <w:t xml:space="preserve"> "</w:t>
-      </w:r>
-      <w:proofErr w:type="spellStart"/>
-      <w:r>
-        <w:rPr>
-          <w:lang w:eastAsia="ru-UA"/>
-        </w:rPr>
-        <w:t>Вильямс</w:t>
-      </w:r>
-      <w:proofErr w:type="spellEnd"/>
-      <w:r>
-        <w:rPr>
-          <w:lang w:eastAsia="ru-UA"/>
-        </w:rPr>
-        <w:t>", 2002. — 624 с</w:t>
-      </w:r>
+      <w:hyperlink r:id="rId70" w:history="1">
+        <w:r>
+          <w:rPr>
+            <w:rStyle w:val="ad"/>
+            <w:lang w:eastAsia="ru-UA"/>
+          </w:rPr>
+          <w:t>https://metanit.com/sql/sqlserver/</w:t>
+        </w:r>
+      </w:hyperlink>
     </w:p>
     <w:p>
       <w:pPr>
@@ -31336,40 +31723,15 @@
           <w:lang w:eastAsia="ru-UA"/>
         </w:rPr>
       </w:pPr>
-      <w:r>
-        <w:rPr>
-          <w:lang w:eastAsia="ru-UA"/>
-        </w:rPr>
-        <w:t xml:space="preserve">Мартин </w:t>
-      </w:r>
-      <w:proofErr w:type="spellStart"/>
-      <w:r>
-        <w:rPr>
-          <w:lang w:eastAsia="ru-UA"/>
-        </w:rPr>
-        <w:t>Грабер</w:t>
-      </w:r>
-      <w:proofErr w:type="spellEnd"/>
-      <w:r>
-        <w:rPr>
-          <w:lang w:eastAsia="ru-UA"/>
-        </w:rPr>
-        <w:t xml:space="preserve">. SQL. – К.: </w:t>
-      </w:r>
-      <w:proofErr w:type="spellStart"/>
-      <w:r>
-        <w:rPr>
-          <w:lang w:eastAsia="ru-UA"/>
-        </w:rPr>
-        <w:t>Изд</w:t>
-      </w:r>
-      <w:proofErr w:type="spellEnd"/>
-      <w:r>
-        <w:rPr>
-          <w:lang w:eastAsia="ru-UA"/>
-        </w:rPr>
-        <w:t>-во “Лори”, 2003. – 644 с</w:t>
-      </w:r>
+      <w:hyperlink r:id="rId71" w:history="1">
+        <w:r>
+          <w:rPr>
+            <w:rStyle w:val="ad"/>
+            <w:lang w:eastAsia="ru-UA"/>
+          </w:rPr>
+          <w:t>https://www.w3schools.com/sql/default.asp</w:t>
+        </w:r>
+      </w:hyperlink>
     </w:p>
     <w:p>
       <w:pPr>
@@ -31382,103 +31744,15 @@
           <w:lang w:eastAsia="ru-UA"/>
         </w:rPr>
       </w:pPr>
-      <w:proofErr w:type="spellStart"/>
-      <w:r>
-        <w:rPr>
-          <w:lang w:eastAsia="ru-UA"/>
-        </w:rPr>
-        <w:t>Теория</w:t>
-      </w:r>
-      <w:proofErr w:type="spellEnd"/>
-      <w:r>
-        <w:rPr>
-          <w:lang w:eastAsia="ru-UA"/>
-        </w:rPr>
-        <w:t xml:space="preserve"> и практика по </w:t>
-      </w:r>
-      <w:proofErr w:type="spellStart"/>
-      <w:r>
-        <w:rPr>
-          <w:lang w:eastAsia="ru-UA"/>
-        </w:rPr>
-        <w:t>строения</w:t>
-      </w:r>
-      <w:proofErr w:type="spellEnd"/>
-      <w:r>
-        <w:rPr>
-          <w:lang w:eastAsia="ru-UA"/>
-        </w:rPr>
-        <w:t xml:space="preserve"> баз </w:t>
-      </w:r>
-      <w:proofErr w:type="spellStart"/>
-      <w:r>
-        <w:rPr>
-          <w:lang w:eastAsia="ru-UA"/>
-        </w:rPr>
-        <w:t>данных</w:t>
-      </w:r>
-      <w:proofErr w:type="spellEnd"/>
-      <w:r>
-        <w:rPr>
-          <w:lang w:eastAsia="ru-UA"/>
-        </w:rPr>
-        <w:t xml:space="preserve">. 8 -е </w:t>
-      </w:r>
-      <w:proofErr w:type="spellStart"/>
-      <w:r>
-        <w:rPr>
-          <w:lang w:eastAsia="ru-UA"/>
-        </w:rPr>
-        <w:t>изд</w:t>
-      </w:r>
-      <w:proofErr w:type="spellEnd"/>
-      <w:r>
-        <w:rPr>
-          <w:lang w:eastAsia="ru-UA"/>
-        </w:rPr>
-        <w:t xml:space="preserve">. / </w:t>
-      </w:r>
-      <w:proofErr w:type="spellStart"/>
-      <w:r>
-        <w:rPr>
-          <w:lang w:eastAsia="ru-UA"/>
-        </w:rPr>
-        <w:t>Д.Кренке</w:t>
-      </w:r>
-      <w:proofErr w:type="spellEnd"/>
-      <w:r>
-        <w:rPr>
-          <w:lang w:eastAsia="ru-UA"/>
-        </w:rPr>
-        <w:t>. –</w:t>
-      </w:r>
-    </w:p>
-    <w:p>
-      <w:pPr>
-        <w:rPr>
-          <w:lang w:eastAsia="ru-UA"/>
-        </w:rPr>
-      </w:pPr>
-      <w:r>
-        <w:rPr>
-          <w:lang w:eastAsia="ru-UA"/>
-        </w:rPr>
-        <w:t xml:space="preserve">СПб.: </w:t>
-      </w:r>
-      <w:proofErr w:type="spellStart"/>
-      <w:r>
-        <w:rPr>
-          <w:lang w:eastAsia="ru-UA"/>
-        </w:rPr>
-        <w:t>Питер</w:t>
-      </w:r>
-      <w:proofErr w:type="spellEnd"/>
-      <w:r>
-        <w:rPr>
-          <w:lang w:eastAsia="ru-UA"/>
-        </w:rPr>
-        <w:t>, 2003. – 800 с.</w:t>
-      </w:r>
+      <w:hyperlink r:id="rId72" w:history="1">
+        <w:r>
+          <w:rPr>
+            <w:rStyle w:val="ad"/>
+            <w:lang w:eastAsia="ru-UA"/>
+          </w:rPr>
+          <w:t>https://app.diagrams.net/</w:t>
+        </w:r>
+      </w:hyperlink>
     </w:p>
     <w:p>
       <w:pPr>
@@ -31491,1381 +31765,15 @@
           <w:lang w:eastAsia="ru-UA"/>
         </w:rPr>
       </w:pPr>
-      <w:proofErr w:type="spellStart"/>
-      <w:r>
-        <w:rPr>
-          <w:lang w:eastAsia="ru-UA"/>
-        </w:rPr>
-        <w:t>MySQL</w:t>
-      </w:r>
-      <w:proofErr w:type="spellEnd"/>
-      <w:r>
-        <w:rPr>
-          <w:lang w:eastAsia="ru-UA"/>
-        </w:rPr>
-        <w:t xml:space="preserve"> </w:t>
-      </w:r>
-      <w:proofErr w:type="spellStart"/>
-      <w:r>
-        <w:rPr>
-          <w:lang w:eastAsia="ru-UA"/>
-        </w:rPr>
-        <w:t>Workbench</w:t>
-      </w:r>
-      <w:proofErr w:type="spellEnd"/>
-      <w:r>
-        <w:rPr>
-          <w:lang w:eastAsia="ru-UA"/>
-        </w:rPr>
-        <w:t xml:space="preserve"> </w:t>
-      </w:r>
-      <w:r>
-        <w:rPr>
-          <w:color w:val="000000" w:themeColor="text1"/>
-        </w:rPr>
-        <w:t xml:space="preserve">– [Електронний ресурс]. – Режим доступу: </w:t>
-      </w:r>
-      <w:r>
-        <w:rPr>
-          <w:lang w:eastAsia="ru-UA"/>
-        </w:rPr>
-        <w:t xml:space="preserve">  https://en.wikipedia.org/wiki/MySQL_Workbench</w:t>
-      </w:r>
-    </w:p>
-    <w:p>
-      <w:pPr>
-        <w:rPr>
-          <w:lang w:eastAsia="ru-UA"/>
-        </w:rPr>
-      </w:pPr>
-    </w:p>
-    <w:p>
-      <w:pPr>
-        <w:pStyle w:val="ab"/>
-        <w:rPr>
-          <w:lang w:eastAsia="ru-UA"/>
-        </w:rPr>
-      </w:pPr>
-      <w:bookmarkStart w:id="22" w:name="_Hlk90818590"/>
-      <w:bookmarkStart w:id="23" w:name="_Toc96696442"/>
-      <w:r>
-        <w:rPr>
-          <w:lang w:eastAsia="ru-UA"/>
-        </w:rPr>
-        <w:lastRenderedPageBreak/>
-        <w:t>Додаток А</w:t>
-      </w:r>
-      <w:r>
-        <w:rPr>
-          <w:lang w:eastAsia="ru-UA"/>
-        </w:rPr>
-        <w:t xml:space="preserve"> </w:t>
-      </w:r>
-      <w:r>
-        <w:rPr>
-          <w:bCs w:val="0"/>
-          <w:color w:val="auto"/>
-        </w:rPr>
-        <w:t>Тексти програмного коду</w:t>
-      </w:r>
-      <w:bookmarkEnd w:id="23"/>
-    </w:p>
-    <w:p>
-      <w:pPr>
-        <w:pStyle w:val="a9"/>
-        <w:ind w:left="1155" w:firstLine="0"/>
-      </w:pPr>
-      <w:r>
-        <w:rPr>
-          <w:noProof/>
-          <w:lang w:eastAsia="uk-UA"/>
-        </w:rPr>
-        <mc:AlternateContent>
-          <mc:Choice Requires="wps">
-            <w:drawing>
-              <wp:anchor distT="0" distB="0" distL="114300" distR="114300" simplePos="0" relativeHeight="251662336" behindDoc="0" locked="0" layoutInCell="1" allowOverlap="1" wp14:anchorId="16598922" wp14:editId="03EEA583">
-                <wp:simplePos x="0" y="0"/>
-                <wp:positionH relativeFrom="column">
-                  <wp:posOffset>1612900</wp:posOffset>
-                </wp:positionH>
-                <wp:positionV relativeFrom="paragraph">
-                  <wp:posOffset>5327015</wp:posOffset>
-                </wp:positionV>
-                <wp:extent cx="2863850" cy="894715"/>
-                <wp:effectExtent l="0" t="0" r="0" b="635"/>
-                <wp:wrapSquare wrapText="bothSides"/>
-                <wp:docPr id="113" name="Поле 78"/>
-                <wp:cNvGraphicFramePr>
-                  <a:graphicFrameLocks xmlns:a="http://schemas.openxmlformats.org/drawingml/2006/main"/>
-                </wp:cNvGraphicFramePr>
-                <a:graphic xmlns:a="http://schemas.openxmlformats.org/drawingml/2006/main">
-                  <a:graphicData uri="http://schemas.microsoft.com/office/word/2010/wordprocessingShape">
-                    <wps:wsp>
-                      <wps:cNvSpPr txBox="1">
-                        <a:spLocks noChangeArrowheads="1"/>
-                      </wps:cNvSpPr>
-                      <wps:spPr bwMode="auto">
-                        <a:xfrm>
-                          <a:off x="0" y="0"/>
-                          <a:ext cx="2863850" cy="894715"/>
-                        </a:xfrm>
-                        <a:prstGeom prst="rect">
-                          <a:avLst/>
-                        </a:prstGeom>
-                        <a:solidFill>
-                          <a:srgbClr val="FFFFFF"/>
-                        </a:solidFill>
-                        <a:ln>
-                          <a:noFill/>
-                        </a:ln>
-                        <a:extLst>
-                          <a:ext uri="{91240B29-F687-4F45-9708-019B960494DF}">
-                            <a14:hiddenLine xmlns:a14="http://schemas.microsoft.com/office/drawing/2010/main" w="9525">
-                              <a:solidFill>
-                                <a:srgbClr val="000000"/>
-                              </a:solidFill>
-                              <a:miter lim="800000"/>
-                              <a:headEnd/>
-                              <a:tailEnd/>
-                            </a14:hiddenLine>
-                          </a:ext>
-                        </a:extLst>
-                      </wps:spPr>
-                      <wps:txbx>
-                        <w:txbxContent>
-                          <w:p>
-                            <w:pPr>
-                              <w:ind w:firstLine="0"/>
-                              <w:jc w:val="center"/>
-                              <w:rPr>
-                                <w:i/>
-                              </w:rPr>
-                            </w:pPr>
-                            <w:r>
-                              <w:rPr>
-                                <w:i/>
-                              </w:rPr>
-                              <w:t>студента групи ІП-</w:t>
-                            </w:r>
-                            <w:r>
-                              <w:rPr>
-                                <w:i/>
-                                <w:lang w:val="ru-RU"/>
-                              </w:rPr>
-                              <w:t>0</w:t>
-                            </w:r>
-                            <w:r>
-                              <w:rPr>
-                                <w:i/>
-                                <w:lang w:val="ru-RU"/>
-                              </w:rPr>
-                              <w:t>1</w:t>
-                            </w:r>
-                            <w:r>
-                              <w:rPr>
-                                <w:i/>
-                              </w:rPr>
-                              <w:t xml:space="preserve"> </w:t>
-                            </w:r>
-                            <w:r>
-                              <w:rPr>
-                                <w:i/>
-                                <w:lang w:val="ru-RU"/>
-                              </w:rPr>
-                              <w:t xml:space="preserve"> </w:t>
-                            </w:r>
-                            <w:r>
-                              <w:rPr>
-                                <w:i/>
-                                <w:lang w:val="en-US"/>
-                              </w:rPr>
-                              <w:t>II</w:t>
-                            </w:r>
-                            <w:r>
-                              <w:rPr>
-                                <w:i/>
-                                <w:lang w:val="ru-RU"/>
-                              </w:rPr>
-                              <w:t xml:space="preserve"> </w:t>
-                            </w:r>
-                            <w:r>
-                              <w:rPr>
-                                <w:i/>
-                              </w:rPr>
-                              <w:t>курсу</w:t>
-                            </w:r>
-                          </w:p>
-                          <w:p>
-                            <w:pPr>
-                              <w:spacing w:before="60"/>
-                              <w:ind w:firstLine="0"/>
-                              <w:jc w:val="center"/>
-                              <w:rPr>
-                                <w:i/>
-                              </w:rPr>
-                            </w:pPr>
-                            <w:r>
-                              <w:rPr>
-                                <w:i/>
-                              </w:rPr>
-                              <w:t>Галько М.В.</w:t>
-                            </w:r>
-                          </w:p>
-                          <w:p>
-                            <w:pPr>
-                              <w:spacing w:before="60"/>
-                              <w:ind w:firstLine="0"/>
-                              <w:jc w:val="center"/>
-                              <w:rPr>
-                                <w:rFonts w:ascii="Arial" w:hAnsi="Arial"/>
-                                <w:i/>
-                              </w:rPr>
-                            </w:pPr>
-                          </w:p>
-                          <w:p>
-                            <w:pPr>
-                              <w:spacing w:before="60"/>
-                              <w:ind w:firstLine="0"/>
-                              <w:jc w:val="center"/>
-                              <w:rPr>
-                                <w:rFonts w:ascii="Arial" w:hAnsi="Arial"/>
-                                <w:i/>
-                              </w:rPr>
-                            </w:pPr>
-                          </w:p>
-                          <w:p>
-                            <w:pPr>
-                              <w:spacing w:before="60"/>
-                              <w:ind w:firstLine="0"/>
-                              <w:jc w:val="center"/>
-                              <w:rPr>
-                                <w:rFonts w:ascii="Arial" w:hAnsi="Arial"/>
-                                <w:i/>
-                              </w:rPr>
-                            </w:pPr>
-                          </w:p>
-                          <w:p>
-                            <w:pPr>
-                              <w:spacing w:before="60"/>
-                              <w:ind w:firstLine="0"/>
-                              <w:jc w:val="center"/>
-                            </w:pPr>
-                          </w:p>
-                        </w:txbxContent>
-                      </wps:txbx>
-                      <wps:bodyPr rot="0" vert="horz" wrap="square" lIns="0" tIns="0" rIns="0" bIns="0" anchor="t" anchorCtr="0" upright="1">
-                        <a:noAutofit/>
-                      </wps:bodyPr>
-                    </wps:wsp>
-                  </a:graphicData>
-                </a:graphic>
-                <wp14:sizeRelH relativeFrom="page">
-                  <wp14:pctWidth>0</wp14:pctWidth>
-                </wp14:sizeRelH>
-                <wp14:sizeRelV relativeFrom="page">
-                  <wp14:pctHeight>0</wp14:pctHeight>
-                </wp14:sizeRelV>
-              </wp:anchor>
-            </w:drawing>
-          </mc:Choice>
-          <mc:Fallback>
-            <w:pict>
-              <v:shapetype w14:anchorId="16598922" id="_x0000_t202" coordsize="21600,21600" o:spt="202" path="m,l,21600r21600,l21600,xe">
-                <v:stroke joinstyle="miter"/>
-                <v:path gradientshapeok="t" o:connecttype="rect"/>
-              </v:shapetype>
-              <v:shape id="Поле 78" o:spid="_x0000_s1026" type="#_x0000_t202" style="position:absolute;left:0;text-align:left;margin-left:127pt;margin-top:419.45pt;width:225.5pt;height:70.45pt;z-index:251662336;visibility:visible;mso-wrap-style:square;mso-width-percent:0;mso-height-percent:0;mso-wrap-distance-left:9pt;mso-wrap-distance-top:0;mso-wrap-distance-right:9pt;mso-wrap-distance-bottom:0;mso-position-horizontal:absolute;mso-position-horizontal-relative:text;mso-position-vertical:absolute;mso-position-vertical-relative:text;mso-width-percent:0;mso-height-percent:0;mso-width-relative:page;mso-height-relative:page;v-text-anchor:top" o:gfxdata="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" stroked="f">
-                <v:textbox inset="0,0,0,0">
-                  <w:txbxContent>
-                    <w:p>
-                      <w:pPr>
-                        <w:ind w:firstLine="0"/>
-                        <w:jc w:val="center"/>
-                        <w:rPr>
-                          <w:i/>
-                        </w:rPr>
-                      </w:pPr>
-                      <w:r>
-                        <w:rPr>
-                          <w:i/>
-                        </w:rPr>
-                        <w:t>студента групи ІП-</w:t>
-                      </w:r>
-                      <w:r>
-                        <w:rPr>
-                          <w:i/>
-                          <w:lang w:val="ru-RU"/>
-                        </w:rPr>
-                        <w:t>0</w:t>
-                      </w:r>
-                      <w:r>
-                        <w:rPr>
-                          <w:i/>
-                          <w:lang w:val="ru-RU"/>
-                        </w:rPr>
-                        <w:t>1</w:t>
-                      </w:r>
-                      <w:r>
-                        <w:rPr>
-                          <w:i/>
-                        </w:rPr>
-                        <w:t xml:space="preserve"> </w:t>
-                      </w:r>
-                      <w:r>
-                        <w:rPr>
-                          <w:i/>
-                          <w:lang w:val="ru-RU"/>
-                        </w:rPr>
-                        <w:t xml:space="preserve"> </w:t>
-                      </w:r>
-                      <w:r>
-                        <w:rPr>
-                          <w:i/>
-                          <w:lang w:val="en-US"/>
-                        </w:rPr>
-                        <w:t>II</w:t>
-                      </w:r>
-                      <w:r>
-                        <w:rPr>
-                          <w:i/>
-                          <w:lang w:val="ru-RU"/>
-                        </w:rPr>
-                        <w:t xml:space="preserve"> </w:t>
-                      </w:r>
-                      <w:r>
-                        <w:rPr>
-                          <w:i/>
-                        </w:rPr>
-                        <w:t>курсу</w:t>
-                      </w:r>
-                    </w:p>
-                    <w:p>
-                      <w:pPr>
-                        <w:spacing w:before="60"/>
-                        <w:ind w:firstLine="0"/>
-                        <w:jc w:val="center"/>
-                        <w:rPr>
-                          <w:i/>
-                        </w:rPr>
-                      </w:pPr>
-                      <w:r>
-                        <w:rPr>
-                          <w:i/>
-                        </w:rPr>
-                        <w:t>Галько М.В.</w:t>
-                      </w:r>
-                    </w:p>
-                    <w:p>
-                      <w:pPr>
-                        <w:spacing w:before="60"/>
-                        <w:ind w:firstLine="0"/>
-                        <w:jc w:val="center"/>
-                        <w:rPr>
-                          <w:rFonts w:ascii="Arial" w:hAnsi="Arial"/>
-                          <w:i/>
-                        </w:rPr>
-                      </w:pPr>
-                    </w:p>
-                    <w:p>
-                      <w:pPr>
-                        <w:spacing w:before="60"/>
-                        <w:ind w:firstLine="0"/>
-                        <w:jc w:val="center"/>
-                        <w:rPr>
-                          <w:rFonts w:ascii="Arial" w:hAnsi="Arial"/>
-                          <w:i/>
-                        </w:rPr>
-                      </w:pPr>
-                    </w:p>
-                    <w:p>
-                      <w:pPr>
-                        <w:spacing w:before="60"/>
-                        <w:ind w:firstLine="0"/>
-                        <w:jc w:val="center"/>
-                        <w:rPr>
-                          <w:rFonts w:ascii="Arial" w:hAnsi="Arial"/>
-                          <w:i/>
-                        </w:rPr>
-                      </w:pPr>
-                    </w:p>
-                    <w:p>
-                      <w:pPr>
-                        <w:spacing w:before="60"/>
-                        <w:ind w:firstLine="0"/>
-                        <w:jc w:val="center"/>
-                      </w:pPr>
-                    </w:p>
-                  </w:txbxContent>
-                </v:textbox>
-                <w10:wrap type="square"/>
-              </v:shape>
-            </w:pict>
-          </mc:Fallback>
-        </mc:AlternateContent>
-      </w:r>
-      <w:r>
-        <w:rPr>
-          <w:noProof/>
-          <w:lang w:eastAsia="uk-UA"/>
-        </w:rPr>
-        <mc:AlternateContent>
-          <mc:Choice Requires="wpg">
-            <w:drawing>
-              <wp:anchor distT="0" distB="0" distL="114300" distR="114300" simplePos="0" relativeHeight="251661312" behindDoc="0" locked="0" layoutInCell="1" allowOverlap="1" wp14:anchorId="755042FE" wp14:editId="2326F127">
-                <wp:simplePos x="0" y="0"/>
-                <wp:positionH relativeFrom="column">
-                  <wp:posOffset>1333500</wp:posOffset>
-                </wp:positionH>
-                <wp:positionV relativeFrom="paragraph">
-                  <wp:posOffset>3574415</wp:posOffset>
-                </wp:positionV>
-                <wp:extent cx="3444240" cy="396875"/>
-                <wp:effectExtent l="0" t="0" r="22860" b="3175"/>
-                <wp:wrapNone/>
-                <wp:docPr id="114" name="Группа 114"/>
-                <wp:cNvGraphicFramePr>
-                  <a:graphicFrameLocks xmlns:a="http://schemas.openxmlformats.org/drawingml/2006/main"/>
-                </wp:cNvGraphicFramePr>
-                <a:graphic xmlns:a="http://schemas.openxmlformats.org/drawingml/2006/main">
-                  <a:graphicData uri="http://schemas.microsoft.com/office/word/2010/wordprocessingGroup">
-                    <wpg:wgp>
-                      <wpg:cNvGrpSpPr>
-                        <a:grpSpLocks/>
-                      </wpg:cNvGrpSpPr>
-                      <wpg:grpSpPr bwMode="auto">
-                        <a:xfrm>
-                          <a:off x="0" y="0"/>
-                          <a:ext cx="3444240" cy="396875"/>
-                          <a:chOff x="2508" y="5647"/>
-                          <a:chExt cx="6840" cy="625"/>
-                        </a:xfrm>
-                      </wpg:grpSpPr>
-                      <wps:wsp>
-                        <wps:cNvPr id="115" name="Text Box 224"/>
-                        <wps:cNvSpPr txBox="1">
-                          <a:spLocks noChangeArrowheads="1"/>
-                        </wps:cNvSpPr>
-                        <wps:spPr bwMode="auto">
-                          <a:xfrm>
-                            <a:off x="2519" y="5996"/>
-                            <a:ext cx="6817" cy="276"/>
-                          </a:xfrm>
-                          <a:prstGeom prst="rect">
-                            <a:avLst/>
-                          </a:prstGeom>
-                          <a:solidFill>
-                            <a:srgbClr val="FFFFFF"/>
-                          </a:solidFill>
-                          <a:ln>
-                            <a:noFill/>
-                          </a:ln>
-                          <a:extLst>
-                            <a:ext uri="{91240B29-F687-4F45-9708-019B960494DF}">
-                              <a14:hiddenLine xmlns:a14="http://schemas.microsoft.com/office/drawing/2010/main" w="9525">
-                                <a:solidFill>
-                                  <a:srgbClr val="000000"/>
-                                </a:solidFill>
-                                <a:miter lim="800000"/>
-                                <a:headEnd/>
-                                <a:tailEnd/>
-                              </a14:hiddenLine>
-                            </a:ext>
-                          </a:extLst>
-                        </wps:spPr>
-                        <wps:txbx>
-                          <w:txbxContent>
-                            <w:p>
-                              <w:pPr>
-                                <w:jc w:val="center"/>
-                              </w:pPr>
-                              <w:r>
-                                <w:t xml:space="preserve">(Обсяг програми (документа), </w:t>
-                              </w:r>
-                              <w:proofErr w:type="spellStart"/>
-                              <w:r>
-                                <w:t>арк</w:t>
-                              </w:r>
-                              <w:proofErr w:type="spellEnd"/>
-                              <w:r>
-                                <w:t>.</w:t>
-                              </w:r>
-                              <w:r>
-                                <w:rPr>
-                                  <w:lang w:val="ru-RU"/>
-                                </w:rPr>
-                                <w:t>, Кб</w:t>
-                              </w:r>
-                              <w:r>
-                                <w:t>)</w:t>
-                              </w:r>
-                            </w:p>
-                          </w:txbxContent>
-                        </wps:txbx>
-                        <wps:bodyPr rot="0" vert="horz" wrap="square" lIns="0" tIns="0" rIns="0" bIns="0" anchor="t" anchorCtr="0" upright="1">
-                          <a:noAutofit/>
-                        </wps:bodyPr>
-                      </wps:wsp>
-                      <wpg:grpSp>
-                        <wpg:cNvPr id="116" name="Group 225"/>
-                        <wpg:cNvGrpSpPr>
-                          <a:grpSpLocks/>
-                        </wpg:cNvGrpSpPr>
-                        <wpg:grpSpPr bwMode="auto">
-                          <a:xfrm>
-                            <a:off x="2508" y="5647"/>
-                            <a:ext cx="6840" cy="383"/>
-                            <a:chOff x="2508" y="5647"/>
-                            <a:chExt cx="6840" cy="383"/>
-                          </a:xfrm>
-                        </wpg:grpSpPr>
-                        <wps:wsp>
-                          <wps:cNvPr id="117" name="Text Box 226"/>
-                          <wps:cNvSpPr txBox="1">
-                            <a:spLocks noChangeArrowheads="1"/>
-                          </wps:cNvSpPr>
-                          <wps:spPr bwMode="auto">
-                            <a:xfrm>
-                              <a:off x="2508" y="5647"/>
-                              <a:ext cx="6840" cy="383"/>
-                            </a:xfrm>
-                            <a:prstGeom prst="rect">
-                              <a:avLst/>
-                            </a:prstGeom>
-                            <a:solidFill>
-                              <a:srgbClr val="FFFFFF"/>
-                            </a:solidFill>
-                            <a:ln>
-                              <a:noFill/>
-                            </a:ln>
-                            <a:extLst>
-                              <a:ext uri="{91240B29-F687-4F45-9708-019B960494DF}">
-                                <a14:hiddenLine xmlns:a14="http://schemas.microsoft.com/office/drawing/2010/main" w="9525">
-                                  <a:solidFill>
-                                    <a:srgbClr val="000000"/>
-                                  </a:solidFill>
-                                  <a:miter lim="800000"/>
-                                  <a:headEnd/>
-                                  <a:tailEnd/>
-                                </a14:hiddenLine>
-                              </a:ext>
-                            </a:extLst>
-                          </wps:spPr>
-                          <wps:txbx>
-                            <w:txbxContent>
-                              <w:p>
-                                <w:pPr>
-                                  <w:jc w:val="center"/>
-                                  <w:rPr>
-                                    <w:i/>
-                                  </w:rPr>
-                                </w:pPr>
-                                <w:r>
-                                  <w:rPr>
-                                    <w:i/>
-                                  </w:rPr>
-                                  <w:t>34</w:t>
-                                </w:r>
-                                <w:r>
-                                  <w:rPr>
-                                    <w:i/>
-                                    <w:lang w:val="en-US"/>
-                                  </w:rPr>
-                                  <w:t xml:space="preserve"> </w:t>
-                                </w:r>
-                                <w:proofErr w:type="spellStart"/>
-                                <w:r>
-                                  <w:rPr>
-                                    <w:i/>
-                                    <w:lang w:val="en-US"/>
-                                  </w:rPr>
-                                  <w:t>арк</w:t>
-                                </w:r>
-                                <w:proofErr w:type="spellEnd"/>
-                                <w:r>
-                                  <w:rPr>
-                                    <w:i/>
-                                    <w:lang w:val="en-US"/>
-                                  </w:rPr>
-                                  <w:t>,</w:t>
-                                </w:r>
-                                <w:r>
-                                  <w:rPr>
-                                    <w:i/>
-                                  </w:rPr>
-                                  <w:t xml:space="preserve"> </w:t>
-                                </w:r>
-                                <w:r>
-                                  <w:rPr>
-                                    <w:i/>
-                                  </w:rPr>
-                                  <w:t>66,6</w:t>
-                                </w:r>
-                                <w:r>
-                                  <w:rPr>
-                                    <w:i/>
-                                  </w:rPr>
-                                  <w:t xml:space="preserve"> </w:t>
-                                </w:r>
-                                <w:proofErr w:type="spellStart"/>
-                                <w:r>
-                                  <w:rPr>
-                                    <w:i/>
-                                  </w:rPr>
-                                  <w:t>Кб</w:t>
-                                </w:r>
-                                <w:proofErr w:type="spellEnd"/>
-                              </w:p>
-                            </w:txbxContent>
-                          </wps:txbx>
-                          <wps:bodyPr rot="0" vert="horz" wrap="square" lIns="0" tIns="0" rIns="0" bIns="0" anchor="t" anchorCtr="0" upright="1">
-                            <a:noAutofit/>
-                          </wps:bodyPr>
-                        </wps:wsp>
-                        <wps:wsp>
-                          <wps:cNvPr id="118" name="Line 227"/>
-                          <wps:cNvCnPr/>
-                          <wps:spPr bwMode="auto">
-                            <a:xfrm>
-                              <a:off x="2508" y="5990"/>
-                              <a:ext cx="6840" cy="0"/>
-                            </a:xfrm>
-                            <a:prstGeom prst="line">
-                              <a:avLst/>
-                            </a:prstGeom>
-                            <a:noFill/>
-                            <a:ln w="9525">
-                              <a:solidFill>
-                                <a:srgbClr val="000000"/>
-                              </a:solidFill>
-                              <a:round/>
-                              <a:headEnd/>
-                              <a:tailEnd/>
-                            </a:ln>
-                            <a:extLst>
-                              <a:ext uri="{909E8E84-426E-40DD-AFC4-6F175D3DCCD1}">
-                                <a14:hiddenFill xmlns:a14="http://schemas.microsoft.com/office/drawing/2010/main">
-                                  <a:noFill/>
-                                </a14:hiddenFill>
-                              </a:ext>
-                            </a:extLst>
-                          </wps:spPr>
-                          <wps:bodyPr/>
-                        </wps:wsp>
-                      </wpg:grpSp>
-                    </wpg:wgp>
-                  </a:graphicData>
-                </a:graphic>
-                <wp14:sizeRelH relativeFrom="page">
-                  <wp14:pctWidth>0</wp14:pctWidth>
-                </wp14:sizeRelH>
-                <wp14:sizeRelV relativeFrom="page">
-                  <wp14:pctHeight>0</wp14:pctHeight>
-                </wp14:sizeRelV>
-              </wp:anchor>
-            </w:drawing>
-          </mc:Choice>
-          <mc:Fallback>
-            <w:pict>
-              <v:group w14:anchorId="755042FE" id="Группа 114" o:spid="_x0000_s1027" style="position:absolute;left:0;text-align:left;margin-left:105pt;margin-top:281.45pt;width:271.2pt;height:31.25pt;z-index:251661312" coordorigin="2508,5647" coordsize="6840,625" o:gfxdata="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">
-                <v:shape id="Text Box 224" o:spid="_x0000_s1028" type="#_x0000_t202" style="position:absolute;left:2519;top:5996;width:6817;height:276;visibility:visible;mso-wrap-style:square;v-text-anchor:top" o:gfxdata="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" stroked="f">
-                  <v:textbox inset="0,0,0,0">
-                    <w:txbxContent>
-                      <w:p>
-                        <w:pPr>
-                          <w:jc w:val="center"/>
-                        </w:pPr>
-                        <w:r>
-                          <w:t xml:space="preserve">(Обсяг програми (документа), </w:t>
-                        </w:r>
-                        <w:proofErr w:type="spellStart"/>
-                        <w:r>
-                          <w:t>арк</w:t>
-                        </w:r>
-                        <w:proofErr w:type="spellEnd"/>
-                        <w:r>
-                          <w:t>.</w:t>
-                        </w:r>
-                        <w:r>
-                          <w:rPr>
-                            <w:lang w:val="ru-RU"/>
-                          </w:rPr>
-                          <w:t>, Кб</w:t>
-                        </w:r>
-                        <w:r>
-                          <w:t>)</w:t>
-                        </w:r>
-                      </w:p>
-                    </w:txbxContent>
-                  </v:textbox>
-                </v:shape>
-                <v:group id="Group 225" o:spid="_x0000_s1029" style="position:absolute;left:2508;top:5647;width:6840;height:383" coordorigin="2508,5647" coordsize="6840,383" o:gfxdata="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">
-                  <v:shape id="Text Box 226" o:spid="_x0000_s1030" type="#_x0000_t202" style="position:absolute;left:2508;top:5647;width:6840;height:383;visibility:visible;mso-wrap-style:square;v-text-anchor:top" o:gfxdata="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" stroked="f">
-                    <v:textbox inset="0,0,0,0">
-                      <w:txbxContent>
-                        <w:p>
-                          <w:pPr>
-                            <w:jc w:val="center"/>
-                            <w:rPr>
-                              <w:i/>
-                            </w:rPr>
-                          </w:pPr>
-                          <w:r>
-                            <w:rPr>
-                              <w:i/>
-                            </w:rPr>
-                            <w:t>34</w:t>
-                          </w:r>
-                          <w:r>
-                            <w:rPr>
-                              <w:i/>
-                              <w:lang w:val="en-US"/>
-                            </w:rPr>
-                            <w:t xml:space="preserve"> </w:t>
-                          </w:r>
-                          <w:proofErr w:type="spellStart"/>
-                          <w:r>
-                            <w:rPr>
-                              <w:i/>
-                              <w:lang w:val="en-US"/>
-                            </w:rPr>
-                            <w:t>арк</w:t>
-                          </w:r>
-                          <w:proofErr w:type="spellEnd"/>
-                          <w:r>
-                            <w:rPr>
-                              <w:i/>
-                              <w:lang w:val="en-US"/>
-                            </w:rPr>
-                            <w:t>,</w:t>
-                          </w:r>
-                          <w:r>
-                            <w:rPr>
-                              <w:i/>
-                            </w:rPr>
-                            <w:t xml:space="preserve"> </w:t>
-                          </w:r>
-                          <w:r>
-                            <w:rPr>
-                              <w:i/>
-                            </w:rPr>
-                            <w:t>66,6</w:t>
-                          </w:r>
-                          <w:r>
-                            <w:rPr>
-                              <w:i/>
-                            </w:rPr>
-                            <w:t xml:space="preserve"> </w:t>
-                          </w:r>
-                          <w:proofErr w:type="spellStart"/>
-                          <w:r>
-                            <w:rPr>
-                              <w:i/>
-                            </w:rPr>
-                            <w:t>Кб</w:t>
-                          </w:r>
-                          <w:proofErr w:type="spellEnd"/>
-                        </w:p>
-                      </w:txbxContent>
-                    </v:textbox>
-                  </v:shape>
-                  <v:line id="Line 227" o:spid="_x0000_s1031" style="position:absolute;visibility:visible;mso-wrap-style:square" from="2508,5990" to="9348,5990" o:connectortype="straight" o:gfxdata="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"/>
-                </v:group>
-              </v:group>
-            </w:pict>
-          </mc:Fallback>
-        </mc:AlternateContent>
-      </w:r>
-      <w:r>
-        <w:rPr>
-          <w:noProof/>
-          <w:lang w:eastAsia="uk-UA"/>
-        </w:rPr>
-        <mc:AlternateContent>
-          <mc:Choice Requires="wpg">
-            <w:drawing>
-              <wp:anchor distT="0" distB="0" distL="114300" distR="114300" simplePos="0" relativeHeight="251660288" behindDoc="0" locked="0" layoutInCell="1" allowOverlap="1" wp14:anchorId="27FE27C8" wp14:editId="5C48E97D">
-                <wp:simplePos x="0" y="0"/>
-                <wp:positionH relativeFrom="column">
-                  <wp:posOffset>1617345</wp:posOffset>
-                </wp:positionH>
-                <wp:positionV relativeFrom="paragraph">
-                  <wp:posOffset>3011805</wp:posOffset>
-                </wp:positionV>
-                <wp:extent cx="2882900" cy="396875"/>
-                <wp:effectExtent l="0" t="0" r="12700" b="3175"/>
-                <wp:wrapNone/>
-                <wp:docPr id="119" name="Группа 119"/>
-                <wp:cNvGraphicFramePr>
-                  <a:graphicFrameLocks xmlns:a="http://schemas.openxmlformats.org/drawingml/2006/main"/>
-                </wp:cNvGraphicFramePr>
-                <a:graphic xmlns:a="http://schemas.openxmlformats.org/drawingml/2006/main">
-                  <a:graphicData uri="http://schemas.microsoft.com/office/word/2010/wordprocessingGroup">
-                    <wpg:wgp>
-                      <wpg:cNvGrpSpPr>
-                        <a:grpSpLocks/>
-                      </wpg:cNvGrpSpPr>
-                      <wpg:grpSpPr bwMode="auto">
-                        <a:xfrm>
-                          <a:off x="0" y="0"/>
-                          <a:ext cx="2882900" cy="396875"/>
-                          <a:chOff x="2508" y="5647"/>
-                          <a:chExt cx="6840" cy="625"/>
-                        </a:xfrm>
-                      </wpg:grpSpPr>
-                      <wps:wsp>
-                        <wps:cNvPr id="120" name="Text Box 219"/>
-                        <wps:cNvSpPr txBox="1">
-                          <a:spLocks noChangeArrowheads="1"/>
-                        </wps:cNvSpPr>
-                        <wps:spPr bwMode="auto">
-                          <a:xfrm>
-                            <a:off x="2519" y="5996"/>
-                            <a:ext cx="6817" cy="276"/>
-                          </a:xfrm>
-                          <a:prstGeom prst="rect">
-                            <a:avLst/>
-                          </a:prstGeom>
-                          <a:solidFill>
-                            <a:srgbClr val="FFFFFF"/>
-                          </a:solidFill>
-                          <a:ln>
-                            <a:noFill/>
-                          </a:ln>
-                          <a:extLst>
-                            <a:ext uri="{91240B29-F687-4F45-9708-019B960494DF}">
-                              <a14:hiddenLine xmlns:a14="http://schemas.microsoft.com/office/drawing/2010/main" w="9525">
-                                <a:solidFill>
-                                  <a:srgbClr val="000000"/>
-                                </a:solidFill>
-                                <a:miter lim="800000"/>
-                                <a:headEnd/>
-                                <a:tailEnd/>
-                              </a14:hiddenLine>
-                            </a:ext>
-                          </a:extLst>
-                        </wps:spPr>
-                        <wps:txbx>
-                          <w:txbxContent>
-                            <w:p>
-                              <w:pPr>
-                                <w:jc w:val="center"/>
-                              </w:pPr>
-                              <w:r>
-                                <w:t>(Вид носія даних)</w:t>
-                              </w:r>
-                            </w:p>
-                          </w:txbxContent>
-                        </wps:txbx>
-                        <wps:bodyPr rot="0" vert="horz" wrap="square" lIns="0" tIns="0" rIns="0" bIns="0" anchor="t" anchorCtr="0" upright="1">
-                          <a:noAutofit/>
-                        </wps:bodyPr>
-                      </wps:wsp>
-                      <wpg:grpSp>
-                        <wpg:cNvPr id="121" name="Group 220"/>
-                        <wpg:cNvGrpSpPr>
-                          <a:grpSpLocks/>
-                        </wpg:cNvGrpSpPr>
-                        <wpg:grpSpPr bwMode="auto">
-                          <a:xfrm>
-                            <a:off x="2508" y="5647"/>
-                            <a:ext cx="6840" cy="383"/>
-                            <a:chOff x="2508" y="5647"/>
-                            <a:chExt cx="6840" cy="383"/>
-                          </a:xfrm>
-                        </wpg:grpSpPr>
-                        <wps:wsp>
-                          <wps:cNvPr id="122" name="Text Box 221"/>
-                          <wps:cNvSpPr txBox="1">
-                            <a:spLocks noChangeArrowheads="1"/>
-                          </wps:cNvSpPr>
-                          <wps:spPr bwMode="auto">
-                            <a:xfrm>
-                              <a:off x="2508" y="5647"/>
-                              <a:ext cx="6840" cy="383"/>
-                            </a:xfrm>
-                            <a:prstGeom prst="rect">
-                              <a:avLst/>
-                            </a:prstGeom>
-                            <a:solidFill>
-                              <a:srgbClr val="FFFFFF"/>
-                            </a:solidFill>
-                            <a:ln>
-                              <a:noFill/>
-                            </a:ln>
-                            <a:extLst>
-                              <a:ext uri="{91240B29-F687-4F45-9708-019B960494DF}">
-                                <a14:hiddenLine xmlns:a14="http://schemas.microsoft.com/office/drawing/2010/main" w="9525">
-                                  <a:solidFill>
-                                    <a:srgbClr val="000000"/>
-                                  </a:solidFill>
-                                  <a:miter lim="800000"/>
-                                  <a:headEnd/>
-                                  <a:tailEnd/>
-                                </a14:hiddenLine>
-                              </a:ext>
-                            </a:extLst>
-                          </wps:spPr>
-                          <wps:txbx>
-                            <w:txbxContent>
-                              <w:p>
-                                <w:pPr>
-                                  <w:jc w:val="center"/>
-                                  <w:rPr>
-                                    <w:i/>
-                                    <w:lang w:val="en-US"/>
-                                  </w:rPr>
-                                </w:pPr>
-                                <w:r>
-                                  <w:rPr>
-                                    <w:i/>
-                                    <w:lang w:val="en-US"/>
-                                  </w:rPr>
-                                  <w:t>HDD</w:t>
-                                </w:r>
-                              </w:p>
-                            </w:txbxContent>
-                          </wps:txbx>
-                          <wps:bodyPr rot="0" vert="horz" wrap="square" lIns="0" tIns="0" rIns="0" bIns="0" anchor="t" anchorCtr="0" upright="1">
-                            <a:noAutofit/>
-                          </wps:bodyPr>
-                        </wps:wsp>
-                        <wps:wsp>
-                          <wps:cNvPr id="123" name="Line 222"/>
-                          <wps:cNvCnPr/>
-                          <wps:spPr bwMode="auto">
-                            <a:xfrm>
-                              <a:off x="2508" y="5990"/>
-                              <a:ext cx="6840" cy="0"/>
-                            </a:xfrm>
-                            <a:prstGeom prst="line">
-                              <a:avLst/>
-                            </a:prstGeom>
-                            <a:noFill/>
-                            <a:ln w="9525">
-                              <a:solidFill>
-                                <a:srgbClr val="000000"/>
-                              </a:solidFill>
-                              <a:round/>
-                              <a:headEnd/>
-                              <a:tailEnd/>
-                            </a:ln>
-                            <a:extLst>
-                              <a:ext uri="{909E8E84-426E-40DD-AFC4-6F175D3DCCD1}">
-                                <a14:hiddenFill xmlns:a14="http://schemas.microsoft.com/office/drawing/2010/main">
-                                  <a:noFill/>
-                                </a14:hiddenFill>
-                              </a:ext>
-                            </a:extLst>
-                          </wps:spPr>
-                          <wps:bodyPr/>
-                        </wps:wsp>
-                      </wpg:grpSp>
-                    </wpg:wgp>
-                  </a:graphicData>
-                </a:graphic>
-                <wp14:sizeRelH relativeFrom="page">
-                  <wp14:pctWidth>0</wp14:pctWidth>
-                </wp14:sizeRelH>
-                <wp14:sizeRelV relativeFrom="page">
-                  <wp14:pctHeight>0</wp14:pctHeight>
-                </wp14:sizeRelV>
-              </wp:anchor>
-            </w:drawing>
-          </mc:Choice>
-          <mc:Fallback>
-            <w:pict>
-              <v:group w14:anchorId="27FE27C8" id="Группа 119" o:spid="_x0000_s1032" style="position:absolute;left:0;text-align:left;margin-left:127.35pt;margin-top:237.15pt;width:227pt;height:31.25pt;z-index:251660288" coordorigin="2508,5647" coordsize="6840,625" o:gfxdata="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">
-                <v:shape id="Text Box 219" o:spid="_x0000_s1033" type="#_x0000_t202" style="position:absolute;left:2519;top:5996;width:6817;height:276;visibility:visible;mso-wrap-style:square;v-text-anchor:top" o:gfxdata="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" stroked="f">
-                  <v:textbox inset="0,0,0,0">
-                    <w:txbxContent>
-                      <w:p>
-                        <w:pPr>
-                          <w:jc w:val="center"/>
-                        </w:pPr>
-                        <w:r>
-                          <w:t>(Вид носія даних)</w:t>
-                        </w:r>
-                      </w:p>
-                    </w:txbxContent>
-                  </v:textbox>
-                </v:shape>
-                <v:group id="Group 220" o:spid="_x0000_s1034" style="position:absolute;left:2508;top:5647;width:6840;height:383" coordorigin="2508,5647" coordsize="6840,383" o:gfxdata="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">
-                  <v:shape id="Text Box 221" o:spid="_x0000_s1035" type="#_x0000_t202" style="position:absolute;left:2508;top:5647;width:6840;height:383;visibility:visible;mso-wrap-style:square;v-text-anchor:top" o:gfxdata="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" stroked="f">
-                    <v:textbox inset="0,0,0,0">
-                      <w:txbxContent>
-                        <w:p>
-                          <w:pPr>
-                            <w:jc w:val="center"/>
-                            <w:rPr>
-                              <w:i/>
-                              <w:lang w:val="en-US"/>
-                            </w:rPr>
-                          </w:pPr>
-                          <w:r>
-                            <w:rPr>
-                              <w:i/>
-                              <w:lang w:val="en-US"/>
-                            </w:rPr>
-                            <w:t>HDD</w:t>
-                          </w:r>
-                        </w:p>
-                      </w:txbxContent>
-                    </v:textbox>
-                  </v:shape>
-                  <v:line id="Line 222" o:spid="_x0000_s1036" style="position:absolute;visibility:visible;mso-wrap-style:square" from="2508,5990" to="9348,5990" o:connectortype="straight" o:gfxdata="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"/>
-                </v:group>
-              </v:group>
-            </w:pict>
-          </mc:Fallback>
-        </mc:AlternateContent>
-      </w:r>
-      <w:r>
-        <w:rPr>
-          <w:noProof/>
-          <w:lang w:eastAsia="uk-UA"/>
-        </w:rPr>
-        <mc:AlternateContent>
-          <mc:Choice Requires="wpg">
-            <w:drawing>
-              <wp:anchor distT="0" distB="0" distL="114300" distR="114300" simplePos="0" relativeHeight="251659264" behindDoc="0" locked="0" layoutInCell="1" allowOverlap="1" wp14:anchorId="74324556" wp14:editId="479AE7C8">
-                <wp:simplePos x="0" y="0"/>
-                <wp:positionH relativeFrom="column">
-                  <wp:posOffset>799465</wp:posOffset>
-                </wp:positionH>
-                <wp:positionV relativeFrom="paragraph">
-                  <wp:posOffset>1208405</wp:posOffset>
-                </wp:positionV>
-                <wp:extent cx="4756785" cy="1636395"/>
-                <wp:effectExtent l="0" t="0" r="5715" b="1905"/>
-                <wp:wrapNone/>
-                <wp:docPr id="124" name="Группа 124"/>
-                <wp:cNvGraphicFramePr>
-                  <a:graphicFrameLocks xmlns:a="http://schemas.openxmlformats.org/drawingml/2006/main"/>
-                </wp:cNvGraphicFramePr>
-                <a:graphic xmlns:a="http://schemas.openxmlformats.org/drawingml/2006/main">
-                  <a:graphicData uri="http://schemas.microsoft.com/office/word/2010/wordprocessingGroup">
-                    <wpg:wgp>
-                      <wpg:cNvGrpSpPr>
-                        <a:grpSpLocks/>
-                      </wpg:cNvGrpSpPr>
-                      <wpg:grpSpPr bwMode="auto">
-                        <a:xfrm>
-                          <a:off x="0" y="0"/>
-                          <a:ext cx="4756785" cy="1636395"/>
-                          <a:chOff x="2508" y="5644"/>
-                          <a:chExt cx="6851" cy="628"/>
-                        </a:xfrm>
-                      </wpg:grpSpPr>
-                      <wps:wsp>
-                        <wps:cNvPr id="125" name="Text Box 214"/>
-                        <wps:cNvSpPr txBox="1">
-                          <a:spLocks noChangeArrowheads="1"/>
-                        </wps:cNvSpPr>
-                        <wps:spPr bwMode="auto">
-                          <a:xfrm>
-                            <a:off x="2519" y="5996"/>
-                            <a:ext cx="6817" cy="276"/>
-                          </a:xfrm>
-                          <a:prstGeom prst="rect">
-                            <a:avLst/>
-                          </a:prstGeom>
-                          <a:solidFill>
-                            <a:srgbClr val="FFFFFF"/>
-                          </a:solidFill>
-                          <a:ln>
-                            <a:noFill/>
-                          </a:ln>
-                          <a:extLst>
-                            <a:ext uri="{91240B29-F687-4F45-9708-019B960494DF}">
-                              <a14:hiddenLine xmlns:a14="http://schemas.microsoft.com/office/drawing/2010/main" w="9525">
-                                <a:solidFill>
-                                  <a:srgbClr val="000000"/>
-                                </a:solidFill>
-                                <a:miter lim="800000"/>
-                                <a:headEnd/>
-                                <a:tailEnd/>
-                              </a14:hiddenLine>
-                            </a:ext>
-                          </a:extLst>
-                        </wps:spPr>
-                        <wps:txbx>
-                          <w:txbxContent>
-                            <w:p>
-                              <w:pPr>
-                                <w:spacing w:before="60"/>
-                                <w:jc w:val="center"/>
-                              </w:pPr>
-                              <w:r>
-                                <w:t>(Найменування програми (документа))</w:t>
-                              </w:r>
-                            </w:p>
-                          </w:txbxContent>
-                        </wps:txbx>
-                        <wps:bodyPr rot="0" vert="horz" wrap="square" lIns="0" tIns="0" rIns="0" bIns="0" anchor="t" anchorCtr="0" upright="1">
-                          <a:noAutofit/>
-                        </wps:bodyPr>
-                      </wps:wsp>
-                      <wpg:grpSp>
-                        <wpg:cNvPr id="126" name="Group 215"/>
-                        <wpg:cNvGrpSpPr>
-                          <a:grpSpLocks/>
-                        </wpg:cNvGrpSpPr>
-                        <wpg:grpSpPr bwMode="auto">
-                          <a:xfrm>
-                            <a:off x="2508" y="5644"/>
-                            <a:ext cx="6851" cy="383"/>
-                            <a:chOff x="2508" y="5644"/>
-                            <a:chExt cx="6851" cy="383"/>
-                          </a:xfrm>
-                        </wpg:grpSpPr>
-                        <wps:wsp>
-                          <wps:cNvPr id="127" name="Text Box 216"/>
-                          <wps:cNvSpPr txBox="1">
-                            <a:spLocks noChangeArrowheads="1"/>
-                          </wps:cNvSpPr>
-                          <wps:spPr bwMode="auto">
-                            <a:xfrm>
-                              <a:off x="2519" y="5644"/>
-                              <a:ext cx="6840" cy="383"/>
-                            </a:xfrm>
-                            <a:prstGeom prst="rect">
-                              <a:avLst/>
-                            </a:prstGeom>
-                            <a:solidFill>
-                              <a:srgbClr val="FFFFFF"/>
-                            </a:solidFill>
-                            <a:ln>
-                              <a:noFill/>
-                            </a:ln>
-                            <a:extLst>
-                              <a:ext uri="{91240B29-F687-4F45-9708-019B960494DF}">
-                                <a14:hiddenLine xmlns:a14="http://schemas.microsoft.com/office/drawing/2010/main" w="9525">
-                                  <a:solidFill>
-                                    <a:srgbClr val="000000"/>
-                                  </a:solidFill>
-                                  <a:miter lim="800000"/>
-                                  <a:headEnd/>
-                                  <a:tailEnd/>
-                                </a14:hiddenLine>
-                              </a:ext>
-                            </a:extLst>
-                          </wps:spPr>
-                          <wps:txbx>
-                            <w:txbxContent>
-                              <w:p>
-                                <w:pPr>
-                                  <w:ind w:firstLine="0"/>
-                                  <w:jc w:val="center"/>
-                                  <w:rPr>
-                                    <w:lang w:val="ru-RU"/>
-                                  </w:rPr>
-                                </w:pPr>
-                              </w:p>
-                              <w:p>
-                                <w:pPr>
-                                  <w:ind w:firstLine="0"/>
-                                  <w:jc w:val="center"/>
-                                  <w:rPr>
-                                    <w:bCs/>
-                                    <w:i/>
-                                    <w:iCs/>
-                                  </w:rPr>
-                                </w:pPr>
-                                <w:r>
-                                  <w:rPr>
-                                    <w:bCs/>
-                                    <w:i/>
-                                    <w:iCs/>
-                                  </w:rPr>
-                                  <w:t xml:space="preserve">Тексти програмного коду </w:t>
-                                </w:r>
-                                <w:r>
-                                  <w:rPr>
-                                    <w:bCs/>
-                                    <w:i/>
-                                    <w:iCs/>
-                                  </w:rPr>
-                                  <w:t xml:space="preserve">програмного забезпечення </w:t>
-                                </w:r>
-                              </w:p>
-                              <w:p>
-                                <w:pPr>
-                                  <w:ind w:firstLine="0"/>
-                                  <w:jc w:val="center"/>
-                                  <w:rPr>
-                                    <w:bCs/>
-                                    <w:i/>
-                                    <w:iCs/>
-                                  </w:rPr>
-                                </w:pPr>
-                                <w:r>
-                                  <w:rPr>
-                                    <w:bCs/>
-                                    <w:i/>
-                                    <w:iCs/>
-                                  </w:rPr>
-                                  <w:t>Підтримка діяльності туристичної компанії</w:t>
-                                </w:r>
-                              </w:p>
-                            </w:txbxContent>
-                          </wps:txbx>
-                          <wps:bodyPr rot="0" vert="horz" wrap="square" lIns="0" tIns="0" rIns="0" bIns="0" anchor="t" anchorCtr="0" upright="1">
-                            <a:noAutofit/>
-                          </wps:bodyPr>
-                        </wps:wsp>
-                        <wps:wsp>
-                          <wps:cNvPr id="128" name="Line 217"/>
-                          <wps:cNvCnPr/>
-                          <wps:spPr bwMode="auto">
-                            <a:xfrm>
-                              <a:off x="2508" y="5990"/>
-                              <a:ext cx="6840" cy="0"/>
-                            </a:xfrm>
-                            <a:prstGeom prst="line">
-                              <a:avLst/>
-                            </a:prstGeom>
-                            <a:noFill/>
-                            <a:ln w="9525">
-                              <a:solidFill>
-                                <a:srgbClr val="000000"/>
-                              </a:solidFill>
-                              <a:round/>
-                              <a:headEnd/>
-                              <a:tailEnd/>
-                            </a:ln>
-                            <a:extLst>
-                              <a:ext uri="{909E8E84-426E-40DD-AFC4-6F175D3DCCD1}">
-                                <a14:hiddenFill xmlns:a14="http://schemas.microsoft.com/office/drawing/2010/main">
-                                  <a:noFill/>
-                                </a14:hiddenFill>
-                              </a:ext>
-                            </a:extLst>
-                          </wps:spPr>
-                          <wps:bodyPr/>
-                        </wps:wsp>
-                      </wpg:grpSp>
-                    </wpg:wgp>
-                  </a:graphicData>
-                </a:graphic>
-                <wp14:sizeRelH relativeFrom="page">
-                  <wp14:pctWidth>0</wp14:pctWidth>
-                </wp14:sizeRelH>
-                <wp14:sizeRelV relativeFrom="page">
-                  <wp14:pctHeight>0</wp14:pctHeight>
-                </wp14:sizeRelV>
-              </wp:anchor>
-            </w:drawing>
-          </mc:Choice>
-          <mc:Fallback>
-            <w:pict>
-              <v:group w14:anchorId="74324556" id="Группа 124" o:spid="_x0000_s1037" style="position:absolute;left:0;text-align:left;margin-left:62.95pt;margin-top:95.15pt;width:374.55pt;height:128.85pt;z-index:251659264" coordorigin="2508,5644" coordsize="6851,628" o:gfxdata="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">
-                <v:shape id="Text Box 214" o:spid="_x0000_s1038" type="#_x0000_t202" style="position:absolute;left:2519;top:5996;width:6817;height:276;visibility:visible;mso-wrap-style:square;v-text-anchor:top" o:gfxdata="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" stroked="f">
-                  <v:textbox inset="0,0,0,0">
-                    <w:txbxContent>
-                      <w:p>
-                        <w:pPr>
-                          <w:spacing w:before="60"/>
-                          <w:jc w:val="center"/>
-                        </w:pPr>
-                        <w:r>
-                          <w:t>(Найменування програми (документа))</w:t>
-                        </w:r>
-                      </w:p>
-                    </w:txbxContent>
-                  </v:textbox>
-                </v:shape>
-                <v:group id="Group 215" o:spid="_x0000_s1039" style="position:absolute;left:2508;top:5644;width:6851;height:383" coordorigin="2508,5644" coordsize="6851,383" o:gfxdata="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">
-                  <v:shape id="Text Box 216" o:spid="_x0000_s1040" type="#_x0000_t202" style="position:absolute;left:2519;top:5644;width:6840;height:383;visibility:visible;mso-wrap-style:square;v-text-anchor:top" o:gfxdata="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" stroked="f">
-                    <v:textbox inset="0,0,0,0">
-                      <w:txbxContent>
-                        <w:p>
-                          <w:pPr>
-                            <w:ind w:firstLine="0"/>
-                            <w:jc w:val="center"/>
-                            <w:rPr>
-                              <w:lang w:val="ru-RU"/>
-                            </w:rPr>
-                          </w:pPr>
-                        </w:p>
-                        <w:p>
-                          <w:pPr>
-                            <w:ind w:firstLine="0"/>
-                            <w:jc w:val="center"/>
-                            <w:rPr>
-                              <w:bCs/>
-                              <w:i/>
-                              <w:iCs/>
-                            </w:rPr>
-                          </w:pPr>
-                          <w:r>
-                            <w:rPr>
-                              <w:bCs/>
-                              <w:i/>
-                              <w:iCs/>
-                            </w:rPr>
-                            <w:t xml:space="preserve">Тексти програмного коду </w:t>
-                          </w:r>
-                          <w:r>
-                            <w:rPr>
-                              <w:bCs/>
-                              <w:i/>
-                              <w:iCs/>
-                            </w:rPr>
-                            <w:t xml:space="preserve">програмного забезпечення </w:t>
-                          </w:r>
-                        </w:p>
-                        <w:p>
-                          <w:pPr>
-                            <w:ind w:firstLine="0"/>
-                            <w:jc w:val="center"/>
-                            <w:rPr>
-                              <w:bCs/>
-                              <w:i/>
-                              <w:iCs/>
-                            </w:rPr>
-                          </w:pPr>
-                          <w:r>
-                            <w:rPr>
-                              <w:bCs/>
-                              <w:i/>
-                              <w:iCs/>
-                            </w:rPr>
-                            <w:t>Підтримка діяльності туристичної компанії</w:t>
-                          </w:r>
-                        </w:p>
-                      </w:txbxContent>
-                    </v:textbox>
-                  </v:shape>
-                  <v:line id="Line 217" o:spid="_x0000_s1041" style="position:absolute;visibility:visible;mso-wrap-style:square" from="2508,5990" to="9348,5990" o:connectortype="straight" o:gfxdata="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"/>
-                </v:group>
-              </v:group>
-            </w:pict>
-          </mc:Fallback>
-        </mc:AlternateContent>
-      </w:r>
-    </w:p>
-    <w:p/>
-    <w:p>
-      <w:pPr>
-        <w:spacing w:after="160" w:line="259" w:lineRule="auto"/>
-        <w:ind w:firstLine="0"/>
-        <w:contextualSpacing w:val="0"/>
-        <w:jc w:val="left"/>
-      </w:pPr>
-      <w:r>
-        <w:br w:type="page"/>
-      </w:r>
-    </w:p>
-    <w:bookmarkEnd w:id="22"/>
-    <w:p>
-      <w:pPr>
-        <w:rPr>
-          <w:lang w:eastAsia="ru-UA"/>
-        </w:rPr>
-      </w:pPr>
+      <w:r>
+        <w:rPr>
+          <w:lang w:eastAsia="ru-UA"/>
+        </w:rPr>
+        <w:t>https://docs.microsoft.com/en-us/sql/sql-server/?view=sql-server-ver15</w:t>
+      </w:r>
     </w:p>
     <w:sectPr>
-      <w:headerReference w:type="default" r:id="rId67"/>
+      <w:headerReference w:type="default" r:id="rId73"/>
       <w:pgSz w:w="11906" w:h="16838"/>
       <w:pgMar w:top="1134" w:right="851" w:bottom="1134" w:left="1418" w:header="709" w:footer="709" w:gutter="0"/>
       <w:pgNumType w:start="0"/>
@@ -33987,6 +32895,98 @@
     </w:lvl>
   </w:abstractNum>
   <w:abstractNum w:abstractNumId="11" w15:restartNumberingAfterBreak="0">
+    <w:nsid w:val="1B6C2F8C"/>
+    <w:multiLevelType w:val="hybridMultilevel"/>
+    <w:tmpl w:val="64E4FDA6"/>
+    <w:lvl w:ilvl="0" w:tplc="AE883004">
+      <w:start w:val="1"/>
+      <w:numFmt w:val="decimal"/>
+      <w:lvlText w:val="%1."/>
+      <w:lvlJc w:val="left"/>
+      <w:pPr>
+        <w:tabs>
+          <w:tab w:val="num" w:pos="2325"/>
+        </w:tabs>
+        <w:ind w:left="1429" w:hanging="360"/>
+      </w:pPr>
+      <w:rPr>
+        <w:rFonts w:hint="default"/>
+      </w:rPr>
+    </w:lvl>
+    <w:lvl w:ilvl="1" w:tplc="04220019" w:tentative="1">
+      <w:start w:val="1"/>
+      <w:numFmt w:val="lowerLetter"/>
+      <w:lvlText w:val="%2."/>
+      <w:lvlJc w:val="left"/>
+      <w:pPr>
+        <w:ind w:left="2149" w:hanging="360"/>
+      </w:pPr>
+    </w:lvl>
+    <w:lvl w:ilvl="2" w:tplc="0422001B" w:tentative="1">
+      <w:start w:val="1"/>
+      <w:numFmt w:val="lowerRoman"/>
+      <w:lvlText w:val="%3."/>
+      <w:lvlJc w:val="right"/>
+      <w:pPr>
+        <w:ind w:left="2869" w:hanging="180"/>
+      </w:pPr>
+    </w:lvl>
+    <w:lvl w:ilvl="3" w:tplc="0422000F" w:tentative="1">
+      <w:start w:val="1"/>
+      <w:numFmt w:val="decimal"/>
+      <w:lvlText w:val="%4."/>
+      <w:lvlJc w:val="left"/>
+      <w:pPr>
+        <w:ind w:left="3589" w:hanging="360"/>
+      </w:pPr>
+    </w:lvl>
+    <w:lvl w:ilvl="4" w:tplc="04220019" w:tentative="1">
+      <w:start w:val="1"/>
+      <w:numFmt w:val="lowerLetter"/>
+      <w:lvlText w:val="%5."/>
+      <w:lvlJc w:val="left"/>
+      <w:pPr>
+        <w:ind w:left="4309" w:hanging="360"/>
+      </w:pPr>
+    </w:lvl>
+    <w:lvl w:ilvl="5" w:tplc="0422001B" w:tentative="1">
+      <w:start w:val="1"/>
+      <w:numFmt w:val="lowerRoman"/>
+      <w:lvlText w:val="%6."/>
+      <w:lvlJc w:val="right"/>
+      <w:pPr>
+        <w:ind w:left="5029" w:hanging="180"/>
+      </w:pPr>
+    </w:lvl>
+    <w:lvl w:ilvl="6" w:tplc="0422000F" w:tentative="1">
+      <w:start w:val="1"/>
+      <w:numFmt w:val="decimal"/>
+      <w:lvlText w:val="%7."/>
+      <w:lvlJc w:val="left"/>
+      <w:pPr>
+        <w:ind w:left="5749" w:hanging="360"/>
+      </w:pPr>
+    </w:lvl>
+    <w:lvl w:ilvl="7" w:tplc="04220019" w:tentative="1">
+      <w:start w:val="1"/>
+      <w:numFmt w:val="lowerLetter"/>
+      <w:lvlText w:val="%8."/>
+      <w:lvlJc w:val="left"/>
+      <w:pPr>
+        <w:ind w:left="6469" w:hanging="360"/>
+      </w:pPr>
+    </w:lvl>
+    <w:lvl w:ilvl="8" w:tplc="0422001B" w:tentative="1">
+      <w:start w:val="1"/>
+      <w:numFmt w:val="lowerRoman"/>
+      <w:lvlText w:val="%9."/>
+      <w:lvlJc w:val="right"/>
+      <w:pPr>
+        <w:ind w:left="7189" w:hanging="180"/>
+      </w:pPr>
+    </w:lvl>
+  </w:abstractNum>
+  <w:abstractNum w:abstractNumId="12" w15:restartNumberingAfterBreak="0">
     <w:nsid w:val="1F815D41"/>
     <w:multiLevelType w:val="hybridMultilevel"/>
     <w:tmpl w:val="6B646532"/>
@@ -34101,7 +33101,7 @@
       </w:rPr>
     </w:lvl>
   </w:abstractNum>
-  <w:abstractNum w:abstractNumId="12" w15:restartNumberingAfterBreak="0">
+  <w:abstractNum w:abstractNumId="13" w15:restartNumberingAfterBreak="0">
     <w:nsid w:val="265240EA"/>
     <w:multiLevelType w:val="hybridMultilevel"/>
     <w:tmpl w:val="A1F6FD6C"/>
@@ -34190,7 +33190,7 @@
       </w:pPr>
     </w:lvl>
   </w:abstractNum>
-  <w:abstractNum w:abstractNumId="13" w15:restartNumberingAfterBreak="0">
+  <w:abstractNum w:abstractNumId="14" w15:restartNumberingAfterBreak="0">
     <w:nsid w:val="28E8750B"/>
     <w:multiLevelType w:val="hybridMultilevel"/>
     <w:tmpl w:val="AA389A16"/>
@@ -34279,7 +33279,7 @@
       </w:pPr>
     </w:lvl>
   </w:abstractNum>
-  <w:abstractNum w:abstractNumId="14" w15:restartNumberingAfterBreak="0">
+  <w:abstractNum w:abstractNumId="15" w15:restartNumberingAfterBreak="0">
     <w:nsid w:val="293D4B4E"/>
     <w:multiLevelType w:val="multilevel"/>
     <w:tmpl w:val="2000001F"/>
@@ -34365,7 +33365,7 @@
       </w:pPr>
     </w:lvl>
   </w:abstractNum>
-  <w:abstractNum w:abstractNumId="15" w15:restartNumberingAfterBreak="0">
+  <w:abstractNum w:abstractNumId="16" w15:restartNumberingAfterBreak="0">
     <w:nsid w:val="30B12AF1"/>
     <w:multiLevelType w:val="multilevel"/>
     <w:tmpl w:val="2000001F"/>
@@ -34451,7 +33451,7 @@
       </w:pPr>
     </w:lvl>
   </w:abstractNum>
-  <w:abstractNum w:abstractNumId="16" w15:restartNumberingAfterBreak="0">
+  <w:abstractNum w:abstractNumId="17" w15:restartNumberingAfterBreak="0">
     <w:nsid w:val="32651D35"/>
     <w:multiLevelType w:val="hybridMultilevel"/>
     <w:tmpl w:val="5E1CEEA6"/>
@@ -34564,7 +33564,7 @@
       </w:rPr>
     </w:lvl>
   </w:abstractNum>
-  <w:abstractNum w:abstractNumId="17" w15:restartNumberingAfterBreak="0">
+  <w:abstractNum w:abstractNumId="18" w15:restartNumberingAfterBreak="0">
     <w:nsid w:val="37527DCD"/>
     <w:multiLevelType w:val="hybridMultilevel"/>
     <w:tmpl w:val="B8B48ACC"/>
@@ -34653,7 +33653,7 @@
       </w:pPr>
     </w:lvl>
   </w:abstractNum>
-  <w:abstractNum w:abstractNumId="18" w15:restartNumberingAfterBreak="0">
+  <w:abstractNum w:abstractNumId="19" w15:restartNumberingAfterBreak="0">
     <w:nsid w:val="3B47440E"/>
     <w:multiLevelType w:val="hybridMultilevel"/>
     <w:tmpl w:val="935EEFF0"/>
@@ -34742,7 +33742,7 @@
       </w:pPr>
     </w:lvl>
   </w:abstractNum>
-  <w:abstractNum w:abstractNumId="19" w15:restartNumberingAfterBreak="0">
+  <w:abstractNum w:abstractNumId="20" w15:restartNumberingAfterBreak="0">
     <w:nsid w:val="3C653786"/>
     <w:multiLevelType w:val="hybridMultilevel"/>
     <w:tmpl w:val="968CFA68"/>
@@ -34831,7 +33831,7 @@
       </w:pPr>
     </w:lvl>
   </w:abstractNum>
-  <w:abstractNum w:abstractNumId="20" w15:restartNumberingAfterBreak="0">
+  <w:abstractNum w:abstractNumId="21" w15:restartNumberingAfterBreak="0">
     <w:nsid w:val="3D0D5650"/>
     <w:multiLevelType w:val="multilevel"/>
     <w:tmpl w:val="2000001F"/>
@@ -34917,7 +33917,7 @@
       </w:pPr>
     </w:lvl>
   </w:abstractNum>
-  <w:abstractNum w:abstractNumId="21" w15:restartNumberingAfterBreak="0">
+  <w:abstractNum w:abstractNumId="22" w15:restartNumberingAfterBreak="0">
     <w:nsid w:val="479C728D"/>
     <w:multiLevelType w:val="multilevel"/>
     <w:tmpl w:val="533470B2"/>
@@ -35006,7 +34006,7 @@
       </w:pPr>
     </w:lvl>
   </w:abstractNum>
-  <w:abstractNum w:abstractNumId="22" w15:restartNumberingAfterBreak="0">
+  <w:abstractNum w:abstractNumId="23" w15:restartNumberingAfterBreak="0">
     <w:nsid w:val="483B3818"/>
     <w:multiLevelType w:val="hybridMultilevel"/>
     <w:tmpl w:val="4866F180"/>
@@ -35092,7 +34092,7 @@
       </w:pPr>
     </w:lvl>
   </w:abstractNum>
-  <w:abstractNum w:abstractNumId="23" w15:restartNumberingAfterBreak="0">
+  <w:abstractNum w:abstractNumId="24" w15:restartNumberingAfterBreak="0">
     <w:nsid w:val="4B0C608B"/>
     <w:multiLevelType w:val="hybridMultilevel"/>
     <w:tmpl w:val="12AA6910"/>
@@ -35181,7 +34181,7 @@
       </w:pPr>
     </w:lvl>
   </w:abstractNum>
-  <w:abstractNum w:abstractNumId="24" w15:restartNumberingAfterBreak="0">
+  <w:abstractNum w:abstractNumId="25" w15:restartNumberingAfterBreak="0">
     <w:nsid w:val="4CF47657"/>
     <w:multiLevelType w:val="hybridMultilevel"/>
     <w:tmpl w:val="C7162A0A"/>
@@ -35271,7 +34271,7 @@
       </w:pPr>
     </w:lvl>
   </w:abstractNum>
-  <w:abstractNum w:abstractNumId="25" w15:restartNumberingAfterBreak="0">
+  <w:abstractNum w:abstractNumId="26" w15:restartNumberingAfterBreak="0">
     <w:nsid w:val="5541798A"/>
     <w:multiLevelType w:val="hybridMultilevel"/>
     <w:tmpl w:val="70EA18FA"/>
@@ -35360,7 +34360,7 @@
       </w:pPr>
     </w:lvl>
   </w:abstractNum>
-  <w:abstractNum w:abstractNumId="26" w15:restartNumberingAfterBreak="0">
+  <w:abstractNum w:abstractNumId="27" w15:restartNumberingAfterBreak="0">
     <w:nsid w:val="557A7653"/>
     <w:multiLevelType w:val="hybridMultilevel"/>
     <w:tmpl w:val="CA9C6262"/>
@@ -35449,7 +34449,7 @@
       </w:pPr>
     </w:lvl>
   </w:abstractNum>
-  <w:abstractNum w:abstractNumId="27" w15:restartNumberingAfterBreak="0">
+  <w:abstractNum w:abstractNumId="28" w15:restartNumberingAfterBreak="0">
     <w:nsid w:val="557E0A7F"/>
     <w:multiLevelType w:val="multilevel"/>
     <w:tmpl w:val="A0FC6620"/>
@@ -35541,7 +34541,7 @@
       </w:pPr>
     </w:lvl>
   </w:abstractNum>
-  <w:abstractNum w:abstractNumId="28" w15:restartNumberingAfterBreak="0">
+  <w:abstractNum w:abstractNumId="29" w15:restartNumberingAfterBreak="0">
     <w:nsid w:val="57BB5A13"/>
     <w:multiLevelType w:val="hybridMultilevel"/>
     <w:tmpl w:val="B170B0BC"/>
@@ -35630,7 +34630,7 @@
       </w:pPr>
     </w:lvl>
   </w:abstractNum>
-  <w:abstractNum w:abstractNumId="29" w15:restartNumberingAfterBreak="0">
+  <w:abstractNum w:abstractNumId="30" w15:restartNumberingAfterBreak="0">
     <w:nsid w:val="5AD73846"/>
     <w:multiLevelType w:val="multilevel"/>
     <w:tmpl w:val="6C902D60"/>
@@ -35743,7 +34743,7 @@
       </w:rPr>
     </w:lvl>
   </w:abstractNum>
-  <w:abstractNum w:abstractNumId="30" w15:restartNumberingAfterBreak="0">
+  <w:abstractNum w:abstractNumId="31" w15:restartNumberingAfterBreak="0">
     <w:nsid w:val="61C47898"/>
     <w:multiLevelType w:val="hybridMultilevel"/>
     <w:tmpl w:val="6742C444"/>
@@ -35856,7 +34856,7 @@
       </w:rPr>
     </w:lvl>
   </w:abstractNum>
-  <w:abstractNum w:abstractNumId="31" w15:restartNumberingAfterBreak="0">
+  <w:abstractNum w:abstractNumId="32" w15:restartNumberingAfterBreak="0">
     <w:nsid w:val="642F31DB"/>
     <w:multiLevelType w:val="hybridMultilevel"/>
     <w:tmpl w:val="DB64337C"/>
@@ -35945,7 +34945,7 @@
       </w:pPr>
     </w:lvl>
   </w:abstractNum>
-  <w:abstractNum w:abstractNumId="32" w15:restartNumberingAfterBreak="0">
+  <w:abstractNum w:abstractNumId="33" w15:restartNumberingAfterBreak="0">
     <w:nsid w:val="6C7D3E86"/>
     <w:multiLevelType w:val="multilevel"/>
     <w:tmpl w:val="D6425F04"/>
@@ -36071,7 +35071,7 @@
       </w:rPr>
     </w:lvl>
   </w:abstractNum>
-  <w:abstractNum w:abstractNumId="33" w15:restartNumberingAfterBreak="0">
+  <w:abstractNum w:abstractNumId="34" w15:restartNumberingAfterBreak="0">
     <w:nsid w:val="6CC91ACD"/>
     <w:multiLevelType w:val="hybridMultilevel"/>
     <w:tmpl w:val="E090AA0E"/>
@@ -36160,7 +35160,7 @@
       </w:pPr>
     </w:lvl>
   </w:abstractNum>
-  <w:abstractNum w:abstractNumId="34" w15:restartNumberingAfterBreak="0">
+  <w:abstractNum w:abstractNumId="35" w15:restartNumberingAfterBreak="0">
     <w:nsid w:val="6DC150F8"/>
     <w:multiLevelType w:val="hybridMultilevel"/>
     <w:tmpl w:val="0C8CC356"/>
@@ -36249,7 +35249,7 @@
       </w:pPr>
     </w:lvl>
   </w:abstractNum>
-  <w:abstractNum w:abstractNumId="35" w15:restartNumberingAfterBreak="0">
+  <w:abstractNum w:abstractNumId="36" w15:restartNumberingAfterBreak="0">
     <w:nsid w:val="7677006A"/>
     <w:multiLevelType w:val="hybridMultilevel"/>
     <w:tmpl w:val="7104041E"/>
@@ -36339,7 +35339,7 @@
     </w:lvl>
   </w:abstractNum>
   <w:num w:numId="1">
-    <w:abstractNumId w:val="27"/>
+    <w:abstractNumId w:val="28"/>
     <w:lvlOverride w:ilvl="0">
       <w:startOverride w:val="1"/>
     </w:lvlOverride>
@@ -36399,7 +35399,7 @@
     </w:lvlOverride>
   </w:num>
   <w:num w:numId="3">
-    <w:abstractNumId w:val="16"/>
+    <w:abstractNumId w:val="17"/>
   </w:num>
   <w:num w:numId="4">
     <w:abstractNumId w:val="5"/>
@@ -36435,7 +35435,7 @@
     <w:abstractNumId w:val="7"/>
   </w:num>
   <w:num w:numId="6">
-    <w:abstractNumId w:val="21"/>
+    <w:abstractNumId w:val="22"/>
     <w:lvlOverride w:ilvl="0">
       <w:startOverride w:val="1"/>
     </w:lvlOverride>
@@ -36465,22 +35465,22 @@
     </w:lvlOverride>
   </w:num>
   <w:num w:numId="7">
-    <w:abstractNumId w:val="30"/>
+    <w:abstractNumId w:val="31"/>
   </w:num>
   <w:num w:numId="8">
-    <w:abstractNumId w:val="32"/>
+    <w:abstractNumId w:val="33"/>
   </w:num>
   <w:num w:numId="9">
     <w:abstractNumId w:val="6"/>
   </w:num>
   <w:num w:numId="10">
+    <w:abstractNumId w:val="16"/>
+  </w:num>
+  <w:num w:numId="11">
     <w:abstractNumId w:val="15"/>
   </w:num>
-  <w:num w:numId="11">
-    <w:abstractNumId w:val="14"/>
-  </w:num>
   <w:num w:numId="12">
-    <w:abstractNumId w:val="20"/>
+    <w:abstractNumId w:val="21"/>
   </w:num>
   <w:num w:numId="13">
     <w:abstractNumId w:val="6"/>
@@ -36633,16 +35633,16 @@
     </w:lvlOverride>
   </w:num>
   <w:num w:numId="14">
-    <w:abstractNumId w:val="24"/>
+    <w:abstractNumId w:val="25"/>
   </w:num>
   <w:num w:numId="15">
-    <w:abstractNumId w:val="11"/>
+    <w:abstractNumId w:val="12"/>
   </w:num>
   <w:num w:numId="16">
     <w:abstractNumId w:val="2"/>
   </w:num>
   <w:num w:numId="17">
-    <w:abstractNumId w:val="29"/>
+    <w:abstractNumId w:val="30"/>
   </w:num>
   <w:num w:numId="18">
     <w:abstractNumId w:val="6"/>
@@ -36651,13 +35651,13 @@
     <w:abstractNumId w:val="0"/>
   </w:num>
   <w:num w:numId="20">
-    <w:abstractNumId w:val="22"/>
+    <w:abstractNumId w:val="23"/>
   </w:num>
   <w:num w:numId="21">
-    <w:abstractNumId w:val="11"/>
+    <w:abstractNumId w:val="12"/>
   </w:num>
   <w:num w:numId="22">
-    <w:abstractNumId w:val="26"/>
+    <w:abstractNumId w:val="27"/>
   </w:num>
   <w:num w:numId="23">
     <w:abstractNumId w:val="8"/>
@@ -36666,7 +35666,7 @@
     <w:abstractNumId w:val="10"/>
   </w:num>
   <w:num w:numId="25">
-    <w:abstractNumId w:val="13"/>
+    <w:abstractNumId w:val="14"/>
   </w:num>
   <w:num w:numId="26">
     <w:abstractNumId w:val="6"/>
@@ -36732,55 +35732,49 @@
     <w:abstractNumId w:val="9"/>
   </w:num>
   <w:num w:numId="29">
-    <w:abstractNumId w:val="34"/>
+    <w:abstractNumId w:val="35"/>
   </w:num>
   <w:num w:numId="30">
-    <w:abstractNumId w:val="18"/>
+    <w:abstractNumId w:val="19"/>
   </w:num>
   <w:num w:numId="31">
-    <w:abstractNumId w:val="19"/>
+    <w:abstractNumId w:val="20"/>
   </w:num>
   <w:num w:numId="32">
     <w:abstractNumId w:val="3"/>
   </w:num>
   <w:num w:numId="33">
-    <w:abstractNumId w:val="31"/>
+    <w:abstractNumId w:val="32"/>
   </w:num>
   <w:num w:numId="34">
-    <w:abstractNumId w:val="33"/>
+    <w:abstractNumId w:val="34"/>
   </w:num>
   <w:num w:numId="35">
-    <w:abstractNumId w:val="17"/>
+    <w:abstractNumId w:val="18"/>
   </w:num>
   <w:num w:numId="36">
-    <w:abstractNumId w:val="23"/>
+    <w:abstractNumId w:val="24"/>
   </w:num>
   <w:num w:numId="37">
     <w:abstractNumId w:val="4"/>
   </w:num>
   <w:num w:numId="38">
-    <w:abstractNumId w:val="25"/>
+    <w:abstractNumId w:val="26"/>
   </w:num>
   <w:num w:numId="39">
-    <w:abstractNumId w:val="28"/>
+    <w:abstractNumId w:val="29"/>
   </w:num>
   <w:num w:numId="40">
-    <w:abstractNumId w:val="12"/>
+    <w:abstractNumId w:val="13"/>
   </w:num>
   <w:num w:numId="41">
     <w:abstractNumId w:val="6"/>
-    <w:lvlOverride w:ilvl="0"/>
-    <w:lvlOverride w:ilvl="1"/>
-    <w:lvlOverride w:ilvl="2"/>
-    <w:lvlOverride w:ilvl="3"/>
-    <w:lvlOverride w:ilvl="4"/>
-    <w:lvlOverride w:ilvl="5"/>
-    <w:lvlOverride w:ilvl="6"/>
-    <w:lvlOverride w:ilvl="7"/>
-    <w:lvlOverride w:ilvl="8"/>
   </w:num>
   <w:num w:numId="42">
-    <w:abstractNumId w:val="35"/>
+    <w:abstractNumId w:val="36"/>
+  </w:num>
+  <w:num w:numId="43">
+    <w:abstractNumId w:val="11"/>
   </w:num>
   <w:numIdMacAtCleanup w:val="13"/>
 </w:numbering>
@@ -37424,6 +36418,7 @@
   <w:style w:type="character" w:default="1" w:styleId="a6">
     <w:name w:val="Default Paragraph Font"/>
     <w:uiPriority w:val="1"/>
+    <w:semiHidden/>
     <w:unhideWhenUsed/>
   </w:style>
   <w:style w:type="table" w:default="1" w:styleId="a7">

</xml_diff>